<commit_message>
added data for qlearning
</commit_message>
<xml_diff>
--- a/Project4/jyi62_analysis.docx
+++ b/Project4/jyi62_analysis.docx
@@ -1,6 +1,6 @@
 
 <file path=word/document.xml><?xml version="1.0" encoding="utf-8"?>
-<w:document xmlns:wpc="http://schemas.microsoft.com/office/word/2010/wordprocessingCanvas" xmlns:cx="http://schemas.microsoft.com/office/drawing/2014/chartex" xmlns:cx1="http://schemas.microsoft.com/office/drawing/2015/9/8/chartex" xmlns:cx2="http://schemas.microsoft.com/office/drawing/2015/10/21/chartex" xmlns:cx3="http://schemas.microsoft.com/office/drawing/2016/5/9/chartex" xmlns:cx4="http://schemas.microsoft.com/office/drawing/2016/5/10/chartex" xmlns:cx5="http://schemas.microsoft.com/office/drawing/2016/5/11/chartex" xmlns:cx6="http://schemas.microsoft.com/office/drawing/2016/5/12/chartex" xmlns:cx7="http://schemas.microsoft.com/office/drawing/2016/5/13/chartex" xmlns:cx8="http://schemas.microsoft.com/office/drawing/2016/5/14/chartex" xmlns:mc="http://schemas.openxmlformats.org/markup-compatibility/2006" xmlns:aink="http://schemas.microsoft.com/office/drawing/2016/ink" xmlns:am3d="http://schemas.microsoft.com/office/drawing/2017/model3d" xmlns:o="urn:schemas-microsoft-com:office:office" xmlns:r="http://schemas.openxmlformats.org/officeDocument/2006/relationships" xmlns:m="http://schemas.openxmlformats.org/officeDocument/2006/math" xmlns:v="urn:schemas-microsoft-com:vml" xmlns:wp14="http://schemas.microsoft.com/office/word/2010/wordprocessingDrawing" xmlns:wp="http://schemas.openxmlformats.org/drawingml/2006/wordprocessingDrawing" xmlns:w10="urn:schemas-microsoft-com:office:word" xmlns:w="http://schemas.openxmlformats.org/wordprocessingml/2006/main" xmlns:w14="http://schemas.microsoft.com/office/word/2010/wordml" xmlns:w15="http://schemas.microsoft.com/office/word/2012/wordml" xmlns:w16cid="http://schemas.microsoft.com/office/word/2016/wordml/cid" xmlns:w16se="http://schemas.microsoft.com/office/word/2015/wordml/symex" xmlns:wpg="http://schemas.microsoft.com/office/word/2010/wordprocessingGroup" xmlns:wpi="http://schemas.microsoft.com/office/word/2010/wordprocessingInk" xmlns:wne="http://schemas.microsoft.com/office/word/2006/wordml" xmlns:wps="http://schemas.microsoft.com/office/word/2010/wordprocessingShape" mc:Ignorable="w14 w15 w16se w16cid wp14">
+<w:document xmlns:wpc="http://schemas.microsoft.com/office/word/2010/wordprocessingCanvas" xmlns:cx="http://schemas.microsoft.com/office/drawing/2014/chartex" xmlns:cx1="http://schemas.microsoft.com/office/drawing/2015/9/8/chartex" xmlns:mc="http://schemas.openxmlformats.org/markup-compatibility/2006" xmlns:o="urn:schemas-microsoft-com:office:office" xmlns:r="http://schemas.openxmlformats.org/officeDocument/2006/relationships" xmlns:m="http://schemas.openxmlformats.org/officeDocument/2006/math" xmlns:v="urn:schemas-microsoft-com:vml" xmlns:wp14="http://schemas.microsoft.com/office/word/2010/wordprocessingDrawing" xmlns:wp="http://schemas.openxmlformats.org/drawingml/2006/wordprocessingDrawing" xmlns:w10="urn:schemas-microsoft-com:office:word" xmlns:w="http://schemas.openxmlformats.org/wordprocessingml/2006/main" xmlns:w14="http://schemas.microsoft.com/office/word/2010/wordml" xmlns:w15="http://schemas.microsoft.com/office/word/2012/wordml" xmlns:w16se="http://schemas.microsoft.com/office/word/2015/wordml/symex" xmlns:wpg="http://schemas.microsoft.com/office/word/2010/wordprocessingGroup" xmlns:wpi="http://schemas.microsoft.com/office/word/2010/wordprocessingInk" xmlns:wne="http://schemas.microsoft.com/office/word/2006/wordml" xmlns:wps="http://schemas.microsoft.com/office/word/2010/wordprocessingShape" mc:Ignorable="w14 w15 w16se wp14">
   <w:body>
     <w:p>
       <w:pPr>
@@ -33,39 +33,7 @@
           <w:rFonts w:ascii="Times New Roman" w:hAnsi="Times New Roman" w:cs="Times New Roman"/>
           <w:sz w:val="22"/>
         </w:rPr>
-        <w:t xml:space="preserve">John </w:t>
-      </w:r>
-      <w:proofErr w:type="spellStart"/>
-      <w:r>
-        <w:rPr>
-          <w:rFonts w:ascii="Times New Roman" w:hAnsi="Times New Roman" w:cs="Times New Roman"/>
-          <w:sz w:val="22"/>
-        </w:rPr>
-        <w:t>Seon</w:t>
-      </w:r>
-      <w:proofErr w:type="spellEnd"/>
-      <w:r>
-        <w:rPr>
-          <w:rFonts w:ascii="Times New Roman" w:hAnsi="Times New Roman" w:cs="Times New Roman"/>
-          <w:sz w:val="22"/>
-        </w:rPr>
-        <w:t xml:space="preserve"> </w:t>
-      </w:r>
-      <w:proofErr w:type="spellStart"/>
-      <w:r>
-        <w:rPr>
-          <w:rFonts w:ascii="Times New Roman" w:hAnsi="Times New Roman" w:cs="Times New Roman"/>
-          <w:sz w:val="22"/>
-        </w:rPr>
-        <w:t>Keun</w:t>
-      </w:r>
-      <w:proofErr w:type="spellEnd"/>
-      <w:r>
-        <w:rPr>
-          <w:rFonts w:ascii="Times New Roman" w:hAnsi="Times New Roman" w:cs="Times New Roman"/>
-          <w:sz w:val="22"/>
-        </w:rPr>
-        <w:t xml:space="preserve"> Yi</w:t>
+        <w:t>John Seon Keun Yi</w:t>
       </w:r>
     </w:p>
     <w:p>
@@ -151,7 +119,6 @@
           <w:b/>
         </w:rPr>
       </w:pPr>
-      <w:proofErr w:type="spellStart"/>
       <w:r>
         <w:rPr>
           <w:rFonts w:ascii="Times New Roman" w:hAnsi="Times New Roman" w:cs="Times New Roman"/>
@@ -159,7 +126,6 @@
         </w:rPr>
         <w:t>GridWorld</w:t>
       </w:r>
-      <w:proofErr w:type="spellEnd"/>
     </w:p>
     <w:p>
       <w:pPr>
@@ -172,55 +138,13 @@
         <w:rPr>
           <w:rFonts w:ascii="Times New Roman" w:hAnsi="Times New Roman" w:cs="Times New Roman"/>
         </w:rPr>
-        <w:t>I used two “</w:t>
-      </w:r>
-      <w:proofErr w:type="spellStart"/>
-      <w:r>
-        <w:rPr>
-          <w:rFonts w:ascii="Times New Roman" w:hAnsi="Times New Roman" w:cs="Times New Roman"/>
-        </w:rPr>
-        <w:t>GridWorld</w:t>
-      </w:r>
-      <w:proofErr w:type="spellEnd"/>
-      <w:r>
-        <w:rPr>
-          <w:rFonts w:ascii="Times New Roman" w:hAnsi="Times New Roman" w:cs="Times New Roman"/>
-        </w:rPr>
-        <w:t xml:space="preserve">” problems for the MDPs, similar to the examples we went over in class. </w:t>
-      </w:r>
-      <w:proofErr w:type="spellStart"/>
-      <w:r>
-        <w:rPr>
-          <w:rFonts w:ascii="Times New Roman" w:hAnsi="Times New Roman" w:cs="Times New Roman"/>
-        </w:rPr>
-        <w:t>GridWorld</w:t>
-      </w:r>
-      <w:proofErr w:type="spellEnd"/>
-      <w:r>
-        <w:rPr>
-          <w:rFonts w:ascii="Times New Roman" w:hAnsi="Times New Roman" w:cs="Times New Roman"/>
-        </w:rPr>
-        <w:t xml:space="preserve"> refers to a world in which an agent (robot) moves through a discrete state space represented as a block of grids. </w:t>
-      </w:r>
-      <w:r>
-        <w:rPr>
-          <w:rFonts w:ascii="Times New Roman" w:hAnsi="Times New Roman" w:cs="Times New Roman"/>
-        </w:rPr>
-        <w:t xml:space="preserve">Each state is a cell in the grid, and there exists obstacles and one or more terminal (goal) states. I used </w:t>
-      </w:r>
-      <w:proofErr w:type="spellStart"/>
-      <w:r>
-        <w:rPr>
-          <w:rFonts w:ascii="Times New Roman" w:hAnsi="Times New Roman" w:cs="Times New Roman"/>
-        </w:rPr>
-        <w:t>RL_sim</w:t>
-      </w:r>
-      <w:proofErr w:type="spellEnd"/>
-      <w:r>
-        <w:rPr>
-          <w:rFonts w:ascii="Times New Roman" w:hAnsi="Times New Roman" w:cs="Times New Roman"/>
-        </w:rPr>
-        <w:t xml:space="preserve"> to generate the two problems and test them on the three algorithms. </w:t>
+        <w:t xml:space="preserve">I used two “GridWorld” problems for the MDPs, similar to the examples we went over in class. GridWorld refers to a world in which an agent (robot) moves through a discrete state space represented as a block of grids. </w:t>
+      </w:r>
+      <w:r>
+        <w:rPr>
+          <w:rFonts w:ascii="Times New Roman" w:hAnsi="Times New Roman" w:cs="Times New Roman"/>
+        </w:rPr>
+        <w:t xml:space="preserve">Each state is a cell in the grid, and there exists obstacles and one or more terminal (goal) states. I used RL_sim to generate the two problems and test them on the three algorithms. </w:t>
       </w:r>
     </w:p>
     <w:p>
@@ -234,6 +158,7 @@
         <w:rPr>
           <w:rFonts w:ascii="Times New Roman" w:hAnsi="Times New Roman" w:cs="Times New Roman"/>
           <w:noProof/>
+          <w:lang w:eastAsia="en-US"/>
         </w:rPr>
         <w:drawing>
           <wp:anchor distT="0" distB="0" distL="114300" distR="114300" simplePos="0" relativeHeight="251658240" behindDoc="0" locked="0" layoutInCell="1" allowOverlap="1" wp14:anchorId="08BA8070" wp14:editId="290C3F0F">
@@ -288,6 +213,7 @@
       <w:r>
         <w:rPr>
           <w:noProof/>
+          <w:lang w:eastAsia="en-US"/>
         </w:rPr>
         <mc:AlternateContent>
           <mc:Choice Requires="wps">
@@ -426,13 +352,13 @@
               </wp:anchor>
             </w:drawing>
           </mc:Choice>
-          <mc:Fallback>
+          <mc:Fallback xmlns:w16cid="http://schemas.microsoft.com/office/word/2016/wordml/cid" xmlns:am3d="http://schemas.microsoft.com/office/drawing/2017/model3d" xmlns:aink="http://schemas.microsoft.com/office/drawing/2016/ink" xmlns:cx8="http://schemas.microsoft.com/office/drawing/2016/5/14/chartex" xmlns:cx7="http://schemas.microsoft.com/office/drawing/2016/5/13/chartex" xmlns:cx6="http://schemas.microsoft.com/office/drawing/2016/5/12/chartex" xmlns:cx5="http://schemas.microsoft.com/office/drawing/2016/5/11/chartex" xmlns:cx4="http://schemas.microsoft.com/office/drawing/2016/5/10/chartex" xmlns:cx3="http://schemas.microsoft.com/office/drawing/2016/5/9/chartex" xmlns:cx2="http://schemas.microsoft.com/office/drawing/2015/10/21/chartex">
             <w:pict>
               <v:shapetype w14:anchorId="7444FDE5" id="_x0000_t202" coordsize="21600,21600" o:spt="202" path="m,l,21600r21600,l21600,xe">
                 <v:stroke joinstyle="miter"/>
                 <v:path gradientshapeok="t" o:connecttype="rect"/>
               </v:shapetype>
-              <v:shape id="Text Box 3" o:spid="_x0000_s1026" type="#_x0000_t202" style="position:absolute;left:0;text-align:left;margin-left:111.4pt;margin-top:201.85pt;width:245pt;height:15.9pt;z-index:251660288;visibility:visible;mso-wrap-style:square;mso-height-percent:0;mso-wrap-distance-left:9pt;mso-wrap-distance-top:0;mso-wrap-distance-right:9pt;mso-wrap-distance-bottom:0;mso-position-horizontal:absolute;mso-position-horizontal-relative:text;mso-position-vertical:absolute;mso-position-vertical-relative:text;mso-height-percent:0;mso-height-relative:margin;v-text-anchor:top" o:gfxdata="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" stroked="f">
+              <v:shape id="Text Box 3" o:spid="_x0000_s1026" type="#_x0000_t202" style="position:absolute;left:0;text-align:left;margin-left:111.4pt;margin-top:201.85pt;width:245pt;height:15.9pt;z-index:251660288;visibility:visible;mso-wrap-style:square;mso-height-percent:0;mso-wrap-distance-left:9pt;mso-wrap-distance-top:0;mso-wrap-distance-right:9pt;mso-wrap-distance-bottom:0;mso-position-horizontal:absolute;mso-position-horizontal-relative:text;mso-position-vertical:absolute;mso-position-vertical-relative:text;mso-height-percent:0;mso-height-relative:margin;v-text-anchor:top" o:gfxdata="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" stroked="f">
                 <v:textbox inset="0,0,0,0">
                   <w:txbxContent>
                     <w:p>
@@ -530,77 +456,13 @@
         <w:rPr>
           <w:rFonts w:ascii="Times New Roman" w:hAnsi="Times New Roman" w:cs="Times New Roman"/>
         </w:rPr>
-        <w:t>Basic rules apply in this world. The agent can move in four directions: up, down, left, right. Thus, there are four actions the agent can take. Also, to add in the stochastic nature of MDPs, a variable is added to represent noise in the environment. Noise of an action, named “</w:t>
-      </w:r>
-      <w:proofErr w:type="spellStart"/>
-      <w:r>
-        <w:rPr>
-          <w:rFonts w:ascii="Times New Roman" w:hAnsi="Times New Roman" w:cs="Times New Roman"/>
-        </w:rPr>
-        <w:t>pjog</w:t>
-      </w:r>
-      <w:proofErr w:type="spellEnd"/>
-      <w:r>
-        <w:rPr>
-          <w:rFonts w:ascii="Times New Roman" w:hAnsi="Times New Roman" w:cs="Times New Roman"/>
-        </w:rPr>
-        <w:t xml:space="preserve">” in </w:t>
-      </w:r>
-      <w:proofErr w:type="spellStart"/>
-      <w:r>
-        <w:rPr>
-          <w:rFonts w:ascii="Times New Roman" w:hAnsi="Times New Roman" w:cs="Times New Roman"/>
-        </w:rPr>
-        <w:t>RL_sim</w:t>
-      </w:r>
-      <w:proofErr w:type="spellEnd"/>
-      <w:r>
-        <w:rPr>
-          <w:rFonts w:ascii="Times New Roman" w:hAnsi="Times New Roman" w:cs="Times New Roman"/>
-        </w:rPr>
-        <w:t xml:space="preserve">, determines the probability that the agent will take some other action and end up in different states. For example, if </w:t>
-      </w:r>
-      <w:proofErr w:type="spellStart"/>
-      <w:r>
-        <w:rPr>
-          <w:rFonts w:ascii="Times New Roman" w:hAnsi="Times New Roman" w:cs="Times New Roman"/>
-        </w:rPr>
-        <w:t>pjog</w:t>
-      </w:r>
-      <w:proofErr w:type="spellEnd"/>
-      <w:r>
-        <w:rPr>
-          <w:rFonts w:ascii="Times New Roman" w:hAnsi="Times New Roman" w:cs="Times New Roman"/>
-        </w:rPr>
-        <w:t xml:space="preserve"> is 0.3, and the action taken is a=RIGHT, the agent will instead take action UP, DOWN and LEFT at a probability of </w:t>
-      </w:r>
-      <w:proofErr w:type="spellStart"/>
-      <w:r>
-        <w:rPr>
-          <w:rFonts w:ascii="Times New Roman" w:hAnsi="Times New Roman" w:cs="Times New Roman"/>
-        </w:rPr>
-        <w:t>pjog</w:t>
-      </w:r>
-      <w:proofErr w:type="spellEnd"/>
-      <w:proofErr w:type="gramStart"/>
-      <w:r>
-        <w:rPr>
-          <w:rFonts w:ascii="Times New Roman" w:hAnsi="Times New Roman" w:cs="Times New Roman"/>
-        </w:rPr>
-        <w:t>/</w:t>
-      </w:r>
-      <w:r>
-        <w:rPr>
-          <w:rFonts w:ascii="Times New Roman" w:hAnsi="Times New Roman" w:cs="Times New Roman"/>
-        </w:rPr>
-        <w:t>(</w:t>
-      </w:r>
-      <w:proofErr w:type="gramEnd"/>
-      <w:r>
-        <w:rPr>
-          <w:rFonts w:ascii="Times New Roman" w:hAnsi="Times New Roman" w:cs="Times New Roman"/>
-        </w:rPr>
-        <w:t xml:space="preserve">number of actions-1) = 0.1 each. </w:t>
+        <w:t>Basic rules apply in this world. The agent can move in four directions: up, down, left, right. Thus, there are four actions the agent can take. Also, to add in the stochastic nature of MDPs, a variable is added to represent noise in the environment. Noise of an action, named “pjog” in RL_sim, determines the probability that the agent will take some other action and end up in different states. For example, if pjog is 0.3, and the action taken is a=RIGHT, the agent will instead take action UP, DOWN and LEFT at a probability of pjog/</w:t>
+      </w:r>
+      <w:r>
+        <w:rPr>
+          <w:rFonts w:ascii="Times New Roman" w:hAnsi="Times New Roman" w:cs="Times New Roman"/>
+        </w:rPr>
+        <w:t xml:space="preserve">(number of actions-1) = 0.1 each. </w:t>
       </w:r>
     </w:p>
     <w:p>
@@ -665,6 +527,7 @@
       <w:r>
         <w:rPr>
           <w:noProof/>
+          <w:lang w:eastAsia="en-US"/>
         </w:rPr>
         <w:lastRenderedPageBreak/>
         <mc:AlternateContent>
@@ -804,9 +667,9 @@
               </wp:anchor>
             </w:drawing>
           </mc:Choice>
-          <mc:Fallback>
+          <mc:Fallback xmlns:w16cid="http://schemas.microsoft.com/office/word/2016/wordml/cid" xmlns:am3d="http://schemas.microsoft.com/office/drawing/2017/model3d" xmlns:aink="http://schemas.microsoft.com/office/drawing/2016/ink" xmlns:cx8="http://schemas.microsoft.com/office/drawing/2016/5/14/chartex" xmlns:cx7="http://schemas.microsoft.com/office/drawing/2016/5/13/chartex" xmlns:cx6="http://schemas.microsoft.com/office/drawing/2016/5/12/chartex" xmlns:cx5="http://schemas.microsoft.com/office/drawing/2016/5/11/chartex" xmlns:cx4="http://schemas.microsoft.com/office/drawing/2016/5/10/chartex" xmlns:cx3="http://schemas.microsoft.com/office/drawing/2016/5/9/chartex" xmlns:cx2="http://schemas.microsoft.com/office/drawing/2015/10/21/chartex">
             <w:pict>
-              <v:shape w14:anchorId="596815F3" id="Text Box 4" o:spid="_x0000_s1027" type="#_x0000_t202" style="position:absolute;left:0;text-align:left;margin-left:0;margin-top:244pt;width:258pt;height:19.4pt;z-index:251663360;visibility:visible;mso-wrap-style:square;mso-height-percent:0;mso-wrap-distance-left:9pt;mso-wrap-distance-top:0;mso-wrap-distance-right:9pt;mso-wrap-distance-bottom:0;mso-position-horizontal:center;mso-position-horizontal-relative:margin;mso-position-vertical:absolute;mso-position-vertical-relative:text;mso-height-percent:0;mso-height-relative:margin;v-text-anchor:top" o:gfxdata="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" stroked="f">
+              <v:shape w14:anchorId="596815F3" id="Text Box 4" o:spid="_x0000_s1027" type="#_x0000_t202" style="position:absolute;left:0;text-align:left;margin-left:0;margin-top:244pt;width:258pt;height:19.4pt;z-index:251663360;visibility:visible;mso-wrap-style:square;mso-height-percent:0;mso-wrap-distance-left:9pt;mso-wrap-distance-top:0;mso-wrap-distance-right:9pt;mso-wrap-distance-bottom:0;mso-position-horizontal:center;mso-position-horizontal-relative:margin;mso-position-vertical:absolute;mso-position-vertical-relative:text;mso-height-percent:0;mso-height-relative:margin;v-text-anchor:top" o:gfxdata="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" stroked="f">
                 <v:textbox inset="0,0,0,0">
                   <w:txbxContent>
                     <w:p>
@@ -904,6 +767,7 @@
         <w:rPr>
           <w:rFonts w:ascii="Times New Roman" w:hAnsi="Times New Roman" w:cs="Times New Roman"/>
           <w:noProof/>
+          <w:lang w:eastAsia="en-US"/>
         </w:rPr>
         <w:drawing>
           <wp:anchor distT="0" distB="0" distL="114300" distR="114300" simplePos="0" relativeHeight="251661312" behindDoc="0" locked="0" layoutInCell="1" allowOverlap="1" wp14:anchorId="6139733F" wp14:editId="47C174DB">
@@ -1665,47 +1529,23 @@
         </w:rPr>
         <w:t xml:space="preserve">In RL-sim, the variable </w:t>
       </w:r>
-      <w:proofErr w:type="spellStart"/>
       <w:r>
         <w:rPr>
           <w:rFonts w:ascii="Times New Roman" w:hAnsi="Times New Roman" w:cs="Times New Roman"/>
         </w:rPr>
         <w:t>pjog</w:t>
       </w:r>
-      <w:proofErr w:type="spellEnd"/>
       <w:r>
         <w:rPr>
           <w:rFonts w:ascii="Times New Roman" w:hAnsi="Times New Roman" w:cs="Times New Roman"/>
         </w:rPr>
         <w:t xml:space="preserve"> takes care of the noise. As explained in the introduction, </w:t>
       </w:r>
-      <w:proofErr w:type="spellStart"/>
-      <w:r>
-        <w:rPr>
-          <w:rFonts w:ascii="Times New Roman" w:hAnsi="Times New Roman" w:cs="Times New Roman"/>
-        </w:rPr>
-        <w:t>pjog</w:t>
-      </w:r>
-      <w:proofErr w:type="spellEnd"/>
-      <w:r>
-        <w:rPr>
-          <w:rFonts w:ascii="Times New Roman" w:hAnsi="Times New Roman" w:cs="Times New Roman"/>
-        </w:rPr>
-        <w:t xml:space="preserve"> determines the probability that the agent will take some other action and end up in different states. To test the relationship of randomness of action with the result of value iteration, I varied </w:t>
-      </w:r>
-      <w:proofErr w:type="spellStart"/>
-      <w:r>
-        <w:rPr>
-          <w:rFonts w:ascii="Times New Roman" w:hAnsi="Times New Roman" w:cs="Times New Roman"/>
-        </w:rPr>
-        <w:t>pjog</w:t>
-      </w:r>
-      <w:proofErr w:type="spellEnd"/>
-      <w:r>
-        <w:rPr>
-          <w:rFonts w:ascii="Times New Roman" w:hAnsi="Times New Roman" w:cs="Times New Roman"/>
-        </w:rPr>
-        <w:t xml:space="preserve"> from 0.1 to 0.5 and compared the number of iterations (steps) to converge. Going over 0.5 made the agent to stay in the starting state, since taking some action is more likely to result in a wrong action. </w:t>
+      <w:r>
+        <w:rPr>
+          <w:rFonts w:ascii="Times New Roman" w:hAnsi="Times New Roman" w:cs="Times New Roman"/>
+        </w:rPr>
+        <w:t xml:space="preserve">pjog determines the probability that the agent will take some other action and end up in different states. To test the relationship of randomness of action with the result of value iteration, I varied pjog from 0.1 to 0.5 and compared the number of iterations (steps) to converge. Going over 0.5 made the agent to stay in the starting state, since taking some action is more likely to result in a wrong action. </w:t>
       </w:r>
     </w:p>
     <w:p>
@@ -1737,21 +1577,7 @@
         <w:rPr>
           <w:rFonts w:ascii="Times New Roman" w:hAnsi="Times New Roman" w:cs="Times New Roman"/>
         </w:rPr>
-        <w:t xml:space="preserve">depending on the </w:t>
-      </w:r>
-      <w:proofErr w:type="spellStart"/>
-      <w:r>
-        <w:rPr>
-          <w:rFonts w:ascii="Times New Roman" w:hAnsi="Times New Roman" w:cs="Times New Roman"/>
-        </w:rPr>
-        <w:t>pjog</w:t>
-      </w:r>
-      <w:proofErr w:type="spellEnd"/>
-      <w:r>
-        <w:rPr>
-          <w:rFonts w:ascii="Times New Roman" w:hAnsi="Times New Roman" w:cs="Times New Roman"/>
-        </w:rPr>
-        <w:t xml:space="preserve"> values for the two MDPs. </w:t>
+        <w:t xml:space="preserve">depending on the pjog values for the two MDPs. </w:t>
       </w:r>
       <w:r>
         <w:rPr>
@@ -1763,21 +1589,7 @@
         <w:rPr>
           <w:rFonts w:ascii="Times New Roman" w:hAnsi="Times New Roman" w:cs="Times New Roman"/>
         </w:rPr>
-        <w:t>number of steps increase as the randomness (</w:t>
-      </w:r>
-      <w:proofErr w:type="spellStart"/>
-      <w:r>
-        <w:rPr>
-          <w:rFonts w:ascii="Times New Roman" w:hAnsi="Times New Roman" w:cs="Times New Roman"/>
-        </w:rPr>
-        <w:t>pjog</w:t>
-      </w:r>
-      <w:proofErr w:type="spellEnd"/>
-      <w:r>
-        <w:rPr>
-          <w:rFonts w:ascii="Times New Roman" w:hAnsi="Times New Roman" w:cs="Times New Roman"/>
-        </w:rPr>
-        <w:t xml:space="preserve">) increases. </w:t>
+        <w:t xml:space="preserve">number of steps increase as the randomness (pjog) increases. </w:t>
       </w:r>
       <w:r>
         <w:rPr>
@@ -1807,21 +1619,7 @@
         <w:rPr>
           <w:rFonts w:ascii="Times New Roman" w:hAnsi="Times New Roman" w:cs="Times New Roman"/>
         </w:rPr>
-        <w:t xml:space="preserve">spike at </w:t>
-      </w:r>
-      <w:proofErr w:type="spellStart"/>
-      <w:r>
-        <w:rPr>
-          <w:rFonts w:ascii="Times New Roman" w:hAnsi="Times New Roman" w:cs="Times New Roman"/>
-        </w:rPr>
-        <w:t>pjog</w:t>
-      </w:r>
-      <w:proofErr w:type="spellEnd"/>
-      <w:r>
-        <w:rPr>
-          <w:rFonts w:ascii="Times New Roman" w:hAnsi="Times New Roman" w:cs="Times New Roman"/>
-        </w:rPr>
-        <w:t xml:space="preserve"> of 0.5, </w:t>
+        <w:t xml:space="preserve">spike at pjog of 0.5, </w:t>
       </w:r>
       <w:r>
         <w:rPr>
@@ -1862,6 +1660,7 @@
       <w:r>
         <w:rPr>
           <w:noProof/>
+          <w:lang w:eastAsia="en-US"/>
         </w:rPr>
         <w:lastRenderedPageBreak/>
         <mc:AlternateContent>
@@ -1962,9 +1761,9 @@
               </wp:anchor>
             </w:drawing>
           </mc:Choice>
-          <mc:Fallback>
+          <mc:Fallback xmlns:w16cid="http://schemas.microsoft.com/office/word/2016/wordml/cid" xmlns:am3d="http://schemas.microsoft.com/office/drawing/2017/model3d" xmlns:aink="http://schemas.microsoft.com/office/drawing/2016/ink" xmlns:cx8="http://schemas.microsoft.com/office/drawing/2016/5/14/chartex" xmlns:cx7="http://schemas.microsoft.com/office/drawing/2016/5/13/chartex" xmlns:cx6="http://schemas.microsoft.com/office/drawing/2016/5/12/chartex" xmlns:cx5="http://schemas.microsoft.com/office/drawing/2016/5/11/chartex" xmlns:cx4="http://schemas.microsoft.com/office/drawing/2016/5/10/chartex" xmlns:cx3="http://schemas.microsoft.com/office/drawing/2016/5/9/chartex" xmlns:cx2="http://schemas.microsoft.com/office/drawing/2015/10/21/chartex">
             <w:pict>
-              <v:shape w14:anchorId="14E4804F" id="Text Box 6" o:spid="_x0000_s1028" type="#_x0000_t202" style="position:absolute;left:0;text-align:left;margin-left:0;margin-top:227pt;width:303.6pt;height:.05pt;z-index:251666432;visibility:visible;mso-wrap-style:square;mso-wrap-distance-left:9pt;mso-wrap-distance-top:0;mso-wrap-distance-right:9pt;mso-wrap-distance-bottom:0;mso-position-horizontal:center;mso-position-horizontal-relative:margin;mso-position-vertical:absolute;mso-position-vertical-relative:text;v-text-anchor:top" o:gfxdata="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" stroked="f">
+              <v:shape w14:anchorId="14E4804F" id="Text Box 6" o:spid="_x0000_s1028" type="#_x0000_t202" style="position:absolute;left:0;text-align:left;margin-left:0;margin-top:227pt;width:303.6pt;height:.05pt;z-index:251666432;visibility:visible;mso-wrap-style:square;mso-wrap-distance-left:9pt;mso-wrap-distance-top:0;mso-wrap-distance-right:9pt;mso-wrap-distance-bottom:0;mso-position-horizontal:center;mso-position-horizontal-relative:margin;mso-position-vertical:absolute;mso-position-vertical-relative:text;v-text-anchor:top" o:gfxdata="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" stroked="f">
                 <v:textbox style="mso-fit-shape-to-text:t" inset="0,0,0,0">
                   <w:txbxContent>
                     <w:p>
@@ -2025,6 +1824,7 @@
       <w:r>
         <w:rPr>
           <w:noProof/>
+          <w:lang w:eastAsia="en-US"/>
         </w:rPr>
         <w:drawing>
           <wp:anchor distT="0" distB="0" distL="114300" distR="114300" simplePos="0" relativeHeight="251664384" behindDoc="0" locked="0" layoutInCell="1" allowOverlap="1" wp14:anchorId="2C050B27" wp14:editId="3BFBDB8E">
@@ -2057,6 +1857,7 @@
       <w:r>
         <w:rPr>
           <w:noProof/>
+          <w:lang w:eastAsia="en-US"/>
         </w:rPr>
         <mc:AlternateContent>
           <mc:Choice Requires="wps">
@@ -2138,25 +1939,7 @@
                                 <w:i w:val="0"/>
                                 <w:color w:val="auto"/>
                               </w:rPr>
-                              <w:t xml:space="preserve"> Result of value iteration with </w:t>
-                            </w:r>
-                            <w:proofErr w:type="spellStart"/>
-                            <w:r>
-                              <w:rPr>
-                                <w:rFonts w:ascii="Times New Roman" w:hAnsi="Times New Roman" w:cs="Times New Roman"/>
-                                <w:i w:val="0"/>
-                                <w:color w:val="auto"/>
-                              </w:rPr>
-                              <w:t>pjog</w:t>
-                            </w:r>
-                            <w:proofErr w:type="spellEnd"/>
-                            <w:r>
-                              <w:rPr>
-                                <w:rFonts w:ascii="Times New Roman" w:hAnsi="Times New Roman" w:cs="Times New Roman"/>
-                                <w:i w:val="0"/>
-                                <w:color w:val="auto"/>
-                              </w:rPr>
-                              <w:t>=0.</w:t>
+                              <w:t xml:space="preserve"> Result of value iteration with pjog=0.</w:t>
                             </w:r>
                           </w:p>
                         </w:txbxContent>
@@ -2173,9 +1956,9 @@
               </wp:anchor>
             </w:drawing>
           </mc:Choice>
-          <mc:Fallback>
+          <mc:Fallback xmlns:w16cid="http://schemas.microsoft.com/office/word/2016/wordml/cid" xmlns:am3d="http://schemas.microsoft.com/office/drawing/2017/model3d" xmlns:aink="http://schemas.microsoft.com/office/drawing/2016/ink" xmlns:cx8="http://schemas.microsoft.com/office/drawing/2016/5/14/chartex" xmlns:cx7="http://schemas.microsoft.com/office/drawing/2016/5/13/chartex" xmlns:cx6="http://schemas.microsoft.com/office/drawing/2016/5/12/chartex" xmlns:cx5="http://schemas.microsoft.com/office/drawing/2016/5/11/chartex" xmlns:cx4="http://schemas.microsoft.com/office/drawing/2016/5/10/chartex" xmlns:cx3="http://schemas.microsoft.com/office/drawing/2016/5/9/chartex" xmlns:cx2="http://schemas.microsoft.com/office/drawing/2015/10/21/chartex">
             <w:pict>
-              <v:shape w14:anchorId="2937F873" id="Text Box 9" o:spid="_x0000_s1029" type="#_x0000_t202" style="position:absolute;left:0;text-align:left;margin-left:0;margin-top:374.9pt;width:229.35pt;height:.05pt;z-index:251670528;visibility:visible;mso-wrap-style:square;mso-wrap-distance-left:9pt;mso-wrap-distance-top:0;mso-wrap-distance-right:9pt;mso-wrap-distance-bottom:0;mso-position-horizontal:absolute;mso-position-horizontal-relative:text;mso-position-vertical:absolute;mso-position-vertical-relative:text;v-text-anchor:top" o:gfxdata="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" stroked="f">
+              <v:shape w14:anchorId="2937F873" id="Text Box 9" o:spid="_x0000_s1029" type="#_x0000_t202" style="position:absolute;left:0;text-align:left;margin-left:0;margin-top:374.9pt;width:229.35pt;height:.05pt;z-index:251670528;visibility:visible;mso-wrap-style:square;mso-wrap-distance-left:9pt;mso-wrap-distance-top:0;mso-wrap-distance-right:9pt;mso-wrap-distance-bottom:0;mso-position-horizontal:absolute;mso-position-horizontal-relative:text;mso-position-vertical:absolute;mso-position-vertical-relative:text;v-text-anchor:top" o:gfxdata="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" stroked="f">
                 <v:textbox style="mso-fit-shape-to-text:t" inset="0,0,0,0">
                   <w:txbxContent>
                     <w:p>
@@ -2254,6 +2037,7 @@
         <w:rPr>
           <w:rFonts w:ascii="Times New Roman" w:hAnsi="Times New Roman" w:cs="Times New Roman" w:hint="eastAsia"/>
           <w:noProof/>
+          <w:lang w:eastAsia="en-US"/>
         </w:rPr>
         <w:drawing>
           <wp:anchor distT="0" distB="0" distL="114300" distR="114300" simplePos="0" relativeHeight="251667456" behindDoc="0" locked="0" layoutInCell="1" allowOverlap="1" wp14:anchorId="71091821" wp14:editId="5CBDC1E5">
@@ -2308,6 +2092,7 @@
       <w:r>
         <w:rPr>
           <w:noProof/>
+          <w:lang w:eastAsia="en-US"/>
         </w:rPr>
         <mc:AlternateContent>
           <mc:Choice Requires="wps">
@@ -2389,25 +2174,7 @@
                                 <w:i w:val="0"/>
                                 <w:color w:val="auto"/>
                               </w:rPr>
-                              <w:t xml:space="preserve"> Result of value iteration with </w:t>
-                            </w:r>
-                            <w:proofErr w:type="spellStart"/>
-                            <w:r>
-                              <w:rPr>
-                                <w:rFonts w:ascii="Times New Roman" w:hAnsi="Times New Roman" w:cs="Times New Roman"/>
-                                <w:i w:val="0"/>
-                                <w:color w:val="auto"/>
-                              </w:rPr>
-                              <w:t>pjog</w:t>
-                            </w:r>
-                            <w:proofErr w:type="spellEnd"/>
-                            <w:r>
-                              <w:rPr>
-                                <w:rFonts w:ascii="Times New Roman" w:hAnsi="Times New Roman" w:cs="Times New Roman"/>
-                                <w:i w:val="0"/>
-                                <w:color w:val="auto"/>
-                              </w:rPr>
-                              <w:t>=0.3.</w:t>
+                              <w:t xml:space="preserve"> Result of value iteration with pjog=0.3.</w:t>
                             </w:r>
                           </w:p>
                         </w:txbxContent>
@@ -2424,9 +2191,9 @@
               </wp:anchor>
             </w:drawing>
           </mc:Choice>
-          <mc:Fallback>
+          <mc:Fallback xmlns:w16cid="http://schemas.microsoft.com/office/word/2016/wordml/cid" xmlns:am3d="http://schemas.microsoft.com/office/drawing/2017/model3d" xmlns:aink="http://schemas.microsoft.com/office/drawing/2016/ink" xmlns:cx8="http://schemas.microsoft.com/office/drawing/2016/5/14/chartex" xmlns:cx7="http://schemas.microsoft.com/office/drawing/2016/5/13/chartex" xmlns:cx6="http://schemas.microsoft.com/office/drawing/2016/5/12/chartex" xmlns:cx5="http://schemas.microsoft.com/office/drawing/2016/5/11/chartex" xmlns:cx4="http://schemas.microsoft.com/office/drawing/2016/5/10/chartex" xmlns:cx3="http://schemas.microsoft.com/office/drawing/2016/5/9/chartex" xmlns:cx2="http://schemas.microsoft.com/office/drawing/2015/10/21/chartex">
             <w:pict>
-              <v:shape w14:anchorId="58DA8FA0" id="Text Box 10" o:spid="_x0000_s1030" type="#_x0000_t202" style="position:absolute;left:0;text-align:left;margin-left:237pt;margin-top:374.9pt;width:230.7pt;height:.05pt;z-index:251672576;visibility:visible;mso-wrap-style:square;mso-wrap-distance-left:9pt;mso-wrap-distance-top:0;mso-wrap-distance-right:9pt;mso-wrap-distance-bottom:0;mso-position-horizontal:absolute;mso-position-horizontal-relative:text;mso-position-vertical:absolute;mso-position-vertical-relative:text;v-text-anchor:top" o:gfxdata="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" stroked="f">
+              <v:shape w14:anchorId="58DA8FA0" id="Text Box 10" o:spid="_x0000_s1030" type="#_x0000_t202" style="position:absolute;left:0;text-align:left;margin-left:237pt;margin-top:374.9pt;width:230.7pt;height:.05pt;z-index:251672576;visibility:visible;mso-wrap-style:square;mso-wrap-distance-left:9pt;mso-wrap-distance-top:0;mso-wrap-distance-right:9pt;mso-wrap-distance-bottom:0;mso-position-horizontal:absolute;mso-position-horizontal-relative:text;mso-position-vertical:absolute;mso-position-vertical-relative:text;v-text-anchor:top" o:gfxdata="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" stroked="f">
                 <v:textbox style="mso-fit-shape-to-text:t" inset="0,0,0,0">
                   <w:txbxContent>
                     <w:p>
@@ -2505,6 +2272,7 @@
         <w:rPr>
           <w:rFonts w:ascii="Times New Roman" w:hAnsi="Times New Roman" w:cs="Times New Roman"/>
           <w:noProof/>
+          <w:lang w:eastAsia="en-US"/>
         </w:rPr>
         <w:drawing>
           <wp:anchor distT="0" distB="0" distL="114300" distR="114300" simplePos="0" relativeHeight="251668480" behindDoc="0" locked="0" layoutInCell="1" allowOverlap="1" wp14:anchorId="4803A806" wp14:editId="6D878916">
@@ -2592,21 +2360,7 @@
         <w:rPr>
           <w:rFonts w:ascii="Times New Roman" w:hAnsi="Times New Roman" w:cs="Times New Roman"/>
         </w:rPr>
-        <w:t xml:space="preserve">analyzed if different </w:t>
-      </w:r>
-      <w:proofErr w:type="spellStart"/>
-      <w:r>
-        <w:rPr>
-          <w:rFonts w:ascii="Times New Roman" w:hAnsi="Times New Roman" w:cs="Times New Roman"/>
-        </w:rPr>
-        <w:t>pjog</w:t>
-      </w:r>
-      <w:proofErr w:type="spellEnd"/>
-      <w:r>
-        <w:rPr>
-          <w:rFonts w:ascii="Times New Roman" w:hAnsi="Times New Roman" w:cs="Times New Roman"/>
-        </w:rPr>
-        <w:t xml:space="preserve"> values</w:t>
+        <w:t>analyzed if different pjog values</w:t>
       </w:r>
       <w:r>
         <w:rPr>
@@ -2636,21 +2390,7 @@
         <w:rPr>
           <w:rFonts w:ascii="Times New Roman" w:hAnsi="Times New Roman" w:cs="Times New Roman"/>
         </w:rPr>
-        <w:t xml:space="preserve">ll </w:t>
-      </w:r>
-      <w:proofErr w:type="spellStart"/>
-      <w:r>
-        <w:rPr>
-          <w:rFonts w:ascii="Times New Roman" w:hAnsi="Times New Roman" w:cs="Times New Roman"/>
-        </w:rPr>
-        <w:t>pjog</w:t>
-      </w:r>
-      <w:proofErr w:type="spellEnd"/>
-      <w:r>
-        <w:rPr>
-          <w:rFonts w:ascii="Times New Roman" w:hAnsi="Times New Roman" w:cs="Times New Roman"/>
-        </w:rPr>
-        <w:t xml:space="preserve"> values from 0.1 to 0.5 converged to the same result: it preferred the upper goal. </w:t>
+        <w:t xml:space="preserve">ll pjog values from 0.1 to 0.5 converged to the same result: it preferred the upper goal. </w:t>
       </w:r>
       <w:r>
         <w:rPr>
@@ -2680,21 +2420,7 @@
         <w:rPr>
           <w:rFonts w:ascii="Times New Roman" w:hAnsi="Times New Roman" w:cs="Times New Roman"/>
         </w:rPr>
-        <w:t xml:space="preserve">result with </w:t>
-      </w:r>
-      <w:proofErr w:type="spellStart"/>
-      <w:r>
-        <w:rPr>
-          <w:rFonts w:ascii="Times New Roman" w:hAnsi="Times New Roman" w:cs="Times New Roman"/>
-        </w:rPr>
-        <w:t>pjog</w:t>
-      </w:r>
-      <w:proofErr w:type="spellEnd"/>
-      <w:r>
-        <w:rPr>
-          <w:rFonts w:ascii="Times New Roman" w:hAnsi="Times New Roman" w:cs="Times New Roman"/>
-        </w:rPr>
-        <w:t xml:space="preserve"> of zero. </w:t>
+        <w:t xml:space="preserve">result with pjog of zero. </w:t>
       </w:r>
       <w:r>
         <w:rPr>
@@ -2750,41 +2476,13 @@
         <w:rPr>
           <w:rFonts w:ascii="Times New Roman" w:hAnsi="Times New Roman" w:cs="Times New Roman"/>
         </w:rPr>
-        <w:t xml:space="preserve">hile </w:t>
-      </w:r>
-      <w:proofErr w:type="spellStart"/>
-      <w:r>
-        <w:rPr>
-          <w:rFonts w:ascii="Times New Roman" w:hAnsi="Times New Roman" w:cs="Times New Roman"/>
-        </w:rPr>
-        <w:t>pjog</w:t>
-      </w:r>
-      <w:proofErr w:type="spellEnd"/>
-      <w:r>
-        <w:rPr>
-          <w:rFonts w:ascii="Times New Roman" w:hAnsi="Times New Roman" w:cs="Times New Roman"/>
-        </w:rPr>
-        <w:t xml:space="preserve"> of 0.2 and above all converged to the goal on the upper right, </w:t>
-      </w:r>
-      <w:r>
-        <w:rPr>
-          <w:rFonts w:ascii="Times New Roman" w:hAnsi="Times New Roman" w:cs="Times New Roman"/>
-        </w:rPr>
-        <w:t xml:space="preserve">value iteration with </w:t>
-      </w:r>
-      <w:proofErr w:type="spellStart"/>
-      <w:r>
-        <w:rPr>
-          <w:rFonts w:ascii="Times New Roman" w:hAnsi="Times New Roman" w:cs="Times New Roman"/>
-        </w:rPr>
-        <w:t>pjog</w:t>
-      </w:r>
-      <w:proofErr w:type="spellEnd"/>
-      <w:r>
-        <w:rPr>
-          <w:rFonts w:ascii="Times New Roman" w:hAnsi="Times New Roman" w:cs="Times New Roman"/>
-        </w:rPr>
-        <w:t xml:space="preserve">=0.1 converged to the lower left goal. </w:t>
+        <w:t xml:space="preserve">hile pjog of 0.2 and above all converged to the goal on the upper right, </w:t>
+      </w:r>
+      <w:r>
+        <w:rPr>
+          <w:rFonts w:ascii="Times New Roman" w:hAnsi="Times New Roman" w:cs="Times New Roman"/>
+        </w:rPr>
+        <w:t xml:space="preserve">value iteration with pjog=0.1 converged to the lower left goal. </w:t>
       </w:r>
       <w:r>
         <w:rPr>
@@ -2856,21 +2554,7 @@
         <w:rPr>
           <w:rFonts w:ascii="Times New Roman" w:hAnsi="Times New Roman" w:cs="Times New Roman"/>
         </w:rPr>
-        <w:t xml:space="preserve"> up to the </w:t>
-      </w:r>
-      <w:proofErr w:type="spellStart"/>
-      <w:r>
-        <w:rPr>
-          <w:rFonts w:ascii="Times New Roman" w:hAnsi="Times New Roman" w:cs="Times New Roman"/>
-        </w:rPr>
-        <w:t>pjog</w:t>
-      </w:r>
-      <w:proofErr w:type="spellEnd"/>
-      <w:r>
-        <w:rPr>
-          <w:rFonts w:ascii="Times New Roman" w:hAnsi="Times New Roman" w:cs="Times New Roman"/>
-        </w:rPr>
-        <w:t xml:space="preserve"> value of about 0.1. Although </w:t>
+        <w:t xml:space="preserve"> up to the pjog value of about 0.1. Although </w:t>
       </w:r>
       <w:r>
         <w:rPr>
@@ -2894,21 +2578,7 @@
         <w:rPr>
           <w:rFonts w:ascii="Times New Roman" w:hAnsi="Times New Roman" w:cs="Times New Roman"/>
         </w:rPr>
-        <w:t xml:space="preserve">utility in converging to the lower left goal. When </w:t>
-      </w:r>
-      <w:proofErr w:type="spellStart"/>
-      <w:r>
-        <w:rPr>
-          <w:rFonts w:ascii="Times New Roman" w:hAnsi="Times New Roman" w:cs="Times New Roman"/>
-        </w:rPr>
-        <w:t>pjog</w:t>
-      </w:r>
-      <w:proofErr w:type="spellEnd"/>
-      <w:r>
-        <w:rPr>
-          <w:rFonts w:ascii="Times New Roman" w:hAnsi="Times New Roman" w:cs="Times New Roman"/>
-        </w:rPr>
-        <w:t xml:space="preserve"> is over 0.1, </w:t>
+        <w:t xml:space="preserve">utility in converging to the lower left goal. When pjog is over 0.1, </w:t>
       </w:r>
       <w:r>
         <w:rPr>
@@ -3119,6 +2789,7 @@
         <w:rPr>
           <w:rFonts w:ascii="Times New Roman" w:hAnsi="Times New Roman" w:cs="Times New Roman" w:hint="eastAsia"/>
           <w:noProof/>
+          <w:lang w:eastAsia="en-US"/>
         </w:rPr>
         <w:lastRenderedPageBreak/>
         <w:drawing>
@@ -3180,6 +2851,7 @@
       <w:r>
         <w:rPr>
           <w:noProof/>
+          <w:lang w:eastAsia="en-US"/>
         </w:rPr>
         <mc:AlternateContent>
           <mc:Choice Requires="wps">
@@ -3262,43 +2934,7 @@
                                 <w:i w:val="0"/>
                                 <w:color w:val="auto"/>
                               </w:rPr>
-                              <w:t xml:space="preserve"> From left to right: result of value iteration with </w:t>
-                            </w:r>
-                            <w:proofErr w:type="spellStart"/>
-                            <w:r>
-                              <w:rPr>
-                                <w:rFonts w:ascii="Times New Roman" w:hAnsi="Times New Roman" w:cs="Times New Roman"/>
-                                <w:i w:val="0"/>
-                                <w:color w:val="auto"/>
-                              </w:rPr>
-                              <w:t>pjog</w:t>
-                            </w:r>
-                            <w:proofErr w:type="spellEnd"/>
-                            <w:r>
-                              <w:rPr>
-                                <w:rFonts w:ascii="Times New Roman" w:hAnsi="Times New Roman" w:cs="Times New Roman"/>
-                                <w:i w:val="0"/>
-                                <w:color w:val="auto"/>
-                              </w:rPr>
-                              <w:t xml:space="preserve">=0.1 (left) and </w:t>
-                            </w:r>
-                            <w:proofErr w:type="spellStart"/>
-                            <w:r>
-                              <w:rPr>
-                                <w:rFonts w:ascii="Times New Roman" w:hAnsi="Times New Roman" w:cs="Times New Roman"/>
-                                <w:i w:val="0"/>
-                                <w:color w:val="auto"/>
-                              </w:rPr>
-                              <w:t>pjog</w:t>
-                            </w:r>
-                            <w:proofErr w:type="spellEnd"/>
-                            <w:r>
-                              <w:rPr>
-                                <w:rFonts w:ascii="Times New Roman" w:hAnsi="Times New Roman" w:cs="Times New Roman"/>
-                                <w:i w:val="0"/>
-                                <w:color w:val="auto"/>
-                              </w:rPr>
-                              <w:t>=0.3 (right).</w:t>
+                              <w:t xml:space="preserve"> From left to right: result of value iteration with pjog=0.1 (left) and pjog=0.3 (right).</w:t>
                             </w:r>
                           </w:p>
                         </w:txbxContent>
@@ -3318,9 +2954,9 @@
               </wp:anchor>
             </w:drawing>
           </mc:Choice>
-          <mc:Fallback>
+          <mc:Fallback xmlns:w16cid="http://schemas.microsoft.com/office/word/2016/wordml/cid" xmlns:am3d="http://schemas.microsoft.com/office/drawing/2017/model3d" xmlns:aink="http://schemas.microsoft.com/office/drawing/2016/ink" xmlns:cx8="http://schemas.microsoft.com/office/drawing/2016/5/14/chartex" xmlns:cx7="http://schemas.microsoft.com/office/drawing/2016/5/13/chartex" xmlns:cx6="http://schemas.microsoft.com/office/drawing/2016/5/12/chartex" xmlns:cx5="http://schemas.microsoft.com/office/drawing/2016/5/11/chartex" xmlns:cx4="http://schemas.microsoft.com/office/drawing/2016/5/10/chartex" xmlns:cx3="http://schemas.microsoft.com/office/drawing/2016/5/9/chartex" xmlns:cx2="http://schemas.microsoft.com/office/drawing/2015/10/21/chartex">
             <w:pict>
-              <v:shape w14:anchorId="1D251C4E" id="Text Box 13" o:spid="_x0000_s1031" type="#_x0000_t202" style="position:absolute;left:0;text-align:left;margin-left:0;margin-top:255.4pt;width:468.1pt;height:.05pt;z-index:251676672;visibility:visible;mso-wrap-style:square;mso-width-percent:0;mso-wrap-distance-left:9pt;mso-wrap-distance-top:0;mso-wrap-distance-right:9pt;mso-wrap-distance-bottom:0;mso-position-horizontal:absolute;mso-position-horizontal-relative:margin;mso-position-vertical:absolute;mso-position-vertical-relative:text;mso-width-percent:0;mso-width-relative:margin;v-text-anchor:top" o:gfxdata="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" stroked="f">
+              <v:shape w14:anchorId="1D251C4E" id="Text Box 13" o:spid="_x0000_s1031" type="#_x0000_t202" style="position:absolute;left:0;text-align:left;margin-left:0;margin-top:255.4pt;width:468.1pt;height:.05pt;z-index:251676672;visibility:visible;mso-wrap-style:square;mso-width-percent:0;mso-wrap-distance-left:9pt;mso-wrap-distance-top:0;mso-wrap-distance-right:9pt;mso-wrap-distance-bottom:0;mso-position-horizontal:absolute;mso-position-horizontal-relative:margin;mso-position-vertical:absolute;mso-position-vertical-relative:text;mso-width-percent:0;mso-width-relative:margin;v-text-anchor:top" o:gfxdata="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" stroked="f">
                 <v:textbox style="mso-fit-shape-to-text:t" inset="0,0,0,0">
                   <w:txbxContent>
                     <w:p>
@@ -3418,6 +3054,7 @@
         <w:rPr>
           <w:rFonts w:ascii="Times New Roman" w:hAnsi="Times New Roman" w:cs="Times New Roman" w:hint="eastAsia"/>
           <w:noProof/>
+          <w:lang w:eastAsia="en-US"/>
         </w:rPr>
         <w:drawing>
           <wp:anchor distT="0" distB="0" distL="114300" distR="114300" simplePos="0" relativeHeight="251674624" behindDoc="0" locked="0" layoutInCell="1" allowOverlap="1" wp14:anchorId="72523BD2" wp14:editId="4A5F8318">
@@ -3762,6 +3399,7 @@
       <w:r>
         <w:rPr>
           <w:noProof/>
+          <w:lang w:eastAsia="en-US"/>
         </w:rPr>
         <mc:AlternateContent>
           <mc:Choice Requires="wps">
@@ -3843,9 +3481,9 @@
               </wp:anchor>
             </w:drawing>
           </mc:Choice>
-          <mc:Fallback>
+          <mc:Fallback xmlns:w16cid="http://schemas.microsoft.com/office/word/2016/wordml/cid" xmlns:am3d="http://schemas.microsoft.com/office/drawing/2017/model3d" xmlns:aink="http://schemas.microsoft.com/office/drawing/2016/ink" xmlns:cx8="http://schemas.microsoft.com/office/drawing/2016/5/14/chartex" xmlns:cx7="http://schemas.microsoft.com/office/drawing/2016/5/13/chartex" xmlns:cx6="http://schemas.microsoft.com/office/drawing/2016/5/12/chartex" xmlns:cx5="http://schemas.microsoft.com/office/drawing/2016/5/11/chartex" xmlns:cx4="http://schemas.microsoft.com/office/drawing/2016/5/10/chartex" xmlns:cx3="http://schemas.microsoft.com/office/drawing/2016/5/9/chartex" xmlns:cx2="http://schemas.microsoft.com/office/drawing/2015/10/21/chartex">
             <w:pict>
-              <v:shape w14:anchorId="45ACA543" id="Text Box 15" o:spid="_x0000_s1032" type="#_x0000_t202" style="position:absolute;margin-left:74.25pt;margin-top:253.4pt;width:319.25pt;height:.05pt;z-index:251679744;visibility:visible;mso-wrap-style:square;mso-wrap-distance-left:9pt;mso-wrap-distance-top:0;mso-wrap-distance-right:9pt;mso-wrap-distance-bottom:0;mso-position-horizontal:absolute;mso-position-horizontal-relative:text;mso-position-vertical:absolute;mso-position-vertical-relative:text;v-text-anchor:top" o:gfxdata="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" stroked="f">
+              <v:shape w14:anchorId="45ACA543" id="Text Box 15" o:spid="_x0000_s1032" type="#_x0000_t202" style="position:absolute;margin-left:74.25pt;margin-top:253.4pt;width:319.25pt;height:.05pt;z-index:251679744;visibility:visible;mso-wrap-style:square;mso-wrap-distance-left:9pt;mso-wrap-distance-top:0;mso-wrap-distance-right:9pt;mso-wrap-distance-bottom:0;mso-position-horizontal:absolute;mso-position-horizontal-relative:text;mso-position-vertical:absolute;mso-position-vertical-relative:text;v-text-anchor:top" o:gfxdata="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" stroked="f">
                 <v:textbox style="mso-fit-shape-to-text:t" inset="0,0,0,0">
                   <w:txbxContent>
                     <w:p>
@@ -3888,6 +3526,7 @@
       <w:r>
         <w:rPr>
           <w:noProof/>
+          <w:lang w:eastAsia="en-US"/>
         </w:rPr>
         <w:drawing>
           <wp:anchor distT="0" distB="0" distL="114300" distR="114300" simplePos="0" relativeHeight="251680768" behindDoc="0" locked="0" layoutInCell="1" allowOverlap="1" wp14:anchorId="3B55BA5C" wp14:editId="659D46AA">
@@ -3953,21 +3592,7 @@
         <w:rPr>
           <w:rFonts w:ascii="Times New Roman" w:hAnsi="Times New Roman" w:cs="Times New Roman"/>
         </w:rPr>
-        <w:t xml:space="preserve">   Figure 7 plots the varying number of steps to converge with </w:t>
-      </w:r>
-      <w:proofErr w:type="spellStart"/>
-      <w:r>
-        <w:rPr>
-          <w:rFonts w:ascii="Times New Roman" w:hAnsi="Times New Roman" w:cs="Times New Roman"/>
-        </w:rPr>
-        <w:t>pjog</w:t>
-      </w:r>
-      <w:proofErr w:type="spellEnd"/>
-      <w:r>
-        <w:rPr>
-          <w:rFonts w:ascii="Times New Roman" w:hAnsi="Times New Roman" w:cs="Times New Roman"/>
-        </w:rPr>
-        <w:t xml:space="preserve"> values from 0 to 0.5. Unlike value iteration, the number of iterations show a decreasing trend as action stochasticity increases. This is because</w:t>
+        <w:t xml:space="preserve">   Figure 7 plots the varying number of steps to converge with pjog values from 0 to 0.5. Unlike value iteration, the number of iterations show a decreasing trend as action stochasticity increases. This is because</w:t>
       </w:r>
       <w:r>
         <w:rPr>
@@ -4018,35 +3643,15 @@
         <w:rPr>
           <w:rFonts w:ascii="Times New Roman" w:hAnsi="Times New Roman" w:cs="Times New Roman"/>
         </w:rPr>
-        <w:t xml:space="preserve">The small maze converged to the same result (upper goal) for all </w:t>
-      </w:r>
-      <w:proofErr w:type="spellStart"/>
-      <w:r>
-        <w:rPr>
-          <w:rFonts w:ascii="Times New Roman" w:hAnsi="Times New Roman" w:cs="Times New Roman"/>
-        </w:rPr>
-        <w:t>pjog</w:t>
-      </w:r>
-      <w:proofErr w:type="spellEnd"/>
-      <w:r>
-        <w:rPr>
-          <w:rFonts w:ascii="Times New Roman" w:hAnsi="Times New Roman" w:cs="Times New Roman"/>
-        </w:rPr>
-        <w:t xml:space="preserve"> values. As in Figure 5, the agent preferred the middle path to avoid hitting walls. The big maze preferred the lower left goal for </w:t>
-      </w:r>
-      <w:proofErr w:type="spellStart"/>
-      <w:r>
-        <w:rPr>
-          <w:rFonts w:ascii="Times New Roman" w:hAnsi="Times New Roman" w:cs="Times New Roman"/>
-        </w:rPr>
-        <w:t>pjog</w:t>
-      </w:r>
-      <w:proofErr w:type="spellEnd"/>
-      <w:r>
-        <w:rPr>
-          <w:rFonts w:ascii="Times New Roman" w:hAnsi="Times New Roman" w:cs="Times New Roman"/>
-        </w:rPr>
-        <w:t xml:space="preserve"> values lower than </w:t>
+        <w:t>The small maze converged to the same result (upper goal) for all pjog values. As in Figure 5, the agent preferred the middle path to avoid hitting walls. The big maze preferred th</w:t>
+      </w:r>
+      <w:bookmarkStart w:id="0" w:name="_GoBack"/>
+      <w:bookmarkEnd w:id="0"/>
+      <w:r>
+        <w:rPr>
+          <w:rFonts w:ascii="Times New Roman" w:hAnsi="Times New Roman" w:cs="Times New Roman"/>
+        </w:rPr>
+        <w:t xml:space="preserve">e lower left goal for pjog values lower than </w:t>
       </w:r>
       <w:r>
         <w:rPr>
@@ -4087,6 +3692,7 @@
       <w:r>
         <w:rPr>
           <w:noProof/>
+          <w:lang w:eastAsia="en-US"/>
         </w:rPr>
         <mc:AlternateContent>
           <mc:Choice Requires="wps">
@@ -4188,9 +3794,9 @@
               </wp:anchor>
             </w:drawing>
           </mc:Choice>
-          <mc:Fallback>
+          <mc:Fallback xmlns:w16cid="http://schemas.microsoft.com/office/word/2016/wordml/cid" xmlns:am3d="http://schemas.microsoft.com/office/drawing/2017/model3d" xmlns:aink="http://schemas.microsoft.com/office/drawing/2016/ink" xmlns:cx8="http://schemas.microsoft.com/office/drawing/2016/5/14/chartex" xmlns:cx7="http://schemas.microsoft.com/office/drawing/2016/5/13/chartex" xmlns:cx6="http://schemas.microsoft.com/office/drawing/2016/5/12/chartex" xmlns:cx5="http://schemas.microsoft.com/office/drawing/2016/5/11/chartex" xmlns:cx4="http://schemas.microsoft.com/office/drawing/2016/5/10/chartex" xmlns:cx3="http://schemas.microsoft.com/office/drawing/2016/5/9/chartex" xmlns:cx2="http://schemas.microsoft.com/office/drawing/2015/10/21/chartex">
             <w:pict>
-              <v:shape w14:anchorId="27EE9816" id="Text Box 17" o:spid="_x0000_s1033" type="#_x0000_t202" style="position:absolute;margin-left:85.9pt;margin-top:235.55pt;width:304pt;height:.05pt;z-index:251683840;visibility:visible;mso-wrap-style:square;mso-wrap-distance-left:9pt;mso-wrap-distance-top:0;mso-wrap-distance-right:9pt;mso-wrap-distance-bottom:0;mso-position-horizontal:absolute;mso-position-horizontal-relative:text;mso-position-vertical:absolute;mso-position-vertical-relative:text;v-text-anchor:top" o:gfxdata="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" stroked="f">
+              <v:shape w14:anchorId="27EE9816" id="Text Box 17" o:spid="_x0000_s1033" type="#_x0000_t202" style="position:absolute;margin-left:85.9pt;margin-top:235.55pt;width:304pt;height:.05pt;z-index:251683840;visibility:visible;mso-wrap-style:square;mso-wrap-distance-left:9pt;mso-wrap-distance-top:0;mso-wrap-distance-right:9pt;mso-wrap-distance-bottom:0;mso-position-horizontal:absolute;mso-position-horizontal-relative:text;mso-position-vertical:absolute;mso-position-vertical-relative:text;v-text-anchor:top" o:gfxdata="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" stroked="f">
                 <v:textbox style="mso-fit-shape-to-text:t" inset="0,0,0,0">
                   <w:txbxContent>
                     <w:p>
@@ -4253,6 +3859,7 @@
       <w:r>
         <w:rPr>
           <w:noProof/>
+          <w:lang w:eastAsia="en-US"/>
         </w:rPr>
         <w:drawing>
           <wp:anchor distT="0" distB="0" distL="114300" distR="114300" simplePos="0" relativeHeight="251681792" behindDoc="0" locked="0" layoutInCell="1" allowOverlap="1" wp14:anchorId="5B149724" wp14:editId="38B360D3">
@@ -4298,21 +3905,7 @@
         <w:rPr>
           <w:rFonts w:ascii="Times New Roman" w:hAnsi="Times New Roman" w:cs="Times New Roman"/>
         </w:rPr>
-        <w:t xml:space="preserve">took less than 10 steps for all cases (with </w:t>
-      </w:r>
-      <w:proofErr w:type="spellStart"/>
-      <w:r>
-        <w:rPr>
-          <w:rFonts w:ascii="Times New Roman" w:hAnsi="Times New Roman" w:cs="Times New Roman"/>
-        </w:rPr>
-        <w:t>pjog</w:t>
-      </w:r>
-      <w:proofErr w:type="spellEnd"/>
-      <w:r>
-        <w:rPr>
-          <w:rFonts w:ascii="Times New Roman" w:hAnsi="Times New Roman" w:cs="Times New Roman"/>
-        </w:rPr>
-        <w:t>&gt;0). This is because…</w:t>
+        <w:t>took less than 10 steps for all cases (with pjog&gt;0). This is because…</w:t>
       </w:r>
     </w:p>
     <w:p>
@@ -4372,35 +3965,7 @@
         <w:rPr>
           <w:rFonts w:ascii="Times New Roman" w:hAnsi="Times New Roman" w:cs="Times New Roman"/>
         </w:rPr>
-        <w:t xml:space="preserve">The computation time for value iteration increased with more action stochasticity. However, the running time for policy iteration decreased until </w:t>
-      </w:r>
-      <w:proofErr w:type="spellStart"/>
-      <w:r>
-        <w:rPr>
-          <w:rFonts w:ascii="Times New Roman" w:hAnsi="Times New Roman" w:cs="Times New Roman"/>
-        </w:rPr>
-        <w:t>pjog</w:t>
-      </w:r>
-      <w:proofErr w:type="spellEnd"/>
-      <w:r>
-        <w:rPr>
-          <w:rFonts w:ascii="Times New Roman" w:hAnsi="Times New Roman" w:cs="Times New Roman"/>
-        </w:rPr>
-        <w:t xml:space="preserve"> of 0.3 and increased again when </w:t>
-      </w:r>
-      <w:proofErr w:type="spellStart"/>
-      <w:r>
-        <w:rPr>
-          <w:rFonts w:ascii="Times New Roman" w:hAnsi="Times New Roman" w:cs="Times New Roman"/>
-        </w:rPr>
-        <w:t>pjog</w:t>
-      </w:r>
-      <w:proofErr w:type="spellEnd"/>
-      <w:r>
-        <w:rPr>
-          <w:rFonts w:ascii="Times New Roman" w:hAnsi="Times New Roman" w:cs="Times New Roman"/>
-        </w:rPr>
-        <w:t xml:space="preserve"> went over 0.3. This is because…</w:t>
+        <w:t>The computation time for value iteration increased with more action stochasticity. However, the running time for policy iteration decreased until pjog of 0.3 and increased again when pjog went over 0.3. This is because…</w:t>
       </w:r>
     </w:p>
     <w:p>
@@ -4414,21 +3979,7 @@
         <w:rPr>
           <w:rFonts w:ascii="Times New Roman" w:hAnsi="Times New Roman" w:cs="Times New Roman"/>
         </w:rPr>
-        <w:t xml:space="preserve">Other than convergence time and number of steps to converge, value and policy iteration returned the same results. Figure 9 shows a comparison of value and policy iteration performed on the big maze, with the same </w:t>
-      </w:r>
-      <w:proofErr w:type="spellStart"/>
-      <w:r>
-        <w:rPr>
-          <w:rFonts w:ascii="Times New Roman" w:hAnsi="Times New Roman" w:cs="Times New Roman"/>
-        </w:rPr>
-        <w:t>pjog</w:t>
-      </w:r>
-      <w:proofErr w:type="spellEnd"/>
-      <w:r>
-        <w:rPr>
-          <w:rFonts w:ascii="Times New Roman" w:hAnsi="Times New Roman" w:cs="Times New Roman"/>
-        </w:rPr>
-        <w:t xml:space="preserve"> values of 0.3. One can see </w:t>
+        <w:t xml:space="preserve">Other than convergence time and number of steps to converge, value and policy iteration returned the same results. Figure 9 shows a comparison of value and policy iteration performed on the big maze, with the same pjog values of 0.3. One can see </w:t>
       </w:r>
       <w:r>
         <w:rPr>
@@ -4436,33 +3987,106 @@
         </w:rPr>
         <w:t xml:space="preserve">that they display the same results and converge to the same goal. </w:t>
       </w:r>
-      <w:bookmarkStart w:id="0" w:name="_GoBack"/>
-      <w:bookmarkEnd w:id="0"/>
     </w:p>
     <w:p>
       <w:pPr>
         <w:jc w:val="left"/>
         <w:rPr>
           <w:rFonts w:ascii="Times New Roman" w:hAnsi="Times New Roman" w:cs="Times New Roman"/>
+          <w:b/>
         </w:rPr>
       </w:pPr>
       <w:r>
         <w:rPr>
+          <w:rFonts w:ascii="Times New Roman" w:hAnsi="Times New Roman" w:cs="Times New Roman"/>
+          <w:b/>
+        </w:rPr>
+        <w:t>Q-Learning</w:t>
+      </w:r>
+    </w:p>
+    <w:p>
+      <w:pPr>
+        <w:jc w:val="left"/>
+        <w:rPr>
+          <w:rFonts w:ascii="Times New Roman" w:hAnsi="Times New Roman" w:cs="Times New Roman"/>
+        </w:rPr>
+      </w:pPr>
+      <w:r>
+        <w:rPr>
+          <w:rFonts w:ascii="Times New Roman" w:hAnsi="Times New Roman" w:cs="Times New Roman"/>
+        </w:rPr>
+        <w:t xml:space="preserve">    The reinforcement learning algorithm I selected was Q-learning. Q-learning is used when the agent does not know the reward and transition functions for each state. Since the agent doesn’t always know information about the environment such as in value and policy iteration, I would say Q-learning is more analogous to real-life situations. </w:t>
+      </w:r>
+    </w:p>
+    <w:p>
+      <w:pPr>
+        <w:jc w:val="left"/>
+        <w:rPr>
+          <w:rFonts w:ascii="Times New Roman" w:hAnsi="Times New Roman" w:cs="Times New Roman"/>
+        </w:rPr>
+      </w:pPr>
+      <w:r>
+        <w:rPr>
+          <w:rFonts w:ascii="Times New Roman" w:hAnsi="Times New Roman" w:cs="Times New Roman"/>
+        </w:rPr>
+        <w:t xml:space="preserve">Epsilon: </w:t>
+      </w:r>
+      <w:r>
+        <w:rPr>
+          <w:rFonts w:ascii="Times New Roman" w:hAnsi="Times New Roman" w:cs="Times New Roman"/>
+        </w:rPr>
+        <w:t>The epsilon is used in the epsilon-greedy explorati</w:t>
+      </w:r>
+      <w:r>
+        <w:rPr>
+          <w:rFonts w:ascii="Times New Roman" w:hAnsi="Times New Roman" w:cs="Times New Roman"/>
+        </w:rPr>
+        <w:t>on policy. A high epsilon value</w:t>
+      </w:r>
+      <w:r>
+        <w:rPr>
+          <w:rFonts w:ascii="Times New Roman" w:hAnsi="Times New Roman" w:cs="Times New Roman"/>
+        </w:rPr>
+        <w:t xml:space="preserve"> makes the agent to explore more rather than take the optimal action. For example, an epsilon of 0.1 means that the agent has a probability of 0.9 to take the best action in the state, and probability 0.1 to take actions other than that. </w:t>
+      </w:r>
+      <w:r>
+        <w:rPr>
+          <w:rFonts w:ascii="Times New Roman" w:hAnsi="Times New Roman" w:cs="Times New Roman"/>
+        </w:rPr>
+        <w:t xml:space="preserve">We have to allow some value of epsilon for the agent to explore and not get stuck in a local minima, but too high a value will </w:t>
+      </w:r>
+      <w:r>
+        <w:rPr>
+          <w:rFonts w:ascii="Times New Roman" w:hAnsi="Times New Roman" w:cs="Times New Roman"/>
+        </w:rPr>
+        <w:t xml:space="preserve">allow too much exploration and ultimately take long to converge to an optimal value. </w:t>
+      </w:r>
+    </w:p>
+    <w:p>
+      <w:pPr>
+        <w:jc w:val="left"/>
+        <w:rPr>
+          <w:rFonts w:ascii="Times New Roman" w:hAnsi="Times New Roman" w:cs="Times New Roman"/>
+        </w:rPr>
+      </w:pPr>
+      <w:r>
+        <w:rPr>
           <w:noProof/>
+          <w:lang w:eastAsia="en-US"/>
         </w:rPr>
         <w:lastRenderedPageBreak/>
         <mc:AlternateContent>
           <mc:Choice Requires="wps">
             <w:drawing>
-              <wp:anchor distT="0" distB="0" distL="114300" distR="114300" simplePos="0" relativeHeight="251687936" behindDoc="0" locked="0" layoutInCell="1" allowOverlap="1" wp14:anchorId="32AB2784" wp14:editId="786FF7F3">
+              <wp:anchor distT="0" distB="0" distL="114300" distR="114300" simplePos="0" relativeHeight="251687936" behindDoc="0" locked="0" layoutInCell="1" allowOverlap="1" wp14:anchorId="32AB2784" wp14:editId="1E2DA96E">
                 <wp:simplePos x="0" y="0"/>
-                <wp:positionH relativeFrom="column">
-                  <wp:posOffset>0</wp:posOffset>
+                <wp:positionH relativeFrom="margin">
+                  <wp:align>right</wp:align>
                 </wp:positionH>
                 <wp:positionV relativeFrom="paragraph">
-                  <wp:posOffset>3013710</wp:posOffset>
+                  <wp:posOffset>3075940</wp:posOffset>
                 </wp:positionV>
-                <wp:extent cx="5939155" cy="635"/>
+                <wp:extent cx="5939155" cy="210820"/>
                 <wp:effectExtent l="0" t="0" r="4445" b="0"/>
                 <wp:wrapTopAndBottom/>
                 <wp:docPr id="20" name="Text Box 20"/>
@@ -4474,7 +4098,7 @@
                       <wps:spPr>
                         <a:xfrm>
                           <a:off x="0" y="0"/>
-                          <a:ext cx="5939155" cy="635"/>
+                          <a:ext cx="5939155" cy="210820"/>
                         </a:xfrm>
                         <a:prstGeom prst="rect">
                           <a:avLst/>
@@ -4525,7 +4149,7 @@
                         <a:prstTxWarp prst="textNoShape">
                           <a:avLst/>
                         </a:prstTxWarp>
-                        <a:spAutoFit/>
+                        <a:noAutofit/>
                       </wps:bodyPr>
                     </wps:wsp>
                   </a:graphicData>
@@ -4533,13 +4157,20 @@
                 <wp14:sizeRelH relativeFrom="margin">
                   <wp14:pctWidth>0</wp14:pctWidth>
                 </wp14:sizeRelH>
+                <wp14:sizeRelV relativeFrom="margin">
+                  <wp14:pctHeight>0</wp14:pctHeight>
+                </wp14:sizeRelV>
               </wp:anchor>
             </w:drawing>
           </mc:Choice>
           <mc:Fallback>
             <w:pict>
-              <v:shape w14:anchorId="32AB2784" id="Text Box 20" o:spid="_x0000_s1034" type="#_x0000_t202" style="position:absolute;margin-left:0;margin-top:237.3pt;width:467.65pt;height:.05pt;z-index:251687936;visibility:visible;mso-wrap-style:square;mso-width-percent:0;mso-wrap-distance-left:9pt;mso-wrap-distance-top:0;mso-wrap-distance-right:9pt;mso-wrap-distance-bottom:0;mso-position-horizontal:absolute;mso-position-horizontal-relative:text;mso-position-vertical:absolute;mso-position-vertical-relative:text;mso-width-percent:0;mso-width-relative:margin;v-text-anchor:top" o:gfxdata="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" stroked="f">
-                <v:textbox style="mso-fit-shape-to-text:t" inset="0,0,0,0">
+              <v:shapetype w14:anchorId="32AB2784" id="_x0000_t202" coordsize="21600,21600" o:spt="202" path="m,l,21600r21600,l21600,xe">
+                <v:stroke joinstyle="miter"/>
+                <v:path gradientshapeok="t" o:connecttype="rect"/>
+              </v:shapetype>
+              <v:shape id="Text Box 20" o:spid="_x0000_s1034" type="#_x0000_t202" style="position:absolute;margin-left:416.45pt;margin-top:242.2pt;width:467.65pt;height:16.6pt;z-index:251687936;visibility:visible;mso-wrap-style:square;mso-width-percent:0;mso-height-percent:0;mso-wrap-distance-left:9pt;mso-wrap-distance-top:0;mso-wrap-distance-right:9pt;mso-wrap-distance-bottom:0;mso-position-horizontal:right;mso-position-horizontal-relative:margin;mso-position-vertical:absolute;mso-position-vertical-relative:text;mso-width-percent:0;mso-height-percent:0;mso-width-relative:margin;mso-height-relative:margin;v-text-anchor:top" o:gfxdata="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" stroked="f">
+                <v:textbox inset="0,0,0,0">
                   <w:txbxContent>
                     <w:p>
                       <w:pPr>
@@ -4574,7 +4205,7 @@
                     </w:p>
                   </w:txbxContent>
                 </v:textbox>
-                <w10:wrap type="topAndBottom"/>
+                <w10:wrap type="topAndBottom" anchorx="margin"/>
               </v:shape>
             </w:pict>
           </mc:Fallback>
@@ -4584,18 +4215,81 @@
         <w:rPr>
           <w:rFonts w:ascii="Times New Roman" w:hAnsi="Times New Roman" w:cs="Times New Roman"/>
           <w:noProof/>
+          <w:lang w:eastAsia="en-US"/>
         </w:rPr>
         <w:drawing>
-          <wp:anchor distT="0" distB="0" distL="114300" distR="114300" simplePos="0" relativeHeight="251685888" behindDoc="0" locked="0" layoutInCell="1" allowOverlap="1" wp14:anchorId="409AF4D7" wp14:editId="064DDC2E">
+          <wp:anchor distT="0" distB="0" distL="114300" distR="114300" simplePos="0" relativeHeight="251684864" behindDoc="0" locked="0" layoutInCell="1" allowOverlap="1" wp14:anchorId="04F7E09B" wp14:editId="2AF47FE2">
+            <wp:simplePos x="0" y="0"/>
+            <wp:positionH relativeFrom="column">
+              <wp:posOffset>-635</wp:posOffset>
+            </wp:positionH>
+            <wp:positionV relativeFrom="paragraph">
+              <wp:posOffset>117475</wp:posOffset>
+            </wp:positionV>
+            <wp:extent cx="2954655" cy="2954655"/>
+            <wp:effectExtent l="0" t="0" r="0" b="0"/>
+            <wp:wrapTopAndBottom/>
+            <wp:docPr id="18" name="Picture 18"/>
+            <wp:cNvGraphicFramePr>
+              <a:graphicFrameLocks xmlns:a="http://schemas.openxmlformats.org/drawingml/2006/main" noChangeAspect="1"/>
+            </wp:cNvGraphicFramePr>
+            <a:graphic xmlns:a="http://schemas.openxmlformats.org/drawingml/2006/main">
+              <a:graphicData uri="http://schemas.openxmlformats.org/drawingml/2006/picture">
+                <pic:pic xmlns:pic="http://schemas.openxmlformats.org/drawingml/2006/picture">
+                  <pic:nvPicPr>
+                    <pic:cNvPr id="18" name="value0.3.png"/>
+                    <pic:cNvPicPr/>
+                  </pic:nvPicPr>
+                  <pic:blipFill>
+                    <a:blip r:embed="rId16" cstate="print">
+                      <a:extLst>
+                        <a:ext uri="{28A0092B-C50C-407E-A947-70E740481C1C}">
+                          <a14:useLocalDpi xmlns:a14="http://schemas.microsoft.com/office/drawing/2010/main" val="0"/>
+                        </a:ext>
+                      </a:extLst>
+                    </a:blip>
+                    <a:stretch>
+                      <a:fillRect/>
+                    </a:stretch>
+                  </pic:blipFill>
+                  <pic:spPr>
+                    <a:xfrm>
+                      <a:off x="0" y="0"/>
+                      <a:ext cx="2954655" cy="2954655"/>
+                    </a:xfrm>
+                    <a:prstGeom prst="rect">
+                      <a:avLst/>
+                    </a:prstGeom>
+                  </pic:spPr>
+                </pic:pic>
+              </a:graphicData>
+            </a:graphic>
+            <wp14:sizeRelH relativeFrom="page">
+              <wp14:pctWidth>0</wp14:pctWidth>
+            </wp14:sizeRelH>
+            <wp14:sizeRelV relativeFrom="page">
+              <wp14:pctHeight>0</wp14:pctHeight>
+            </wp14:sizeRelV>
+          </wp:anchor>
+        </w:drawing>
+      </w:r>
+      <w:r>
+        <w:rPr>
+          <w:rFonts w:ascii="Times New Roman" w:hAnsi="Times New Roman" w:cs="Times New Roman"/>
+          <w:noProof/>
+          <w:lang w:eastAsia="en-US"/>
+        </w:rPr>
+        <w:drawing>
+          <wp:anchor distT="0" distB="0" distL="114300" distR="114300" simplePos="0" relativeHeight="251685888" behindDoc="0" locked="0" layoutInCell="1" allowOverlap="1" wp14:anchorId="409AF4D7" wp14:editId="3C02903C">
             <wp:simplePos x="0" y="0"/>
             <wp:positionH relativeFrom="column">
               <wp:posOffset>2988310</wp:posOffset>
             </wp:positionH>
             <wp:positionV relativeFrom="paragraph">
-              <wp:posOffset>0</wp:posOffset>
+              <wp:posOffset>117475</wp:posOffset>
             </wp:positionV>
             <wp:extent cx="2950845" cy="2954655"/>
-            <wp:effectExtent l="0" t="0" r="0" b="4445"/>
+            <wp:effectExtent l="0" t="0" r="1905" b="0"/>
             <wp:wrapTopAndBottom/>
             <wp:docPr id="19" name="Picture 19"/>
             <wp:cNvGraphicFramePr>
@@ -4609,7 +4303,7 @@
                     <pic:cNvPicPr/>
                   </pic:nvPicPr>
                   <pic:blipFill>
-                    <a:blip r:embed="rId16" cstate="print">
+                    <a:blip r:embed="rId17" cstate="print">
                       <a:extLst>
                         <a:ext uri="{28A0092B-C50C-407E-A947-70E740481C1C}">
                           <a14:useLocalDpi xmlns:a14="http://schemas.microsoft.com/office/drawing/2010/main" val="0"/>
@@ -4644,64 +4338,107 @@
       <w:r>
         <w:rPr>
           <w:rFonts w:ascii="Times New Roman" w:hAnsi="Times New Roman" w:cs="Times New Roman"/>
-          <w:noProof/>
-        </w:rPr>
-        <w:drawing>
-          <wp:anchor distT="0" distB="0" distL="114300" distR="114300" simplePos="0" relativeHeight="251684864" behindDoc="0" locked="0" layoutInCell="1" allowOverlap="1" wp14:anchorId="04F7E09B" wp14:editId="67A8ADCB">
-            <wp:simplePos x="0" y="0"/>
-            <wp:positionH relativeFrom="column">
-              <wp:posOffset>-635</wp:posOffset>
-            </wp:positionH>
-            <wp:positionV relativeFrom="paragraph">
-              <wp:posOffset>0</wp:posOffset>
-            </wp:positionV>
-            <wp:extent cx="2954655" cy="2954655"/>
-            <wp:effectExtent l="0" t="0" r="4445" b="4445"/>
-            <wp:wrapTopAndBottom/>
-            <wp:docPr id="18" name="Picture 18"/>
-            <wp:cNvGraphicFramePr>
-              <a:graphicFrameLocks xmlns:a="http://schemas.openxmlformats.org/drawingml/2006/main" noChangeAspect="1"/>
-            </wp:cNvGraphicFramePr>
-            <a:graphic xmlns:a="http://schemas.openxmlformats.org/drawingml/2006/main">
-              <a:graphicData uri="http://schemas.openxmlformats.org/drawingml/2006/picture">
-                <pic:pic xmlns:pic="http://schemas.openxmlformats.org/drawingml/2006/picture">
-                  <pic:nvPicPr>
-                    <pic:cNvPr id="18" name="value0.3.png"/>
-                    <pic:cNvPicPr/>
-                  </pic:nvPicPr>
-                  <pic:blipFill>
-                    <a:blip r:embed="rId17" cstate="print">
-                      <a:extLst>
-                        <a:ext uri="{28A0092B-C50C-407E-A947-70E740481C1C}">
-                          <a14:useLocalDpi xmlns:a14="http://schemas.microsoft.com/office/drawing/2010/main" val="0"/>
-                        </a:ext>
-                      </a:extLst>
-                    </a:blip>
-                    <a:stretch>
-                      <a:fillRect/>
-                    </a:stretch>
-                  </pic:blipFill>
-                  <pic:spPr>
-                    <a:xfrm>
-                      <a:off x="0" y="0"/>
-                      <a:ext cx="2954655" cy="2954655"/>
-                    </a:xfrm>
-                    <a:prstGeom prst="rect">
-                      <a:avLst/>
-                    </a:prstGeom>
-                  </pic:spPr>
-                </pic:pic>
-              </a:graphicData>
-            </a:graphic>
-            <wp14:sizeRelH relativeFrom="page">
-              <wp14:pctWidth>0</wp14:pctWidth>
-            </wp14:sizeRelH>
-            <wp14:sizeRelV relativeFrom="page">
-              <wp14:pctHeight>0</wp14:pctHeight>
-            </wp14:sizeRelV>
-          </wp:anchor>
-        </w:drawing>
-      </w:r>
+        </w:rPr>
+        <w:t xml:space="preserve">The learning rate represents how much of the newly calculated data will influence the Q-value. </w:t>
+      </w:r>
+      <w:r>
+        <w:rPr>
+          <w:rFonts w:ascii="Times New Roman" w:hAnsi="Times New Roman" w:cs="Times New Roman"/>
+        </w:rPr>
+        <w:t>It is important to set a balance in the learning rate so that the agent learns about the next calculation to a certain amount, but not too much a</w:t>
+      </w:r>
+      <w:r>
+        <w:rPr>
+          <w:rFonts w:ascii="Times New Roman" w:hAnsi="Times New Roman" w:cs="Times New Roman"/>
+        </w:rPr>
+        <w:t xml:space="preserve">s to make aggressive decisions. </w:t>
+      </w:r>
+    </w:p>
+    <w:p>
+      <w:pPr>
+        <w:jc w:val="left"/>
+        <w:rPr>
+          <w:rFonts w:ascii="Times New Roman" w:hAnsi="Times New Roman" w:cs="Times New Roman"/>
+        </w:rPr>
+      </w:pPr>
+      <w:r>
+        <w:rPr>
+          <w:rFonts w:ascii="Times New Roman" w:hAnsi="Times New Roman" w:cs="Times New Roman"/>
+        </w:rPr>
+        <w:t xml:space="preserve">I used the epsilon-greedy exploration method for Q-learning. </w:t>
+      </w:r>
+    </w:p>
+    <w:p>
+      <w:pPr>
+        <w:jc w:val="left"/>
+        <w:rPr>
+          <w:rFonts w:ascii="Times New Roman" w:hAnsi="Times New Roman" w:cs="Times New Roman"/>
+        </w:rPr>
+      </w:pPr>
+      <w:r>
+        <w:rPr>
+          <w:rFonts w:ascii="Times New Roman" w:hAnsi="Times New Roman" w:cs="Times New Roman"/>
+        </w:rPr>
+        <w:t>Small maze</w:t>
+      </w:r>
+    </w:p>
+    <w:p>
+      <w:pPr>
+        <w:jc w:val="left"/>
+        <w:rPr>
+          <w:rFonts w:ascii="Times New Roman" w:hAnsi="Times New Roman" w:cs="Times New Roman"/>
+        </w:rPr>
+      </w:pPr>
+    </w:p>
+    <w:p>
+      <w:pPr>
+        <w:jc w:val="left"/>
+        <w:rPr>
+          <w:rFonts w:ascii="Times New Roman" w:hAnsi="Times New Roman" w:cs="Times New Roman"/>
+        </w:rPr>
+      </w:pPr>
+      <w:r>
+        <w:rPr>
+          <w:rFonts w:ascii="Times New Roman" w:hAnsi="Times New Roman" w:cs="Times New Roman"/>
+        </w:rPr>
+        <w:t>Big maze</w:t>
+      </w:r>
+    </w:p>
+    <w:p>
+      <w:pPr>
+        <w:jc w:val="left"/>
+        <w:rPr>
+          <w:rFonts w:ascii="Times New Roman" w:hAnsi="Times New Roman" w:cs="Times New Roman"/>
+        </w:rPr>
+      </w:pPr>
+      <w:r>
+        <w:rPr>
+          <w:rFonts w:ascii="Times New Roman" w:hAnsi="Times New Roman" w:cs="Times New Roman"/>
+        </w:rPr>
+        <w:t xml:space="preserve">Epsilon0: converge to lower goal </w:t>
+      </w:r>
+    </w:p>
+    <w:p>
+      <w:pPr>
+        <w:jc w:val="left"/>
+        <w:rPr>
+          <w:rFonts w:ascii="Times New Roman" w:hAnsi="Times New Roman" w:cs="Times New Roman"/>
+        </w:rPr>
+      </w:pPr>
+      <w:r>
+        <w:rPr>
+          <w:rFonts w:ascii="Times New Roman" w:hAnsi="Times New Roman" w:cs="Times New Roman"/>
+        </w:rPr>
+        <w:t>Cycles to convergence increased as epsilon increased</w:t>
+      </w:r>
+    </w:p>
+    <w:p>
+      <w:pPr>
+        <w:jc w:val="left"/>
+        <w:rPr>
+          <w:rFonts w:ascii="Times New Roman" w:hAnsi="Times New Roman" w:cs="Times New Roman"/>
+        </w:rPr>
+      </w:pPr>
     </w:p>
     <w:sectPr>
       <w:pgSz w:w="12240" w:h="15840"/>
@@ -4714,7 +4451,7 @@
 </file>
 
 <file path=word/endnotes.xml><?xml version="1.0" encoding="utf-8"?>
-<w:endnotes xmlns:wpc="http://schemas.microsoft.com/office/word/2010/wordprocessingCanvas" xmlns:cx="http://schemas.microsoft.com/office/drawing/2014/chartex" xmlns:cx1="http://schemas.microsoft.com/office/drawing/2015/9/8/chartex" xmlns:cx2="http://schemas.microsoft.com/office/drawing/2015/10/21/chartex" xmlns:cx3="http://schemas.microsoft.com/office/drawing/2016/5/9/chartex" xmlns:cx4="http://schemas.microsoft.com/office/drawing/2016/5/10/chartex" xmlns:cx5="http://schemas.microsoft.com/office/drawing/2016/5/11/chartex" xmlns:cx6="http://schemas.microsoft.com/office/drawing/2016/5/12/chartex" xmlns:cx7="http://schemas.microsoft.com/office/drawing/2016/5/13/chartex" xmlns:cx8="http://schemas.microsoft.com/office/drawing/2016/5/14/chartex" xmlns:mc="http://schemas.openxmlformats.org/markup-compatibility/2006" xmlns:aink="http://schemas.microsoft.com/office/drawing/2016/ink" xmlns:am3d="http://schemas.microsoft.com/office/drawing/2017/model3d" xmlns:o="urn:schemas-microsoft-com:office:office" xmlns:r="http://schemas.openxmlformats.org/officeDocument/2006/relationships" xmlns:m="http://schemas.openxmlformats.org/officeDocument/2006/math" xmlns:v="urn:schemas-microsoft-com:vml" xmlns:wp14="http://schemas.microsoft.com/office/word/2010/wordprocessingDrawing" xmlns:wp="http://schemas.openxmlformats.org/drawingml/2006/wordprocessingDrawing" xmlns:w10="urn:schemas-microsoft-com:office:word" xmlns:w="http://schemas.openxmlformats.org/wordprocessingml/2006/main" xmlns:w14="http://schemas.microsoft.com/office/word/2010/wordml" xmlns:w15="http://schemas.microsoft.com/office/word/2012/wordml" xmlns:w16cid="http://schemas.microsoft.com/office/word/2016/wordml/cid" xmlns:w16se="http://schemas.microsoft.com/office/word/2015/wordml/symex" xmlns:wpg="http://schemas.microsoft.com/office/word/2010/wordprocessingGroup" xmlns:wpi="http://schemas.microsoft.com/office/word/2010/wordprocessingInk" xmlns:wne="http://schemas.microsoft.com/office/word/2006/wordml" xmlns:wps="http://schemas.microsoft.com/office/word/2010/wordprocessingShape" mc:Ignorable="w14 w15 w16se w16cid wp14">
+<w:endnotes xmlns:wpc="http://schemas.microsoft.com/office/word/2010/wordprocessingCanvas" xmlns:cx="http://schemas.microsoft.com/office/drawing/2014/chartex" xmlns:cx1="http://schemas.microsoft.com/office/drawing/2015/9/8/chartex" xmlns:mc="http://schemas.openxmlformats.org/markup-compatibility/2006" xmlns:o="urn:schemas-microsoft-com:office:office" xmlns:r="http://schemas.openxmlformats.org/officeDocument/2006/relationships" xmlns:m="http://schemas.openxmlformats.org/officeDocument/2006/math" xmlns:v="urn:schemas-microsoft-com:vml" xmlns:wp14="http://schemas.microsoft.com/office/word/2010/wordprocessingDrawing" xmlns:wp="http://schemas.openxmlformats.org/drawingml/2006/wordprocessingDrawing" xmlns:w10="urn:schemas-microsoft-com:office:word" xmlns:w="http://schemas.openxmlformats.org/wordprocessingml/2006/main" xmlns:w14="http://schemas.microsoft.com/office/word/2010/wordml" xmlns:w15="http://schemas.microsoft.com/office/word/2012/wordml" xmlns:w16se="http://schemas.microsoft.com/office/word/2015/wordml/symex" xmlns:wpg="http://schemas.microsoft.com/office/word/2010/wordprocessingGroup" xmlns:wpi="http://schemas.microsoft.com/office/word/2010/wordprocessingInk" xmlns:wne="http://schemas.microsoft.com/office/word/2006/wordml" xmlns:wps="http://schemas.microsoft.com/office/word/2010/wordprocessingShape" mc:Ignorable="w14 w15 w16se wp14">
   <w:endnote w:type="separator" w:id="-1">
     <w:p>
       <w:pPr>
@@ -4739,7 +4476,7 @@
 </file>
 
 <file path=word/footnotes.xml><?xml version="1.0" encoding="utf-8"?>
-<w:footnotes xmlns:wpc="http://schemas.microsoft.com/office/word/2010/wordprocessingCanvas" xmlns:cx="http://schemas.microsoft.com/office/drawing/2014/chartex" xmlns:cx1="http://schemas.microsoft.com/office/drawing/2015/9/8/chartex" xmlns:cx2="http://schemas.microsoft.com/office/drawing/2015/10/21/chartex" xmlns:cx3="http://schemas.microsoft.com/office/drawing/2016/5/9/chartex" xmlns:cx4="http://schemas.microsoft.com/office/drawing/2016/5/10/chartex" xmlns:cx5="http://schemas.microsoft.com/office/drawing/2016/5/11/chartex" xmlns:cx6="http://schemas.microsoft.com/office/drawing/2016/5/12/chartex" xmlns:cx7="http://schemas.microsoft.com/office/drawing/2016/5/13/chartex" xmlns:cx8="http://schemas.microsoft.com/office/drawing/2016/5/14/chartex" xmlns:mc="http://schemas.openxmlformats.org/markup-compatibility/2006" xmlns:aink="http://schemas.microsoft.com/office/drawing/2016/ink" xmlns:am3d="http://schemas.microsoft.com/office/drawing/2017/model3d" xmlns:o="urn:schemas-microsoft-com:office:office" xmlns:r="http://schemas.openxmlformats.org/officeDocument/2006/relationships" xmlns:m="http://schemas.openxmlformats.org/officeDocument/2006/math" xmlns:v="urn:schemas-microsoft-com:vml" xmlns:wp14="http://schemas.microsoft.com/office/word/2010/wordprocessingDrawing" xmlns:wp="http://schemas.openxmlformats.org/drawingml/2006/wordprocessingDrawing" xmlns:w10="urn:schemas-microsoft-com:office:word" xmlns:w="http://schemas.openxmlformats.org/wordprocessingml/2006/main" xmlns:w14="http://schemas.microsoft.com/office/word/2010/wordml" xmlns:w15="http://schemas.microsoft.com/office/word/2012/wordml" xmlns:w16cid="http://schemas.microsoft.com/office/word/2016/wordml/cid" xmlns:w16se="http://schemas.microsoft.com/office/word/2015/wordml/symex" xmlns:wpg="http://schemas.microsoft.com/office/word/2010/wordprocessingGroup" xmlns:wpi="http://schemas.microsoft.com/office/word/2010/wordprocessingInk" xmlns:wne="http://schemas.microsoft.com/office/word/2006/wordml" xmlns:wps="http://schemas.microsoft.com/office/word/2010/wordprocessingShape" mc:Ignorable="w14 w15 w16se w16cid wp14">
+<w:footnotes xmlns:wpc="http://schemas.microsoft.com/office/word/2010/wordprocessingCanvas" xmlns:cx="http://schemas.microsoft.com/office/drawing/2014/chartex" xmlns:cx1="http://schemas.microsoft.com/office/drawing/2015/9/8/chartex" xmlns:mc="http://schemas.openxmlformats.org/markup-compatibility/2006" xmlns:o="urn:schemas-microsoft-com:office:office" xmlns:r="http://schemas.openxmlformats.org/officeDocument/2006/relationships" xmlns:m="http://schemas.openxmlformats.org/officeDocument/2006/math" xmlns:v="urn:schemas-microsoft-com:vml" xmlns:wp14="http://schemas.microsoft.com/office/word/2010/wordprocessingDrawing" xmlns:wp="http://schemas.openxmlformats.org/drawingml/2006/wordprocessingDrawing" xmlns:w10="urn:schemas-microsoft-com:office:word" xmlns:w="http://schemas.openxmlformats.org/wordprocessingml/2006/main" xmlns:w14="http://schemas.microsoft.com/office/word/2010/wordml" xmlns:w15="http://schemas.microsoft.com/office/word/2012/wordml" xmlns:w16se="http://schemas.microsoft.com/office/word/2015/wordml/symex" xmlns:wpg="http://schemas.microsoft.com/office/word/2010/wordprocessingGroup" xmlns:wpi="http://schemas.microsoft.com/office/word/2010/wordprocessingInk" xmlns:wne="http://schemas.microsoft.com/office/word/2006/wordml" xmlns:wps="http://schemas.microsoft.com/office/word/2010/wordprocessingShape" mc:Ignorable="w14 w15 w16se wp14">
   <w:footnote w:type="separator" w:id="-1">
     <w:p>
       <w:pPr>
@@ -4764,7 +4501,7 @@
 </file>
 
 <file path=word/numbering.xml><?xml version="1.0" encoding="utf-8"?>
-<w:numbering xmlns:wpc="http://schemas.microsoft.com/office/word/2010/wordprocessingCanvas" xmlns:cx="http://schemas.microsoft.com/office/drawing/2014/chartex" xmlns:cx1="http://schemas.microsoft.com/office/drawing/2015/9/8/chartex" xmlns:cx2="http://schemas.microsoft.com/office/drawing/2015/10/21/chartex" xmlns:cx3="http://schemas.microsoft.com/office/drawing/2016/5/9/chartex" xmlns:cx4="http://schemas.microsoft.com/office/drawing/2016/5/10/chartex" xmlns:cx5="http://schemas.microsoft.com/office/drawing/2016/5/11/chartex" xmlns:cx6="http://schemas.microsoft.com/office/drawing/2016/5/12/chartex" xmlns:cx7="http://schemas.microsoft.com/office/drawing/2016/5/13/chartex" xmlns:cx8="http://schemas.microsoft.com/office/drawing/2016/5/14/chartex" xmlns:mc="http://schemas.openxmlformats.org/markup-compatibility/2006" xmlns:aink="http://schemas.microsoft.com/office/drawing/2016/ink" xmlns:am3d="http://schemas.microsoft.com/office/drawing/2017/model3d" xmlns:o="urn:schemas-microsoft-com:office:office" xmlns:r="http://schemas.openxmlformats.org/officeDocument/2006/relationships" xmlns:m="http://schemas.openxmlformats.org/officeDocument/2006/math" xmlns:v="urn:schemas-microsoft-com:vml" xmlns:wp14="http://schemas.microsoft.com/office/word/2010/wordprocessingDrawing" xmlns:wp="http://schemas.openxmlformats.org/drawingml/2006/wordprocessingDrawing" xmlns:w10="urn:schemas-microsoft-com:office:word" xmlns:w="http://schemas.openxmlformats.org/wordprocessingml/2006/main" xmlns:w14="http://schemas.microsoft.com/office/word/2010/wordml" xmlns:w15="http://schemas.microsoft.com/office/word/2012/wordml" xmlns:w16cid="http://schemas.microsoft.com/office/word/2016/wordml/cid" xmlns:w16se="http://schemas.microsoft.com/office/word/2015/wordml/symex" xmlns:wpg="http://schemas.microsoft.com/office/word/2010/wordprocessingGroup" xmlns:wpi="http://schemas.microsoft.com/office/word/2010/wordprocessingInk" xmlns:wne="http://schemas.microsoft.com/office/word/2006/wordml" xmlns:wps="http://schemas.microsoft.com/office/word/2010/wordprocessingShape" mc:Ignorable="w14 w15 w16se w16cid wp14">
+<w:numbering xmlns:wpc="http://schemas.microsoft.com/office/word/2010/wordprocessingCanvas" xmlns:cx="http://schemas.microsoft.com/office/drawing/2014/chartex" xmlns:cx1="http://schemas.microsoft.com/office/drawing/2015/9/8/chartex" xmlns:mc="http://schemas.openxmlformats.org/markup-compatibility/2006" xmlns:o="urn:schemas-microsoft-com:office:office" xmlns:r="http://schemas.openxmlformats.org/officeDocument/2006/relationships" xmlns:m="http://schemas.openxmlformats.org/officeDocument/2006/math" xmlns:v="urn:schemas-microsoft-com:vml" xmlns:wp14="http://schemas.microsoft.com/office/word/2010/wordprocessingDrawing" xmlns:wp="http://schemas.openxmlformats.org/drawingml/2006/wordprocessingDrawing" xmlns:w10="urn:schemas-microsoft-com:office:word" xmlns:w="http://schemas.openxmlformats.org/wordprocessingml/2006/main" xmlns:w14="http://schemas.microsoft.com/office/word/2010/wordml" xmlns:w15="http://schemas.microsoft.com/office/word/2012/wordml" xmlns:w16se="http://schemas.microsoft.com/office/word/2015/wordml/symex" xmlns:wpg="http://schemas.microsoft.com/office/word/2010/wordprocessingGroup" xmlns:wpi="http://schemas.microsoft.com/office/word/2010/wordprocessingInk" xmlns:wne="http://schemas.microsoft.com/office/word/2006/wordml" xmlns:wps="http://schemas.microsoft.com/office/word/2010/wordprocessingShape" mc:Ignorable="w14 w15 w16se wp14">
   <w:abstractNum w:abstractNumId="0" w15:restartNumberingAfterBreak="0">
     <w:nsid w:val="190801B2"/>
     <w:multiLevelType w:val="hybridMultilevel"/>
@@ -4884,7 +4621,7 @@
 </file>
 
 <file path=word/styles.xml><?xml version="1.0" encoding="utf-8"?>
-<w:styles xmlns:mc="http://schemas.openxmlformats.org/markup-compatibility/2006" xmlns:r="http://schemas.openxmlformats.org/officeDocument/2006/relationships" xmlns:w="http://schemas.openxmlformats.org/wordprocessingml/2006/main" xmlns:w14="http://schemas.microsoft.com/office/word/2010/wordml" xmlns:w15="http://schemas.microsoft.com/office/word/2012/wordml" xmlns:w16cid="http://schemas.microsoft.com/office/word/2016/wordml/cid" xmlns:w16se="http://schemas.microsoft.com/office/word/2015/wordml/symex" mc:Ignorable="w14 w15 w16se w16cid">
+<w:styles xmlns:mc="http://schemas.openxmlformats.org/markup-compatibility/2006" xmlns:r="http://schemas.openxmlformats.org/officeDocument/2006/relationships" xmlns:w="http://schemas.openxmlformats.org/wordprocessingml/2006/main" xmlns:w14="http://schemas.microsoft.com/office/word/2010/wordml" xmlns:w15="http://schemas.microsoft.com/office/word/2012/wordml" xmlns:w16se="http://schemas.microsoft.com/office/word/2015/wordml/symex" mc:Ignorable="w14 w15 w16se">
   <w:docDefaults>
     <w:rPrDefault>
       <w:rPr>
@@ -4896,7 +4633,7 @@
     </w:rPrDefault>
     <w:pPrDefault/>
   </w:docDefaults>
-  <w:latentStyles w:defLockedState="0" w:defUIPriority="99" w:defSemiHidden="0" w:defUnhideWhenUsed="0" w:defQFormat="0" w:count="376">
+  <w:latentStyles w:defLockedState="0" w:defUIPriority="99" w:defSemiHidden="0" w:defUnhideWhenUsed="0" w:defQFormat="0" w:count="371">
     <w:lsdException w:name="Normal" w:uiPriority="0" w:qFormat="1"/>
     <w:lsdException w:name="heading 1" w:uiPriority="9" w:qFormat="1"/>
     <w:lsdException w:name="heading 2" w:semiHidden="1" w:uiPriority="9" w:unhideWhenUsed="1" w:qFormat="1"/>
@@ -5268,11 +5005,6 @@
     <w:lsdException w:name="List Table 5 Dark Accent 6" w:uiPriority="50"/>
     <w:lsdException w:name="List Table 6 Colorful Accent 6" w:uiPriority="51"/>
     <w:lsdException w:name="List Table 7 Colorful Accent 6" w:uiPriority="52"/>
-    <w:lsdException w:name="Mention" w:semiHidden="1" w:unhideWhenUsed="1"/>
-    <w:lsdException w:name="Smart Hyperlink" w:semiHidden="1" w:unhideWhenUsed="1"/>
-    <w:lsdException w:name="Hashtag" w:semiHidden="1" w:unhideWhenUsed="1"/>
-    <w:lsdException w:name="Unresolved Mention" w:semiHidden="1" w:unhideWhenUsed="1"/>
-    <w:lsdException w:name="Smart Link" w:semiHidden="1" w:unhideWhenUsed="1"/>
   </w:latentStyles>
   <w:style w:type="paragraph" w:default="1" w:styleId="Normal">
     <w:name w:val="Normal"/>

</xml_diff>

<commit_message>
updated policy iteration analysis
</commit_message>
<xml_diff>
--- a/Project4/jyi62_analysis.docx
+++ b/Project4/jyi62_analysis.docx
@@ -1,6 +1,6 @@
 
 <file path=word/document.xml><?xml version="1.0" encoding="utf-8"?>
-<w:document xmlns:wpc="http://schemas.microsoft.com/office/word/2010/wordprocessingCanvas" xmlns:cx="http://schemas.microsoft.com/office/drawing/2014/chartex" xmlns:cx1="http://schemas.microsoft.com/office/drawing/2015/9/8/chartex" xmlns:mc="http://schemas.openxmlformats.org/markup-compatibility/2006" xmlns:o="urn:schemas-microsoft-com:office:office" xmlns:r="http://schemas.openxmlformats.org/officeDocument/2006/relationships" xmlns:m="http://schemas.openxmlformats.org/officeDocument/2006/math" xmlns:v="urn:schemas-microsoft-com:vml" xmlns:wp14="http://schemas.microsoft.com/office/word/2010/wordprocessingDrawing" xmlns:wp="http://schemas.openxmlformats.org/drawingml/2006/wordprocessingDrawing" xmlns:w10="urn:schemas-microsoft-com:office:word" xmlns:w="http://schemas.openxmlformats.org/wordprocessingml/2006/main" xmlns:w14="http://schemas.microsoft.com/office/word/2010/wordml" xmlns:w15="http://schemas.microsoft.com/office/word/2012/wordml" xmlns:w16se="http://schemas.microsoft.com/office/word/2015/wordml/symex" xmlns:wpg="http://schemas.microsoft.com/office/word/2010/wordprocessingGroup" xmlns:wpi="http://schemas.microsoft.com/office/word/2010/wordprocessingInk" xmlns:wne="http://schemas.microsoft.com/office/word/2006/wordml" xmlns:wps="http://schemas.microsoft.com/office/word/2010/wordprocessingShape" mc:Ignorable="w14 w15 w16se wp14">
+<w:document xmlns:wpc="http://schemas.microsoft.com/office/word/2010/wordprocessingCanvas" xmlns:cx="http://schemas.microsoft.com/office/drawing/2014/chartex" xmlns:cx1="http://schemas.microsoft.com/office/drawing/2015/9/8/chartex" xmlns:cx2="http://schemas.microsoft.com/office/drawing/2015/10/21/chartex" xmlns:cx3="http://schemas.microsoft.com/office/drawing/2016/5/9/chartex" xmlns:cx4="http://schemas.microsoft.com/office/drawing/2016/5/10/chartex" xmlns:cx5="http://schemas.microsoft.com/office/drawing/2016/5/11/chartex" xmlns:cx6="http://schemas.microsoft.com/office/drawing/2016/5/12/chartex" xmlns:cx7="http://schemas.microsoft.com/office/drawing/2016/5/13/chartex" xmlns:cx8="http://schemas.microsoft.com/office/drawing/2016/5/14/chartex" xmlns:mc="http://schemas.openxmlformats.org/markup-compatibility/2006" xmlns:aink="http://schemas.microsoft.com/office/drawing/2016/ink" xmlns:am3d="http://schemas.microsoft.com/office/drawing/2017/model3d" xmlns:o="urn:schemas-microsoft-com:office:office" xmlns:r="http://schemas.openxmlformats.org/officeDocument/2006/relationships" xmlns:m="http://schemas.openxmlformats.org/officeDocument/2006/math" xmlns:v="urn:schemas-microsoft-com:vml" xmlns:wp14="http://schemas.microsoft.com/office/word/2010/wordprocessingDrawing" xmlns:wp="http://schemas.openxmlformats.org/drawingml/2006/wordprocessingDrawing" xmlns:w10="urn:schemas-microsoft-com:office:word" xmlns:w="http://schemas.openxmlformats.org/wordprocessingml/2006/main" xmlns:w14="http://schemas.microsoft.com/office/word/2010/wordml" xmlns:w15="http://schemas.microsoft.com/office/word/2012/wordml" xmlns:w16cid="http://schemas.microsoft.com/office/word/2016/wordml/cid" xmlns:w16se="http://schemas.microsoft.com/office/word/2015/wordml/symex" xmlns:wpg="http://schemas.microsoft.com/office/word/2010/wordprocessingGroup" xmlns:wpi="http://schemas.microsoft.com/office/word/2010/wordprocessingInk" xmlns:wne="http://schemas.microsoft.com/office/word/2006/wordml" xmlns:wps="http://schemas.microsoft.com/office/word/2010/wordprocessingShape" mc:Ignorable="w14 w15 w16se w16cid wp14">
   <w:body>
     <w:p>
       <w:pPr>
@@ -33,7 +33,39 @@
           <w:rFonts w:ascii="Times New Roman" w:hAnsi="Times New Roman" w:cs="Times New Roman"/>
           <w:sz w:val="22"/>
         </w:rPr>
-        <w:t>John Seon Keun Yi</w:t>
+        <w:t xml:space="preserve">John </w:t>
+      </w:r>
+      <w:proofErr w:type="spellStart"/>
+      <w:r>
+        <w:rPr>
+          <w:rFonts w:ascii="Times New Roman" w:hAnsi="Times New Roman" w:cs="Times New Roman"/>
+          <w:sz w:val="22"/>
+        </w:rPr>
+        <w:t>Seon</w:t>
+      </w:r>
+      <w:proofErr w:type="spellEnd"/>
+      <w:r>
+        <w:rPr>
+          <w:rFonts w:ascii="Times New Roman" w:hAnsi="Times New Roman" w:cs="Times New Roman"/>
+          <w:sz w:val="22"/>
+        </w:rPr>
+        <w:t xml:space="preserve"> </w:t>
+      </w:r>
+      <w:proofErr w:type="spellStart"/>
+      <w:r>
+        <w:rPr>
+          <w:rFonts w:ascii="Times New Roman" w:hAnsi="Times New Roman" w:cs="Times New Roman"/>
+          <w:sz w:val="22"/>
+        </w:rPr>
+        <w:t>Keun</w:t>
+      </w:r>
+      <w:proofErr w:type="spellEnd"/>
+      <w:r>
+        <w:rPr>
+          <w:rFonts w:ascii="Times New Roman" w:hAnsi="Times New Roman" w:cs="Times New Roman"/>
+          <w:sz w:val="22"/>
+        </w:rPr>
+        <w:t xml:space="preserve"> Yi</w:t>
       </w:r>
     </w:p>
     <w:p>
@@ -119,6 +151,7 @@
           <w:b/>
         </w:rPr>
       </w:pPr>
+      <w:proofErr w:type="spellStart"/>
       <w:r>
         <w:rPr>
           <w:rFonts w:ascii="Times New Roman" w:hAnsi="Times New Roman" w:cs="Times New Roman"/>
@@ -126,6 +159,7 @@
         </w:rPr>
         <w:t>GridWorld</w:t>
       </w:r>
+      <w:proofErr w:type="spellEnd"/>
     </w:p>
     <w:p>
       <w:pPr>
@@ -138,13 +172,69 @@
         <w:rPr>
           <w:rFonts w:ascii="Times New Roman" w:hAnsi="Times New Roman" w:cs="Times New Roman"/>
         </w:rPr>
-        <w:t xml:space="preserve">I used two “GridWorld” problems for the MDPs, similar to the examples we went over in class. GridWorld refers to a world in which an agent (robot) moves through a discrete state space represented as a block of grids. </w:t>
-      </w:r>
-      <w:r>
-        <w:rPr>
-          <w:rFonts w:ascii="Times New Roman" w:hAnsi="Times New Roman" w:cs="Times New Roman"/>
-        </w:rPr>
-        <w:t xml:space="preserve">Each state is a cell in the grid, and there exists obstacles and one or more terminal (goal) states. I used RL_sim to generate the two problems and test them on the three algorithms. </w:t>
+        <w:t>I used two “</w:t>
+      </w:r>
+      <w:proofErr w:type="spellStart"/>
+      <w:r>
+        <w:rPr>
+          <w:rFonts w:ascii="Times New Roman" w:hAnsi="Times New Roman" w:cs="Times New Roman"/>
+        </w:rPr>
+        <w:t>GridWorld</w:t>
+      </w:r>
+      <w:proofErr w:type="spellEnd"/>
+      <w:r>
+        <w:rPr>
+          <w:rFonts w:ascii="Times New Roman" w:hAnsi="Times New Roman" w:cs="Times New Roman"/>
+        </w:rPr>
+        <w:t xml:space="preserve">” problems for the MDPs, </w:t>
+      </w:r>
+      <w:proofErr w:type="gramStart"/>
+      <w:r>
+        <w:rPr>
+          <w:rFonts w:ascii="Times New Roman" w:hAnsi="Times New Roman" w:cs="Times New Roman"/>
+        </w:rPr>
+        <w:t>similar to</w:t>
+      </w:r>
+      <w:proofErr w:type="gramEnd"/>
+      <w:r>
+        <w:rPr>
+          <w:rFonts w:ascii="Times New Roman" w:hAnsi="Times New Roman" w:cs="Times New Roman"/>
+        </w:rPr>
+        <w:t xml:space="preserve"> the examples we went over in class. </w:t>
+      </w:r>
+      <w:proofErr w:type="spellStart"/>
+      <w:r>
+        <w:rPr>
+          <w:rFonts w:ascii="Times New Roman" w:hAnsi="Times New Roman" w:cs="Times New Roman"/>
+        </w:rPr>
+        <w:t>GridWorld</w:t>
+      </w:r>
+      <w:proofErr w:type="spellEnd"/>
+      <w:r>
+        <w:rPr>
+          <w:rFonts w:ascii="Times New Roman" w:hAnsi="Times New Roman" w:cs="Times New Roman"/>
+        </w:rPr>
+        <w:t xml:space="preserve"> refers to a world in which an agent (robot) moves through a discrete state space represented as a block of grids. </w:t>
+      </w:r>
+      <w:r>
+        <w:rPr>
+          <w:rFonts w:ascii="Times New Roman" w:hAnsi="Times New Roman" w:cs="Times New Roman"/>
+        </w:rPr>
+        <w:t xml:space="preserve">Each state is a cell in the grid, and there exists obstacles and one or more terminal (goal) states. I used </w:t>
+      </w:r>
+      <w:proofErr w:type="spellStart"/>
+      <w:r>
+        <w:rPr>
+          <w:rFonts w:ascii="Times New Roman" w:hAnsi="Times New Roman" w:cs="Times New Roman"/>
+        </w:rPr>
+        <w:t>RL_sim</w:t>
+      </w:r>
+      <w:proofErr w:type="spellEnd"/>
+      <w:r>
+        <w:rPr>
+          <w:rFonts w:ascii="Times New Roman" w:hAnsi="Times New Roman" w:cs="Times New Roman"/>
+        </w:rPr>
+        <w:t xml:space="preserve"> to generate the two problems and test them on the three algorithms. </w:t>
       </w:r>
     </w:p>
     <w:p>
@@ -254,7 +344,7 @@
                         <w:txbxContent>
                           <w:p>
                             <w:pPr>
-                              <w:pStyle w:val="Caption"/>
+                              <w:pStyle w:val="a4"/>
                               <w:jc w:val="center"/>
                               <w:rPr>
                                 <w:rFonts w:ascii="Times New Roman" w:hAnsi="Times New Roman" w:cs="Times New Roman"/>
@@ -352,18 +442,18 @@
               </wp:anchor>
             </w:drawing>
           </mc:Choice>
-          <mc:Fallback xmlns:w16cid="http://schemas.microsoft.com/office/word/2016/wordml/cid" xmlns:am3d="http://schemas.microsoft.com/office/drawing/2017/model3d" xmlns:aink="http://schemas.microsoft.com/office/drawing/2016/ink" xmlns:cx8="http://schemas.microsoft.com/office/drawing/2016/5/14/chartex" xmlns:cx7="http://schemas.microsoft.com/office/drawing/2016/5/13/chartex" xmlns:cx6="http://schemas.microsoft.com/office/drawing/2016/5/12/chartex" xmlns:cx5="http://schemas.microsoft.com/office/drawing/2016/5/11/chartex" xmlns:cx4="http://schemas.microsoft.com/office/drawing/2016/5/10/chartex" xmlns:cx3="http://schemas.microsoft.com/office/drawing/2016/5/9/chartex" xmlns:cx2="http://schemas.microsoft.com/office/drawing/2015/10/21/chartex">
+          <mc:Fallback>
             <w:pict>
               <v:shapetype w14:anchorId="7444FDE5" id="_x0000_t202" coordsize="21600,21600" o:spt="202" path="m,l,21600r21600,l21600,xe">
                 <v:stroke joinstyle="miter"/>
                 <v:path gradientshapeok="t" o:connecttype="rect"/>
               </v:shapetype>
-              <v:shape id="Text Box 3" o:spid="_x0000_s1026" type="#_x0000_t202" style="position:absolute;left:0;text-align:left;margin-left:111.4pt;margin-top:201.85pt;width:245pt;height:15.9pt;z-index:251660288;visibility:visible;mso-wrap-style:square;mso-height-percent:0;mso-wrap-distance-left:9pt;mso-wrap-distance-top:0;mso-wrap-distance-right:9pt;mso-wrap-distance-bottom:0;mso-position-horizontal:absolute;mso-position-horizontal-relative:text;mso-position-vertical:absolute;mso-position-vertical-relative:text;mso-height-percent:0;mso-height-relative:margin;v-text-anchor:top" o:gfxdata="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" stroked="f">
+              <v:shape id="Text Box 3" o:spid="_x0000_s1026" type="#_x0000_t202" style="position:absolute;left:0;text-align:left;margin-left:111.4pt;margin-top:201.85pt;width:245pt;height:15.9pt;z-index:251660288;visibility:visible;mso-wrap-style:square;mso-height-percent:0;mso-wrap-distance-left:9pt;mso-wrap-distance-top:0;mso-wrap-distance-right:9pt;mso-wrap-distance-bottom:0;mso-position-horizontal:absolute;mso-position-horizontal-relative:text;mso-position-vertical:absolute;mso-position-vertical-relative:text;mso-height-percent:0;mso-height-relative:margin;v-text-anchor:top" o:gfxdata="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" stroked="f">
                 <v:textbox inset="0,0,0,0">
                   <w:txbxContent>
                     <w:p>
                       <w:pPr>
-                        <w:pStyle w:val="Caption"/>
+                        <w:pStyle w:val="a4"/>
                         <w:jc w:val="center"/>
                         <w:rPr>
                           <w:rFonts w:ascii="Times New Roman" w:hAnsi="Times New Roman" w:cs="Times New Roman"/>
@@ -456,13 +546,77 @@
         <w:rPr>
           <w:rFonts w:ascii="Times New Roman" w:hAnsi="Times New Roman" w:cs="Times New Roman"/>
         </w:rPr>
-        <w:t>Basic rules apply in this world. The agent can move in four directions: up, down, left, right. Thus, there are four actions the agent can take. Also, to add in the stochastic nature of MDPs, a variable is added to represent noise in the environment. Noise of an action, named “pjog” in RL_sim, determines the probability that the agent will take some other action and end up in different states. For example, if pjog is 0.3, and the action taken is a=RIGHT, the agent will instead take action UP, DOWN and LEFT at a probability of pjog/</w:t>
-      </w:r>
-      <w:r>
-        <w:rPr>
-          <w:rFonts w:ascii="Times New Roman" w:hAnsi="Times New Roman" w:cs="Times New Roman"/>
-        </w:rPr>
-        <w:t xml:space="preserve">(number of actions-1) = 0.1 each. </w:t>
+        <w:t>Basic rules apply in this world. The agent can move in four directions: up, down, left, right. Thus, there are four actions the agent can take. Also, to add in the stochastic nature of MDPs, a variable is added to represent noise in the environment. Noise of an action, named “</w:t>
+      </w:r>
+      <w:proofErr w:type="spellStart"/>
+      <w:r>
+        <w:rPr>
+          <w:rFonts w:ascii="Times New Roman" w:hAnsi="Times New Roman" w:cs="Times New Roman"/>
+        </w:rPr>
+        <w:t>pjog</w:t>
+      </w:r>
+      <w:proofErr w:type="spellEnd"/>
+      <w:r>
+        <w:rPr>
+          <w:rFonts w:ascii="Times New Roman" w:hAnsi="Times New Roman" w:cs="Times New Roman"/>
+        </w:rPr>
+        <w:t xml:space="preserve">” in </w:t>
+      </w:r>
+      <w:proofErr w:type="spellStart"/>
+      <w:r>
+        <w:rPr>
+          <w:rFonts w:ascii="Times New Roman" w:hAnsi="Times New Roman" w:cs="Times New Roman"/>
+        </w:rPr>
+        <w:t>RL_sim</w:t>
+      </w:r>
+      <w:proofErr w:type="spellEnd"/>
+      <w:r>
+        <w:rPr>
+          <w:rFonts w:ascii="Times New Roman" w:hAnsi="Times New Roman" w:cs="Times New Roman"/>
+        </w:rPr>
+        <w:t xml:space="preserve">, determines the probability that the agent will take some other action and end up in different states. For example, if </w:t>
+      </w:r>
+      <w:proofErr w:type="spellStart"/>
+      <w:r>
+        <w:rPr>
+          <w:rFonts w:ascii="Times New Roman" w:hAnsi="Times New Roman" w:cs="Times New Roman"/>
+        </w:rPr>
+        <w:t>pjog</w:t>
+      </w:r>
+      <w:proofErr w:type="spellEnd"/>
+      <w:r>
+        <w:rPr>
+          <w:rFonts w:ascii="Times New Roman" w:hAnsi="Times New Roman" w:cs="Times New Roman"/>
+        </w:rPr>
+        <w:t xml:space="preserve"> is 0.3, and the action taken is a=RIGHT, the agent will instead take action UP, DOWN and LEFT at a probability of </w:t>
+      </w:r>
+      <w:proofErr w:type="spellStart"/>
+      <w:r>
+        <w:rPr>
+          <w:rFonts w:ascii="Times New Roman" w:hAnsi="Times New Roman" w:cs="Times New Roman"/>
+        </w:rPr>
+        <w:t>pjog</w:t>
+      </w:r>
+      <w:proofErr w:type="spellEnd"/>
+      <w:proofErr w:type="gramStart"/>
+      <w:r>
+        <w:rPr>
+          <w:rFonts w:ascii="Times New Roman" w:hAnsi="Times New Roman" w:cs="Times New Roman"/>
+        </w:rPr>
+        <w:t>/</w:t>
+      </w:r>
+      <w:r>
+        <w:rPr>
+          <w:rFonts w:ascii="Times New Roman" w:hAnsi="Times New Roman" w:cs="Times New Roman"/>
+        </w:rPr>
+        <w:t>(</w:t>
+      </w:r>
+      <w:proofErr w:type="gramEnd"/>
+      <w:r>
+        <w:rPr>
+          <w:rFonts w:ascii="Times New Roman" w:hAnsi="Times New Roman" w:cs="Times New Roman"/>
+        </w:rPr>
+        <w:t xml:space="preserve">number of actions-1) = 0.1 each. </w:t>
       </w:r>
     </w:p>
     <w:p>
@@ -569,7 +723,7 @@
                         <w:txbxContent>
                           <w:p>
                             <w:pPr>
-                              <w:pStyle w:val="Caption"/>
+                              <w:pStyle w:val="a4"/>
                               <w:jc w:val="center"/>
                               <w:rPr>
                                 <w:rFonts w:ascii="Times New Roman" w:hAnsi="Times New Roman" w:cs="Times New Roman"/>
@@ -667,14 +821,14 @@
               </wp:anchor>
             </w:drawing>
           </mc:Choice>
-          <mc:Fallback xmlns:w16cid="http://schemas.microsoft.com/office/word/2016/wordml/cid" xmlns:am3d="http://schemas.microsoft.com/office/drawing/2017/model3d" xmlns:aink="http://schemas.microsoft.com/office/drawing/2016/ink" xmlns:cx8="http://schemas.microsoft.com/office/drawing/2016/5/14/chartex" xmlns:cx7="http://schemas.microsoft.com/office/drawing/2016/5/13/chartex" xmlns:cx6="http://schemas.microsoft.com/office/drawing/2016/5/12/chartex" xmlns:cx5="http://schemas.microsoft.com/office/drawing/2016/5/11/chartex" xmlns:cx4="http://schemas.microsoft.com/office/drawing/2016/5/10/chartex" xmlns:cx3="http://schemas.microsoft.com/office/drawing/2016/5/9/chartex" xmlns:cx2="http://schemas.microsoft.com/office/drawing/2015/10/21/chartex">
+          <mc:Fallback>
             <w:pict>
-              <v:shape w14:anchorId="596815F3" id="Text Box 4" o:spid="_x0000_s1027" type="#_x0000_t202" style="position:absolute;left:0;text-align:left;margin-left:0;margin-top:244pt;width:258pt;height:19.4pt;z-index:251663360;visibility:visible;mso-wrap-style:square;mso-height-percent:0;mso-wrap-distance-left:9pt;mso-wrap-distance-top:0;mso-wrap-distance-right:9pt;mso-wrap-distance-bottom:0;mso-position-horizontal:center;mso-position-horizontal-relative:margin;mso-position-vertical:absolute;mso-position-vertical-relative:text;mso-height-percent:0;mso-height-relative:margin;v-text-anchor:top" o:gfxdata="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" stroked="f">
+              <v:shape w14:anchorId="596815F3" id="Text Box 4" o:spid="_x0000_s1027" type="#_x0000_t202" style="position:absolute;left:0;text-align:left;margin-left:0;margin-top:244pt;width:258pt;height:19.4pt;z-index:251663360;visibility:visible;mso-wrap-style:square;mso-height-percent:0;mso-wrap-distance-left:9pt;mso-wrap-distance-top:0;mso-wrap-distance-right:9pt;mso-wrap-distance-bottom:0;mso-position-horizontal:center;mso-position-horizontal-relative:margin;mso-position-vertical:absolute;mso-position-vertical-relative:text;mso-height-percent:0;mso-height-relative:margin;v-text-anchor:top" o:gfxdata="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" stroked="f">
                 <v:textbox inset="0,0,0,0">
                   <w:txbxContent>
                     <w:p>
                       <w:pPr>
-                        <w:pStyle w:val="Caption"/>
+                        <w:pStyle w:val="a4"/>
                         <w:jc w:val="center"/>
                         <w:rPr>
                           <w:rFonts w:ascii="Times New Roman" w:hAnsi="Times New Roman" w:cs="Times New Roman"/>
@@ -879,7 +1033,7 @@
     </w:p>
     <w:p>
       <w:pPr>
-        <w:pStyle w:val="ListParagraph"/>
+        <w:pStyle w:val="a5"/>
         <w:numPr>
           <w:ilvl w:val="0"/>
           <w:numId w:val="1"/>
@@ -906,7 +1060,7 @@
     </w:p>
     <w:p>
       <w:pPr>
-        <w:pStyle w:val="ListParagraph"/>
+        <w:pStyle w:val="a5"/>
         <w:numPr>
           <w:ilvl w:val="0"/>
           <w:numId w:val="1"/>
@@ -933,7 +1087,7 @@
     </w:p>
     <w:p>
       <w:pPr>
-        <w:pStyle w:val="ListParagraph"/>
+        <w:pStyle w:val="a5"/>
         <w:numPr>
           <w:ilvl w:val="0"/>
           <w:numId w:val="1"/>
@@ -954,7 +1108,7 @@
     </w:p>
     <w:p>
       <w:pPr>
-        <w:pStyle w:val="ListParagraph"/>
+        <w:pStyle w:val="a5"/>
         <w:spacing w:line="240" w:lineRule="auto"/>
         <w:ind w:leftChars="0" w:left="760"/>
         <w:contextualSpacing/>
@@ -1182,7 +1336,7 @@
     </w:p>
     <w:p>
       <w:pPr>
-        <w:pStyle w:val="ListParagraph"/>
+        <w:pStyle w:val="a5"/>
         <w:numPr>
           <w:ilvl w:val="0"/>
           <w:numId w:val="1"/>
@@ -1529,23 +1683,47 @@
         </w:rPr>
         <w:t xml:space="preserve">In RL-sim, the variable </w:t>
       </w:r>
+      <w:proofErr w:type="spellStart"/>
       <w:r>
         <w:rPr>
           <w:rFonts w:ascii="Times New Roman" w:hAnsi="Times New Roman" w:cs="Times New Roman"/>
         </w:rPr>
         <w:t>pjog</w:t>
       </w:r>
+      <w:proofErr w:type="spellEnd"/>
       <w:r>
         <w:rPr>
           <w:rFonts w:ascii="Times New Roman" w:hAnsi="Times New Roman" w:cs="Times New Roman"/>
         </w:rPr>
         <w:t xml:space="preserve"> takes care of the noise. As explained in the introduction, </w:t>
       </w:r>
-      <w:r>
-        <w:rPr>
-          <w:rFonts w:ascii="Times New Roman" w:hAnsi="Times New Roman" w:cs="Times New Roman"/>
-        </w:rPr>
-        <w:t xml:space="preserve">pjog determines the probability that the agent will take some other action and end up in different states. To test the relationship of randomness of action with the result of value iteration, I varied pjog from 0.1 to 0.5 and compared the number of iterations (steps) to converge. Going over 0.5 made the agent to stay in the starting state, since taking some action is more likely to result in a wrong action. </w:t>
+      <w:proofErr w:type="spellStart"/>
+      <w:r>
+        <w:rPr>
+          <w:rFonts w:ascii="Times New Roman" w:hAnsi="Times New Roman" w:cs="Times New Roman"/>
+        </w:rPr>
+        <w:t>pjog</w:t>
+      </w:r>
+      <w:proofErr w:type="spellEnd"/>
+      <w:r>
+        <w:rPr>
+          <w:rFonts w:ascii="Times New Roman" w:hAnsi="Times New Roman" w:cs="Times New Roman"/>
+        </w:rPr>
+        <w:t xml:space="preserve"> determines the probability that the agent will take some other action and end up in different states. To test the relationship of randomness of action with the result of value iteration, I varied </w:t>
+      </w:r>
+      <w:proofErr w:type="spellStart"/>
+      <w:r>
+        <w:rPr>
+          <w:rFonts w:ascii="Times New Roman" w:hAnsi="Times New Roman" w:cs="Times New Roman"/>
+        </w:rPr>
+        <w:t>pjog</w:t>
+      </w:r>
+      <w:proofErr w:type="spellEnd"/>
+      <w:r>
+        <w:rPr>
+          <w:rFonts w:ascii="Times New Roman" w:hAnsi="Times New Roman" w:cs="Times New Roman"/>
+        </w:rPr>
+        <w:t xml:space="preserve"> from 0.1 to 0.5 and compared the number of iterations (steps) to converge. Going over 0.5 made the agent to stay in the starting state, since taking some action is more likely to result in a wrong action. </w:t>
       </w:r>
     </w:p>
     <w:p>
@@ -1577,7 +1755,21 @@
         <w:rPr>
           <w:rFonts w:ascii="Times New Roman" w:hAnsi="Times New Roman" w:cs="Times New Roman"/>
         </w:rPr>
-        <w:t xml:space="preserve">depending on the pjog values for the two MDPs. </w:t>
+        <w:t xml:space="preserve">depending on the </w:t>
+      </w:r>
+      <w:proofErr w:type="spellStart"/>
+      <w:r>
+        <w:rPr>
+          <w:rFonts w:ascii="Times New Roman" w:hAnsi="Times New Roman" w:cs="Times New Roman"/>
+        </w:rPr>
+        <w:t>pjog</w:t>
+      </w:r>
+      <w:proofErr w:type="spellEnd"/>
+      <w:r>
+        <w:rPr>
+          <w:rFonts w:ascii="Times New Roman" w:hAnsi="Times New Roman" w:cs="Times New Roman"/>
+        </w:rPr>
+        <w:t xml:space="preserve"> values for the two MDPs. </w:t>
       </w:r>
       <w:r>
         <w:rPr>
@@ -1589,7 +1781,21 @@
         <w:rPr>
           <w:rFonts w:ascii="Times New Roman" w:hAnsi="Times New Roman" w:cs="Times New Roman"/>
         </w:rPr>
-        <w:t xml:space="preserve">number of steps increase as the randomness (pjog) increases. </w:t>
+        <w:t>number of steps increase as the randomness (</w:t>
+      </w:r>
+      <w:proofErr w:type="spellStart"/>
+      <w:r>
+        <w:rPr>
+          <w:rFonts w:ascii="Times New Roman" w:hAnsi="Times New Roman" w:cs="Times New Roman"/>
+        </w:rPr>
+        <w:t>pjog</w:t>
+      </w:r>
+      <w:proofErr w:type="spellEnd"/>
+      <w:r>
+        <w:rPr>
+          <w:rFonts w:ascii="Times New Roman" w:hAnsi="Times New Roman" w:cs="Times New Roman"/>
+        </w:rPr>
+        <w:t xml:space="preserve">) increases. </w:t>
       </w:r>
       <w:r>
         <w:rPr>
@@ -1619,7 +1825,21 @@
         <w:rPr>
           <w:rFonts w:ascii="Times New Roman" w:hAnsi="Times New Roman" w:cs="Times New Roman"/>
         </w:rPr>
-        <w:t xml:space="preserve">spike at pjog of 0.5, </w:t>
+        <w:t xml:space="preserve">spike at </w:t>
+      </w:r>
+      <w:proofErr w:type="spellStart"/>
+      <w:r>
+        <w:rPr>
+          <w:rFonts w:ascii="Times New Roman" w:hAnsi="Times New Roman" w:cs="Times New Roman"/>
+        </w:rPr>
+        <w:t>pjog</w:t>
+      </w:r>
+      <w:proofErr w:type="spellEnd"/>
+      <w:r>
+        <w:rPr>
+          <w:rFonts w:ascii="Times New Roman" w:hAnsi="Times New Roman" w:cs="Times New Roman"/>
+        </w:rPr>
+        <w:t xml:space="preserve"> of 0.5, </w:t>
       </w:r>
       <w:r>
         <w:rPr>
@@ -1702,7 +1922,7 @@
                         <w:txbxContent>
                           <w:p>
                             <w:pPr>
-                              <w:pStyle w:val="Caption"/>
+                              <w:pStyle w:val="a4"/>
                               <w:jc w:val="center"/>
                               <w:rPr>
                                 <w:rFonts w:ascii="Times New Roman" w:hAnsi="Times New Roman" w:cs="Times New Roman"/>
@@ -1761,14 +1981,14 @@
               </wp:anchor>
             </w:drawing>
           </mc:Choice>
-          <mc:Fallback xmlns:w16cid="http://schemas.microsoft.com/office/word/2016/wordml/cid" xmlns:am3d="http://schemas.microsoft.com/office/drawing/2017/model3d" xmlns:aink="http://schemas.microsoft.com/office/drawing/2016/ink" xmlns:cx8="http://schemas.microsoft.com/office/drawing/2016/5/14/chartex" xmlns:cx7="http://schemas.microsoft.com/office/drawing/2016/5/13/chartex" xmlns:cx6="http://schemas.microsoft.com/office/drawing/2016/5/12/chartex" xmlns:cx5="http://schemas.microsoft.com/office/drawing/2016/5/11/chartex" xmlns:cx4="http://schemas.microsoft.com/office/drawing/2016/5/10/chartex" xmlns:cx3="http://schemas.microsoft.com/office/drawing/2016/5/9/chartex" xmlns:cx2="http://schemas.microsoft.com/office/drawing/2015/10/21/chartex">
+          <mc:Fallback>
             <w:pict>
-              <v:shape w14:anchorId="14E4804F" id="Text Box 6" o:spid="_x0000_s1028" type="#_x0000_t202" style="position:absolute;left:0;text-align:left;margin-left:0;margin-top:227pt;width:303.6pt;height:.05pt;z-index:251666432;visibility:visible;mso-wrap-style:square;mso-wrap-distance-left:9pt;mso-wrap-distance-top:0;mso-wrap-distance-right:9pt;mso-wrap-distance-bottom:0;mso-position-horizontal:center;mso-position-horizontal-relative:margin;mso-position-vertical:absolute;mso-position-vertical-relative:text;v-text-anchor:top" o:gfxdata="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" stroked="f">
+              <v:shape w14:anchorId="14E4804F" id="Text Box 6" o:spid="_x0000_s1028" type="#_x0000_t202" style="position:absolute;left:0;text-align:left;margin-left:0;margin-top:227pt;width:303.6pt;height:.05pt;z-index:251666432;visibility:visible;mso-wrap-style:square;mso-wrap-distance-left:9pt;mso-wrap-distance-top:0;mso-wrap-distance-right:9pt;mso-wrap-distance-bottom:0;mso-position-horizontal:center;mso-position-horizontal-relative:margin;mso-position-vertical:absolute;mso-position-vertical-relative:text;v-text-anchor:top" o:gfxdata="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" stroked="f">
                 <v:textbox style="mso-fit-shape-to-text:t" inset="0,0,0,0">
                   <w:txbxContent>
                     <w:p>
                       <w:pPr>
-                        <w:pStyle w:val="Caption"/>
+                        <w:pStyle w:val="a4"/>
                         <w:jc w:val="center"/>
                         <w:rPr>
                           <w:rFonts w:ascii="Times New Roman" w:hAnsi="Times New Roman" w:cs="Times New Roman"/>
@@ -1898,7 +2118,7 @@
                         <w:txbxContent>
                           <w:p>
                             <w:pPr>
-                              <w:pStyle w:val="Caption"/>
+                              <w:pStyle w:val="a4"/>
                               <w:jc w:val="center"/>
                               <w:rPr>
                                 <w:rFonts w:ascii="Times New Roman" w:hAnsi="Times New Roman" w:cs="Times New Roman"/>
@@ -1939,7 +2159,25 @@
                                 <w:i w:val="0"/>
                                 <w:color w:val="auto"/>
                               </w:rPr>
-                              <w:t xml:space="preserve"> Result of value iteration with pjog=0.</w:t>
+                              <w:t xml:space="preserve"> Result of value iteration with </w:t>
+                            </w:r>
+                            <w:proofErr w:type="spellStart"/>
+                            <w:r>
+                              <w:rPr>
+                                <w:rFonts w:ascii="Times New Roman" w:hAnsi="Times New Roman" w:cs="Times New Roman"/>
+                                <w:i w:val="0"/>
+                                <w:color w:val="auto"/>
+                              </w:rPr>
+                              <w:t>pjog</w:t>
+                            </w:r>
+                            <w:proofErr w:type="spellEnd"/>
+                            <w:r>
+                              <w:rPr>
+                                <w:rFonts w:ascii="Times New Roman" w:hAnsi="Times New Roman" w:cs="Times New Roman"/>
+                                <w:i w:val="0"/>
+                                <w:color w:val="auto"/>
+                              </w:rPr>
+                              <w:t>=0.</w:t>
                             </w:r>
                           </w:p>
                         </w:txbxContent>
@@ -1956,14 +2194,14 @@
               </wp:anchor>
             </w:drawing>
           </mc:Choice>
-          <mc:Fallback xmlns:w16cid="http://schemas.microsoft.com/office/word/2016/wordml/cid" xmlns:am3d="http://schemas.microsoft.com/office/drawing/2017/model3d" xmlns:aink="http://schemas.microsoft.com/office/drawing/2016/ink" xmlns:cx8="http://schemas.microsoft.com/office/drawing/2016/5/14/chartex" xmlns:cx7="http://schemas.microsoft.com/office/drawing/2016/5/13/chartex" xmlns:cx6="http://schemas.microsoft.com/office/drawing/2016/5/12/chartex" xmlns:cx5="http://schemas.microsoft.com/office/drawing/2016/5/11/chartex" xmlns:cx4="http://schemas.microsoft.com/office/drawing/2016/5/10/chartex" xmlns:cx3="http://schemas.microsoft.com/office/drawing/2016/5/9/chartex" xmlns:cx2="http://schemas.microsoft.com/office/drawing/2015/10/21/chartex">
+          <mc:Fallback>
             <w:pict>
-              <v:shape w14:anchorId="2937F873" id="Text Box 9" o:spid="_x0000_s1029" type="#_x0000_t202" style="position:absolute;left:0;text-align:left;margin-left:0;margin-top:374.9pt;width:229.35pt;height:.05pt;z-index:251670528;visibility:visible;mso-wrap-style:square;mso-wrap-distance-left:9pt;mso-wrap-distance-top:0;mso-wrap-distance-right:9pt;mso-wrap-distance-bottom:0;mso-position-horizontal:absolute;mso-position-horizontal-relative:text;mso-position-vertical:absolute;mso-position-vertical-relative:text;v-text-anchor:top" o:gfxdata="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" stroked="f">
+              <v:shape w14:anchorId="2937F873" id="Text Box 9" o:spid="_x0000_s1029" type="#_x0000_t202" style="position:absolute;left:0;text-align:left;margin-left:0;margin-top:374.9pt;width:229.35pt;height:.05pt;z-index:251670528;visibility:visible;mso-wrap-style:square;mso-wrap-distance-left:9pt;mso-wrap-distance-top:0;mso-wrap-distance-right:9pt;mso-wrap-distance-bottom:0;mso-position-horizontal:absolute;mso-position-horizontal-relative:text;mso-position-vertical:absolute;mso-position-vertical-relative:text;v-text-anchor:top" o:gfxdata="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" stroked="f">
                 <v:textbox style="mso-fit-shape-to-text:t" inset="0,0,0,0">
                   <w:txbxContent>
                     <w:p>
                       <w:pPr>
-                        <w:pStyle w:val="Caption"/>
+                        <w:pStyle w:val="a4"/>
                         <w:jc w:val="center"/>
                         <w:rPr>
                           <w:rFonts w:ascii="Times New Roman" w:hAnsi="Times New Roman" w:cs="Times New Roman"/>
@@ -2133,7 +2371,7 @@
                         <w:txbxContent>
                           <w:p>
                             <w:pPr>
-                              <w:pStyle w:val="Caption"/>
+                              <w:pStyle w:val="a4"/>
                               <w:jc w:val="center"/>
                               <w:rPr>
                                 <w:rFonts w:ascii="Times New Roman" w:hAnsi="Times New Roman" w:cs="Times New Roman"/>
@@ -2174,7 +2412,25 @@
                                 <w:i w:val="0"/>
                                 <w:color w:val="auto"/>
                               </w:rPr>
-                              <w:t xml:space="preserve"> Result of value iteration with pjog=0.3.</w:t>
+                              <w:t xml:space="preserve"> Result of value iteration with </w:t>
+                            </w:r>
+                            <w:proofErr w:type="spellStart"/>
+                            <w:r>
+                              <w:rPr>
+                                <w:rFonts w:ascii="Times New Roman" w:hAnsi="Times New Roman" w:cs="Times New Roman"/>
+                                <w:i w:val="0"/>
+                                <w:color w:val="auto"/>
+                              </w:rPr>
+                              <w:t>pjog</w:t>
+                            </w:r>
+                            <w:proofErr w:type="spellEnd"/>
+                            <w:r>
+                              <w:rPr>
+                                <w:rFonts w:ascii="Times New Roman" w:hAnsi="Times New Roman" w:cs="Times New Roman"/>
+                                <w:i w:val="0"/>
+                                <w:color w:val="auto"/>
+                              </w:rPr>
+                              <w:t>=0.3.</w:t>
                             </w:r>
                           </w:p>
                         </w:txbxContent>
@@ -2191,14 +2447,14 @@
               </wp:anchor>
             </w:drawing>
           </mc:Choice>
-          <mc:Fallback xmlns:w16cid="http://schemas.microsoft.com/office/word/2016/wordml/cid" xmlns:am3d="http://schemas.microsoft.com/office/drawing/2017/model3d" xmlns:aink="http://schemas.microsoft.com/office/drawing/2016/ink" xmlns:cx8="http://schemas.microsoft.com/office/drawing/2016/5/14/chartex" xmlns:cx7="http://schemas.microsoft.com/office/drawing/2016/5/13/chartex" xmlns:cx6="http://schemas.microsoft.com/office/drawing/2016/5/12/chartex" xmlns:cx5="http://schemas.microsoft.com/office/drawing/2016/5/11/chartex" xmlns:cx4="http://schemas.microsoft.com/office/drawing/2016/5/10/chartex" xmlns:cx3="http://schemas.microsoft.com/office/drawing/2016/5/9/chartex" xmlns:cx2="http://schemas.microsoft.com/office/drawing/2015/10/21/chartex">
+          <mc:Fallback>
             <w:pict>
-              <v:shape w14:anchorId="58DA8FA0" id="Text Box 10" o:spid="_x0000_s1030" type="#_x0000_t202" style="position:absolute;left:0;text-align:left;margin-left:237pt;margin-top:374.9pt;width:230.7pt;height:.05pt;z-index:251672576;visibility:visible;mso-wrap-style:square;mso-wrap-distance-left:9pt;mso-wrap-distance-top:0;mso-wrap-distance-right:9pt;mso-wrap-distance-bottom:0;mso-position-horizontal:absolute;mso-position-horizontal-relative:text;mso-position-vertical:absolute;mso-position-vertical-relative:text;v-text-anchor:top" o:gfxdata="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" stroked="f">
+              <v:shape w14:anchorId="58DA8FA0" id="Text Box 10" o:spid="_x0000_s1030" type="#_x0000_t202" style="position:absolute;left:0;text-align:left;margin-left:237pt;margin-top:374.9pt;width:230.7pt;height:.05pt;z-index:251672576;visibility:visible;mso-wrap-style:square;mso-wrap-distance-left:9pt;mso-wrap-distance-top:0;mso-wrap-distance-right:9pt;mso-wrap-distance-bottom:0;mso-position-horizontal:absolute;mso-position-horizontal-relative:text;mso-position-vertical:absolute;mso-position-vertical-relative:text;v-text-anchor:top" o:gfxdata="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" stroked="f">
                 <v:textbox style="mso-fit-shape-to-text:t" inset="0,0,0,0">
                   <w:txbxContent>
                     <w:p>
                       <w:pPr>
-                        <w:pStyle w:val="Caption"/>
+                        <w:pStyle w:val="a4"/>
                         <w:jc w:val="center"/>
                         <w:rPr>
                           <w:rFonts w:ascii="Times New Roman" w:hAnsi="Times New Roman" w:cs="Times New Roman"/>
@@ -2360,7 +2616,21 @@
         <w:rPr>
           <w:rFonts w:ascii="Times New Roman" w:hAnsi="Times New Roman" w:cs="Times New Roman"/>
         </w:rPr>
-        <w:t>analyzed if different pjog values</w:t>
+        <w:t xml:space="preserve">analyzed if different </w:t>
+      </w:r>
+      <w:proofErr w:type="spellStart"/>
+      <w:r>
+        <w:rPr>
+          <w:rFonts w:ascii="Times New Roman" w:hAnsi="Times New Roman" w:cs="Times New Roman"/>
+        </w:rPr>
+        <w:t>pjog</w:t>
+      </w:r>
+      <w:proofErr w:type="spellEnd"/>
+      <w:r>
+        <w:rPr>
+          <w:rFonts w:ascii="Times New Roman" w:hAnsi="Times New Roman" w:cs="Times New Roman"/>
+        </w:rPr>
+        <w:t xml:space="preserve"> values</w:t>
       </w:r>
       <w:r>
         <w:rPr>
@@ -2390,7 +2660,21 @@
         <w:rPr>
           <w:rFonts w:ascii="Times New Roman" w:hAnsi="Times New Roman" w:cs="Times New Roman"/>
         </w:rPr>
-        <w:t xml:space="preserve">ll pjog values from 0.1 to 0.5 converged to the same result: it preferred the upper goal. </w:t>
+        <w:t xml:space="preserve">ll </w:t>
+      </w:r>
+      <w:proofErr w:type="spellStart"/>
+      <w:r>
+        <w:rPr>
+          <w:rFonts w:ascii="Times New Roman" w:hAnsi="Times New Roman" w:cs="Times New Roman"/>
+        </w:rPr>
+        <w:t>pjog</w:t>
+      </w:r>
+      <w:proofErr w:type="spellEnd"/>
+      <w:r>
+        <w:rPr>
+          <w:rFonts w:ascii="Times New Roman" w:hAnsi="Times New Roman" w:cs="Times New Roman"/>
+        </w:rPr>
+        <w:t xml:space="preserve"> values from 0.1 to 0.5 converged to the same result: it preferred the upper goal. </w:t>
       </w:r>
       <w:r>
         <w:rPr>
@@ -2402,7 +2686,21 @@
         <w:rPr>
           <w:rFonts w:ascii="Times New Roman" w:hAnsi="Times New Roman" w:cs="Times New Roman"/>
         </w:rPr>
-        <w:t xml:space="preserve">was similar to that of Figure 5. </w:t>
+        <w:t xml:space="preserve">was </w:t>
+      </w:r>
+      <w:proofErr w:type="gramStart"/>
+      <w:r>
+        <w:rPr>
+          <w:rFonts w:ascii="Times New Roman" w:hAnsi="Times New Roman" w:cs="Times New Roman"/>
+        </w:rPr>
+        <w:t>similar to</w:t>
+      </w:r>
+      <w:proofErr w:type="gramEnd"/>
+      <w:r>
+        <w:rPr>
+          <w:rFonts w:ascii="Times New Roman" w:hAnsi="Times New Roman" w:cs="Times New Roman"/>
+        </w:rPr>
+        <w:t xml:space="preserve"> that of Figure 5. </w:t>
       </w:r>
       <w:r>
         <w:rPr>
@@ -2420,7 +2718,21 @@
         <w:rPr>
           <w:rFonts w:ascii="Times New Roman" w:hAnsi="Times New Roman" w:cs="Times New Roman"/>
         </w:rPr>
-        <w:t xml:space="preserve">result with pjog of zero. </w:t>
+        <w:t xml:space="preserve">result with </w:t>
+      </w:r>
+      <w:proofErr w:type="spellStart"/>
+      <w:r>
+        <w:rPr>
+          <w:rFonts w:ascii="Times New Roman" w:hAnsi="Times New Roman" w:cs="Times New Roman"/>
+        </w:rPr>
+        <w:t>pjog</w:t>
+      </w:r>
+      <w:proofErr w:type="spellEnd"/>
+      <w:r>
+        <w:rPr>
+          <w:rFonts w:ascii="Times New Roman" w:hAnsi="Times New Roman" w:cs="Times New Roman"/>
+        </w:rPr>
+        <w:t xml:space="preserve"> of zero. </w:t>
       </w:r>
       <w:r>
         <w:rPr>
@@ -2438,7 +2750,21 @@
         <w:rPr>
           <w:rFonts w:ascii="Times New Roman" w:hAnsi="Times New Roman" w:cs="Times New Roman"/>
         </w:rPr>
-        <w:t xml:space="preserve"> instead of going though the middle row. </w:t>
+        <w:t xml:space="preserve"> instead of going </w:t>
+      </w:r>
+      <w:proofErr w:type="spellStart"/>
+      <w:r>
+        <w:rPr>
+          <w:rFonts w:ascii="Times New Roman" w:hAnsi="Times New Roman" w:cs="Times New Roman"/>
+        </w:rPr>
+        <w:t>though</w:t>
+      </w:r>
+      <w:proofErr w:type="spellEnd"/>
+      <w:r>
+        <w:rPr>
+          <w:rFonts w:ascii="Times New Roman" w:hAnsi="Times New Roman" w:cs="Times New Roman"/>
+        </w:rPr>
+        <w:t xml:space="preserve"> the middle row. </w:t>
       </w:r>
     </w:p>
     <w:p>
@@ -2476,13 +2802,41 @@
         <w:rPr>
           <w:rFonts w:ascii="Times New Roman" w:hAnsi="Times New Roman" w:cs="Times New Roman"/>
         </w:rPr>
-        <w:t xml:space="preserve">hile pjog of 0.2 and above all converged to the goal on the upper right, </w:t>
-      </w:r>
-      <w:r>
-        <w:rPr>
-          <w:rFonts w:ascii="Times New Roman" w:hAnsi="Times New Roman" w:cs="Times New Roman"/>
-        </w:rPr>
-        <w:t xml:space="preserve">value iteration with pjog=0.1 converged to the lower left goal. </w:t>
+        <w:t xml:space="preserve">hile </w:t>
+      </w:r>
+      <w:proofErr w:type="spellStart"/>
+      <w:r>
+        <w:rPr>
+          <w:rFonts w:ascii="Times New Roman" w:hAnsi="Times New Roman" w:cs="Times New Roman"/>
+        </w:rPr>
+        <w:t>pjog</w:t>
+      </w:r>
+      <w:proofErr w:type="spellEnd"/>
+      <w:r>
+        <w:rPr>
+          <w:rFonts w:ascii="Times New Roman" w:hAnsi="Times New Roman" w:cs="Times New Roman"/>
+        </w:rPr>
+        <w:t xml:space="preserve"> of 0.2 and above all converged to the goal on the upper right, </w:t>
+      </w:r>
+      <w:r>
+        <w:rPr>
+          <w:rFonts w:ascii="Times New Roman" w:hAnsi="Times New Roman" w:cs="Times New Roman"/>
+        </w:rPr>
+        <w:t xml:space="preserve">value iteration with </w:t>
+      </w:r>
+      <w:proofErr w:type="spellStart"/>
+      <w:r>
+        <w:rPr>
+          <w:rFonts w:ascii="Times New Roman" w:hAnsi="Times New Roman" w:cs="Times New Roman"/>
+        </w:rPr>
+        <w:t>pjog</w:t>
+      </w:r>
+      <w:proofErr w:type="spellEnd"/>
+      <w:r>
+        <w:rPr>
+          <w:rFonts w:ascii="Times New Roman" w:hAnsi="Times New Roman" w:cs="Times New Roman"/>
+        </w:rPr>
+        <w:t xml:space="preserve">=0.1 converged to the lower left goal. </w:t>
       </w:r>
       <w:r>
         <w:rPr>
@@ -2554,7 +2908,21 @@
         <w:rPr>
           <w:rFonts w:ascii="Times New Roman" w:hAnsi="Times New Roman" w:cs="Times New Roman"/>
         </w:rPr>
-        <w:t xml:space="preserve"> up to the pjog value of about 0.1. Although </w:t>
+        <w:t xml:space="preserve"> up to the </w:t>
+      </w:r>
+      <w:proofErr w:type="spellStart"/>
+      <w:r>
+        <w:rPr>
+          <w:rFonts w:ascii="Times New Roman" w:hAnsi="Times New Roman" w:cs="Times New Roman"/>
+        </w:rPr>
+        <w:t>pjog</w:t>
+      </w:r>
+      <w:proofErr w:type="spellEnd"/>
+      <w:r>
+        <w:rPr>
+          <w:rFonts w:ascii="Times New Roman" w:hAnsi="Times New Roman" w:cs="Times New Roman"/>
+        </w:rPr>
+        <w:t xml:space="preserve"> value of about 0.1. Although </w:t>
       </w:r>
       <w:r>
         <w:rPr>
@@ -2578,7 +2946,21 @@
         <w:rPr>
           <w:rFonts w:ascii="Times New Roman" w:hAnsi="Times New Roman" w:cs="Times New Roman"/>
         </w:rPr>
-        <w:t xml:space="preserve">utility in converging to the lower left goal. When pjog is over 0.1, </w:t>
+        <w:t xml:space="preserve">utility in converging to the lower left goal. When </w:t>
+      </w:r>
+      <w:proofErr w:type="spellStart"/>
+      <w:r>
+        <w:rPr>
+          <w:rFonts w:ascii="Times New Roman" w:hAnsi="Times New Roman" w:cs="Times New Roman"/>
+        </w:rPr>
+        <w:t>pjog</w:t>
+      </w:r>
+      <w:proofErr w:type="spellEnd"/>
+      <w:r>
+        <w:rPr>
+          <w:rFonts w:ascii="Times New Roman" w:hAnsi="Times New Roman" w:cs="Times New Roman"/>
+        </w:rPr>
+        <w:t xml:space="preserve"> is over 0.1, </w:t>
       </w:r>
       <w:r>
         <w:rPr>
@@ -2892,7 +3274,7 @@
                         <w:txbxContent>
                           <w:p>
                             <w:pPr>
-                              <w:pStyle w:val="Caption"/>
+                              <w:pStyle w:val="a4"/>
                               <w:jc w:val="center"/>
                               <w:rPr>
                                 <w:rFonts w:ascii="Times New Roman" w:hAnsi="Times New Roman" w:cs="Times New Roman"/>
@@ -2934,7 +3316,43 @@
                                 <w:i w:val="0"/>
                                 <w:color w:val="auto"/>
                               </w:rPr>
-                              <w:t xml:space="preserve"> From left to right: result of value iteration with pjog=0.1 (left) and pjog=0.3 (right).</w:t>
+                              <w:t xml:space="preserve"> From left to right: result of value iteration with </w:t>
+                            </w:r>
+                            <w:proofErr w:type="spellStart"/>
+                            <w:r>
+                              <w:rPr>
+                                <w:rFonts w:ascii="Times New Roman" w:hAnsi="Times New Roman" w:cs="Times New Roman"/>
+                                <w:i w:val="0"/>
+                                <w:color w:val="auto"/>
+                              </w:rPr>
+                              <w:t>pjog</w:t>
+                            </w:r>
+                            <w:proofErr w:type="spellEnd"/>
+                            <w:r>
+                              <w:rPr>
+                                <w:rFonts w:ascii="Times New Roman" w:hAnsi="Times New Roman" w:cs="Times New Roman"/>
+                                <w:i w:val="0"/>
+                                <w:color w:val="auto"/>
+                              </w:rPr>
+                              <w:t xml:space="preserve">=0.1 (left) and </w:t>
+                            </w:r>
+                            <w:proofErr w:type="spellStart"/>
+                            <w:r>
+                              <w:rPr>
+                                <w:rFonts w:ascii="Times New Roman" w:hAnsi="Times New Roman" w:cs="Times New Roman"/>
+                                <w:i w:val="0"/>
+                                <w:color w:val="auto"/>
+                              </w:rPr>
+                              <w:t>pjog</w:t>
+                            </w:r>
+                            <w:proofErr w:type="spellEnd"/>
+                            <w:r>
+                              <w:rPr>
+                                <w:rFonts w:ascii="Times New Roman" w:hAnsi="Times New Roman" w:cs="Times New Roman"/>
+                                <w:i w:val="0"/>
+                                <w:color w:val="auto"/>
+                              </w:rPr>
+                              <w:t>=0.3 (right).</w:t>
                             </w:r>
                           </w:p>
                         </w:txbxContent>
@@ -2954,14 +3372,14 @@
               </wp:anchor>
             </w:drawing>
           </mc:Choice>
-          <mc:Fallback xmlns:w16cid="http://schemas.microsoft.com/office/word/2016/wordml/cid" xmlns:am3d="http://schemas.microsoft.com/office/drawing/2017/model3d" xmlns:aink="http://schemas.microsoft.com/office/drawing/2016/ink" xmlns:cx8="http://schemas.microsoft.com/office/drawing/2016/5/14/chartex" xmlns:cx7="http://schemas.microsoft.com/office/drawing/2016/5/13/chartex" xmlns:cx6="http://schemas.microsoft.com/office/drawing/2016/5/12/chartex" xmlns:cx5="http://schemas.microsoft.com/office/drawing/2016/5/11/chartex" xmlns:cx4="http://schemas.microsoft.com/office/drawing/2016/5/10/chartex" xmlns:cx3="http://schemas.microsoft.com/office/drawing/2016/5/9/chartex" xmlns:cx2="http://schemas.microsoft.com/office/drawing/2015/10/21/chartex">
+          <mc:Fallback>
             <w:pict>
-              <v:shape w14:anchorId="1D251C4E" id="Text Box 13" o:spid="_x0000_s1031" type="#_x0000_t202" style="position:absolute;left:0;text-align:left;margin-left:0;margin-top:255.4pt;width:468.1pt;height:.05pt;z-index:251676672;visibility:visible;mso-wrap-style:square;mso-width-percent:0;mso-wrap-distance-left:9pt;mso-wrap-distance-top:0;mso-wrap-distance-right:9pt;mso-wrap-distance-bottom:0;mso-position-horizontal:absolute;mso-position-horizontal-relative:margin;mso-position-vertical:absolute;mso-position-vertical-relative:text;mso-width-percent:0;mso-width-relative:margin;v-text-anchor:top" o:gfxdata="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" stroked="f">
+              <v:shape w14:anchorId="1D251C4E" id="Text Box 13" o:spid="_x0000_s1031" type="#_x0000_t202" style="position:absolute;left:0;text-align:left;margin-left:0;margin-top:255.4pt;width:468.1pt;height:.05pt;z-index:251676672;visibility:visible;mso-wrap-style:square;mso-width-percent:0;mso-wrap-distance-left:9pt;mso-wrap-distance-top:0;mso-wrap-distance-right:9pt;mso-wrap-distance-bottom:0;mso-position-horizontal:absolute;mso-position-horizontal-relative:margin;mso-position-vertical:absolute;mso-position-vertical-relative:text;mso-width-percent:0;mso-width-relative:margin;v-text-anchor:top" o:gfxdata="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" stroked="f">
                 <v:textbox style="mso-fit-shape-to-text:t" inset="0,0,0,0">
                   <w:txbxContent>
                     <w:p>
                       <w:pPr>
-                        <w:pStyle w:val="Caption"/>
+                        <w:pStyle w:val="a4"/>
                         <w:jc w:val="center"/>
                         <w:rPr>
                           <w:rFonts w:ascii="Times New Roman" w:hAnsi="Times New Roman" w:cs="Times New Roman"/>
@@ -3122,12 +3540,26 @@
         <w:rPr>
           <w:rFonts w:ascii="Times New Roman" w:hAnsi="Times New Roman" w:cs="Times New Roman"/>
         </w:rPr>
-        <w:t>he policies computed. The value update equation is similar to the Bellman update in value iteration, only that this one has a fixed known policy in the transition function.</w:t>
+        <w:t xml:space="preserve">he policies computed. The value update equation is </w:t>
+      </w:r>
+      <w:proofErr w:type="gramStart"/>
+      <w:r>
+        <w:rPr>
+          <w:rFonts w:ascii="Times New Roman" w:hAnsi="Times New Roman" w:cs="Times New Roman"/>
+        </w:rPr>
+        <w:t>similar to</w:t>
+      </w:r>
+      <w:proofErr w:type="gramEnd"/>
+      <w:r>
+        <w:rPr>
+          <w:rFonts w:ascii="Times New Roman" w:hAnsi="Times New Roman" w:cs="Times New Roman"/>
+        </w:rPr>
+        <w:t xml:space="preserve"> the Bellman update in value iteration, only that this one has a fixed known policy in the transition function.</w:t>
       </w:r>
     </w:p>
     <w:p>
       <w:pPr>
-        <w:pStyle w:val="ListParagraph"/>
+        <w:pStyle w:val="a5"/>
         <w:spacing w:line="240" w:lineRule="auto"/>
         <w:ind w:leftChars="0" w:left="760"/>
         <w:contextualSpacing/>
@@ -3440,7 +3872,7 @@
                         <w:txbxContent>
                           <w:p>
                             <w:pPr>
-                              <w:pStyle w:val="Caption"/>
+                              <w:pStyle w:val="a4"/>
                               <w:jc w:val="center"/>
                               <w:rPr>
                                 <w:rFonts w:ascii="Times New Roman" w:hAnsi="Times New Roman" w:cs="Times New Roman"/>
@@ -3481,14 +3913,14 @@
               </wp:anchor>
             </w:drawing>
           </mc:Choice>
-          <mc:Fallback xmlns:w16cid="http://schemas.microsoft.com/office/word/2016/wordml/cid" xmlns:am3d="http://schemas.microsoft.com/office/drawing/2017/model3d" xmlns:aink="http://schemas.microsoft.com/office/drawing/2016/ink" xmlns:cx8="http://schemas.microsoft.com/office/drawing/2016/5/14/chartex" xmlns:cx7="http://schemas.microsoft.com/office/drawing/2016/5/13/chartex" xmlns:cx6="http://schemas.microsoft.com/office/drawing/2016/5/12/chartex" xmlns:cx5="http://schemas.microsoft.com/office/drawing/2016/5/11/chartex" xmlns:cx4="http://schemas.microsoft.com/office/drawing/2016/5/10/chartex" xmlns:cx3="http://schemas.microsoft.com/office/drawing/2016/5/9/chartex" xmlns:cx2="http://schemas.microsoft.com/office/drawing/2015/10/21/chartex">
+          <mc:Fallback>
             <w:pict>
-              <v:shape w14:anchorId="45ACA543" id="Text Box 15" o:spid="_x0000_s1032" type="#_x0000_t202" style="position:absolute;margin-left:74.25pt;margin-top:253.4pt;width:319.25pt;height:.05pt;z-index:251679744;visibility:visible;mso-wrap-style:square;mso-wrap-distance-left:9pt;mso-wrap-distance-top:0;mso-wrap-distance-right:9pt;mso-wrap-distance-bottom:0;mso-position-horizontal:absolute;mso-position-horizontal-relative:text;mso-position-vertical:absolute;mso-position-vertical-relative:text;v-text-anchor:top" o:gfxdata="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" stroked="f">
+              <v:shape w14:anchorId="45ACA543" id="Text Box 15" o:spid="_x0000_s1032" type="#_x0000_t202" style="position:absolute;margin-left:74.25pt;margin-top:253.4pt;width:319.25pt;height:.05pt;z-index:251679744;visibility:visible;mso-wrap-style:square;mso-wrap-distance-left:9pt;mso-wrap-distance-top:0;mso-wrap-distance-right:9pt;mso-wrap-distance-bottom:0;mso-position-horizontal:absolute;mso-position-horizontal-relative:text;mso-position-vertical:absolute;mso-position-vertical-relative:text;v-text-anchor:top" o:gfxdata="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" stroked="f">
                 <v:textbox style="mso-fit-shape-to-text:t" inset="0,0,0,0">
                   <w:txbxContent>
                     <w:p>
                       <w:pPr>
-                        <w:pStyle w:val="Caption"/>
+                        <w:pStyle w:val="a4"/>
                         <w:jc w:val="center"/>
                         <w:rPr>
                           <w:rFonts w:ascii="Times New Roman" w:hAnsi="Times New Roman" w:cs="Times New Roman"/>
@@ -3592,21 +4024,65 @@
         <w:rPr>
           <w:rFonts w:ascii="Times New Roman" w:hAnsi="Times New Roman" w:cs="Times New Roman"/>
         </w:rPr>
-        <w:t xml:space="preserve">   Figure 7 plots the varying number of steps to converge with pjog values from 0 to 0.5. Unlike value iteration, the number of iterations show a decreasing trend as action stochasticity increases. This is because</w:t>
-      </w:r>
-      <w:r>
-        <w:rPr>
-          <w:rFonts w:ascii="Times New Roman" w:hAnsi="Times New Roman" w:cs="Times New Roman"/>
-        </w:rPr>
-        <w:t xml:space="preserve"> more noise allows </w:t>
+        <w:t xml:space="preserve">   Figure 7 plots the varying number of steps to converge with </w:t>
+      </w:r>
+      <w:proofErr w:type="spellStart"/>
+      <w:r>
+        <w:rPr>
+          <w:rFonts w:ascii="Times New Roman" w:hAnsi="Times New Roman" w:cs="Times New Roman"/>
+        </w:rPr>
+        <w:t>pjog</w:t>
+      </w:r>
+      <w:proofErr w:type="spellEnd"/>
+      <w:r>
+        <w:rPr>
+          <w:rFonts w:ascii="Times New Roman" w:hAnsi="Times New Roman" w:cs="Times New Roman"/>
+        </w:rPr>
+        <w:t xml:space="preserve"> values from 0 to 0.5. Unlike value iteration, the number of iterations show a decreasing trend as action stochasticity increases. </w:t>
+      </w:r>
+      <w:r>
+        <w:rPr>
+          <w:rFonts w:ascii="Times New Roman" w:hAnsi="Times New Roman" w:cs="Times New Roman"/>
+        </w:rPr>
+        <w:t xml:space="preserve">As the </w:t>
+      </w:r>
+      <w:proofErr w:type="spellStart"/>
+      <w:r>
+        <w:rPr>
+          <w:rFonts w:ascii="Times New Roman" w:hAnsi="Times New Roman" w:cs="Times New Roman"/>
+        </w:rPr>
+        <w:t>pjog</w:t>
+      </w:r>
+      <w:proofErr w:type="spellEnd"/>
+      <w:r>
+        <w:rPr>
+          <w:rFonts w:ascii="Times New Roman" w:hAnsi="Times New Roman" w:cs="Times New Roman"/>
+        </w:rPr>
+        <w:t xml:space="preserve"> value increases, there is a </w:t>
       </w:r>
       <w:r>
         <w:rPr>
           <w:rFonts w:ascii="Times New Roman" w:hAnsi="Times New Roman" w:cs="Times New Roman"/>
         </w:rPr>
         <w:lastRenderedPageBreak/>
-        <w:t xml:space="preserve">policy iteration to explore more, which is ultimately beneficial for overall accuracy. </w:t>
-      </w:r>
+        <w:t xml:space="preserve">greater chance that the agent will end up in a different state. A higher </w:t>
+      </w:r>
+      <w:proofErr w:type="spellStart"/>
+      <w:r>
+        <w:rPr>
+          <w:rFonts w:ascii="Times New Roman" w:hAnsi="Times New Roman" w:cs="Times New Roman"/>
+        </w:rPr>
+        <w:t>pjog</w:t>
+      </w:r>
+      <w:proofErr w:type="spellEnd"/>
+      <w:r>
+        <w:rPr>
+          <w:rFonts w:ascii="Times New Roman" w:hAnsi="Times New Roman" w:cs="Times New Roman"/>
+        </w:rPr>
+        <w:t xml:space="preserve"> value allows the agent to explore more states and determine the optimal policy before it converges to the goal. Thus, while an increased randomness in action may increase running time, the agent will converge in fewer steps. </w:t>
+      </w:r>
+      <w:bookmarkStart w:id="0" w:name="_GoBack"/>
+      <w:bookmarkEnd w:id="0"/>
     </w:p>
     <w:p>
       <w:pPr>
@@ -3637,21 +4113,55 @@
         <w:rPr>
           <w:rFonts w:ascii="Times New Roman" w:hAnsi="Times New Roman" w:cs="Times New Roman"/>
         </w:rPr>
-        <w:t xml:space="preserve"> the big maze performed quite similar to the small maze, with about two to three iterations more in general than the small maze. </w:t>
-      </w:r>
-      <w:r>
-        <w:rPr>
-          <w:rFonts w:ascii="Times New Roman" w:hAnsi="Times New Roman" w:cs="Times New Roman"/>
-        </w:rPr>
-        <w:t>The small maze converged to the same result (upper goal) for all pjog values. As in Figure 5, the agent preferred the middle path to avoid hitting walls. The big maze preferred th</w:t>
-      </w:r>
-      <w:bookmarkStart w:id="0" w:name="_GoBack"/>
-      <w:bookmarkEnd w:id="0"/>
-      <w:r>
-        <w:rPr>
-          <w:rFonts w:ascii="Times New Roman" w:hAnsi="Times New Roman" w:cs="Times New Roman"/>
-        </w:rPr>
-        <w:t xml:space="preserve">e lower left goal for pjog values lower than </w:t>
+        <w:t xml:space="preserve"> the big maze performed quite </w:t>
+      </w:r>
+      <w:proofErr w:type="gramStart"/>
+      <w:r>
+        <w:rPr>
+          <w:rFonts w:ascii="Times New Roman" w:hAnsi="Times New Roman" w:cs="Times New Roman"/>
+        </w:rPr>
+        <w:t>similar to</w:t>
+      </w:r>
+      <w:proofErr w:type="gramEnd"/>
+      <w:r>
+        <w:rPr>
+          <w:rFonts w:ascii="Times New Roman" w:hAnsi="Times New Roman" w:cs="Times New Roman"/>
+        </w:rPr>
+        <w:t xml:space="preserve"> the small maze, with about two to three iterations more in general than the small maze. </w:t>
+      </w:r>
+      <w:r>
+        <w:rPr>
+          <w:rFonts w:ascii="Times New Roman" w:hAnsi="Times New Roman" w:cs="Times New Roman"/>
+        </w:rPr>
+        <w:t xml:space="preserve">The small maze converged to the same result (upper goal) for all </w:t>
+      </w:r>
+      <w:proofErr w:type="spellStart"/>
+      <w:r>
+        <w:rPr>
+          <w:rFonts w:ascii="Times New Roman" w:hAnsi="Times New Roman" w:cs="Times New Roman"/>
+        </w:rPr>
+        <w:t>pjog</w:t>
+      </w:r>
+      <w:proofErr w:type="spellEnd"/>
+      <w:r>
+        <w:rPr>
+          <w:rFonts w:ascii="Times New Roman" w:hAnsi="Times New Roman" w:cs="Times New Roman"/>
+        </w:rPr>
+        <w:t xml:space="preserve"> values. As in Figure 5, the agent preferred the middle path to avoid hitting walls. The big maze preferred the lower left goal for </w:t>
+      </w:r>
+      <w:proofErr w:type="spellStart"/>
+      <w:r>
+        <w:rPr>
+          <w:rFonts w:ascii="Times New Roman" w:hAnsi="Times New Roman" w:cs="Times New Roman"/>
+        </w:rPr>
+        <w:t>pjog</w:t>
+      </w:r>
+      <w:proofErr w:type="spellEnd"/>
+      <w:r>
+        <w:rPr>
+          <w:rFonts w:ascii="Times New Roman" w:hAnsi="Times New Roman" w:cs="Times New Roman"/>
+        </w:rPr>
+        <w:t xml:space="preserve"> values lower than </w:t>
       </w:r>
       <w:r>
         <w:rPr>
@@ -3733,7 +4243,7 @@
                         <w:txbxContent>
                           <w:p>
                             <w:pPr>
-                              <w:pStyle w:val="Caption"/>
+                              <w:pStyle w:val="a4"/>
                               <w:jc w:val="center"/>
                               <w:rPr>
                                 <w:rFonts w:ascii="Times New Roman" w:hAnsi="Times New Roman" w:cs="Times New Roman"/>
@@ -3794,14 +4304,14 @@
               </wp:anchor>
             </w:drawing>
           </mc:Choice>
-          <mc:Fallback xmlns:w16cid="http://schemas.microsoft.com/office/word/2016/wordml/cid" xmlns:am3d="http://schemas.microsoft.com/office/drawing/2017/model3d" xmlns:aink="http://schemas.microsoft.com/office/drawing/2016/ink" xmlns:cx8="http://schemas.microsoft.com/office/drawing/2016/5/14/chartex" xmlns:cx7="http://schemas.microsoft.com/office/drawing/2016/5/13/chartex" xmlns:cx6="http://schemas.microsoft.com/office/drawing/2016/5/12/chartex" xmlns:cx5="http://schemas.microsoft.com/office/drawing/2016/5/11/chartex" xmlns:cx4="http://schemas.microsoft.com/office/drawing/2016/5/10/chartex" xmlns:cx3="http://schemas.microsoft.com/office/drawing/2016/5/9/chartex" xmlns:cx2="http://schemas.microsoft.com/office/drawing/2015/10/21/chartex">
+          <mc:Fallback>
             <w:pict>
-              <v:shape w14:anchorId="27EE9816" id="Text Box 17" o:spid="_x0000_s1033" type="#_x0000_t202" style="position:absolute;margin-left:85.9pt;margin-top:235.55pt;width:304pt;height:.05pt;z-index:251683840;visibility:visible;mso-wrap-style:square;mso-wrap-distance-left:9pt;mso-wrap-distance-top:0;mso-wrap-distance-right:9pt;mso-wrap-distance-bottom:0;mso-position-horizontal:absolute;mso-position-horizontal-relative:text;mso-position-vertical:absolute;mso-position-vertical-relative:text;v-text-anchor:top" o:gfxdata="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" stroked="f">
+              <v:shape w14:anchorId="27EE9816" id="Text Box 17" o:spid="_x0000_s1033" type="#_x0000_t202" style="position:absolute;margin-left:85.9pt;margin-top:235.55pt;width:304pt;height:.05pt;z-index:251683840;visibility:visible;mso-wrap-style:square;mso-wrap-distance-left:9pt;mso-wrap-distance-top:0;mso-wrap-distance-right:9pt;mso-wrap-distance-bottom:0;mso-position-horizontal:absolute;mso-position-horizontal-relative:text;mso-position-vertical:absolute;mso-position-vertical-relative:text;v-text-anchor:top" o:gfxdata="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" stroked="f">
                 <v:textbox style="mso-fit-shape-to-text:t" inset="0,0,0,0">
                   <w:txbxContent>
                     <w:p>
                       <w:pPr>
-                        <w:pStyle w:val="Caption"/>
+                        <w:pStyle w:val="a4"/>
                         <w:jc w:val="center"/>
                         <w:rPr>
                           <w:rFonts w:ascii="Times New Roman" w:hAnsi="Times New Roman" w:cs="Times New Roman"/>
@@ -3905,7 +4415,21 @@
         <w:rPr>
           <w:rFonts w:ascii="Times New Roman" w:hAnsi="Times New Roman" w:cs="Times New Roman"/>
         </w:rPr>
-        <w:t>took less than 10 steps for all cases (with pjog&gt;0). This is because…</w:t>
+        <w:t xml:space="preserve">took less than 10 steps for all cases (with </w:t>
+      </w:r>
+      <w:proofErr w:type="spellStart"/>
+      <w:r>
+        <w:rPr>
+          <w:rFonts w:ascii="Times New Roman" w:hAnsi="Times New Roman" w:cs="Times New Roman"/>
+        </w:rPr>
+        <w:t>pjog</w:t>
+      </w:r>
+      <w:proofErr w:type="spellEnd"/>
+      <w:r>
+        <w:rPr>
+          <w:rFonts w:ascii="Times New Roman" w:hAnsi="Times New Roman" w:cs="Times New Roman"/>
+        </w:rPr>
+        <w:t>&gt;0). This is because…</w:t>
       </w:r>
     </w:p>
     <w:p>
@@ -3951,7 +4475,21 @@
         <w:rPr>
           <w:rFonts w:ascii="Times New Roman" w:hAnsi="Times New Roman" w:cs="Times New Roman"/>
         </w:rPr>
-        <w:t xml:space="preserve"> of more expensive computation time. Value iteration takes less time each iteration but has to go through much more steps to converge. </w:t>
+        <w:t xml:space="preserve"> of more expensive computation time. Value iteration takes less time each iteration but </w:t>
+      </w:r>
+      <w:proofErr w:type="gramStart"/>
+      <w:r>
+        <w:rPr>
+          <w:rFonts w:ascii="Times New Roman" w:hAnsi="Times New Roman" w:cs="Times New Roman"/>
+        </w:rPr>
+        <w:t>has to</w:t>
+      </w:r>
+      <w:proofErr w:type="gramEnd"/>
+      <w:r>
+        <w:rPr>
+          <w:rFonts w:ascii="Times New Roman" w:hAnsi="Times New Roman" w:cs="Times New Roman"/>
+        </w:rPr>
+        <w:t xml:space="preserve"> go through much more steps to converge. </w:t>
       </w:r>
     </w:p>
     <w:p>
@@ -3965,7 +4503,35 @@
         <w:rPr>
           <w:rFonts w:ascii="Times New Roman" w:hAnsi="Times New Roman" w:cs="Times New Roman"/>
         </w:rPr>
-        <w:t>The computation time for value iteration increased with more action stochasticity. However, the running time for policy iteration decreased until pjog of 0.3 and increased again when pjog went over 0.3. This is because…</w:t>
+        <w:t xml:space="preserve">The computation time for value iteration increased with more action stochasticity. However, the running time for policy iteration decreased until </w:t>
+      </w:r>
+      <w:proofErr w:type="spellStart"/>
+      <w:r>
+        <w:rPr>
+          <w:rFonts w:ascii="Times New Roman" w:hAnsi="Times New Roman" w:cs="Times New Roman"/>
+        </w:rPr>
+        <w:t>pjog</w:t>
+      </w:r>
+      <w:proofErr w:type="spellEnd"/>
+      <w:r>
+        <w:rPr>
+          <w:rFonts w:ascii="Times New Roman" w:hAnsi="Times New Roman" w:cs="Times New Roman"/>
+        </w:rPr>
+        <w:t xml:space="preserve"> of 0.3 and increased again when </w:t>
+      </w:r>
+      <w:proofErr w:type="spellStart"/>
+      <w:r>
+        <w:rPr>
+          <w:rFonts w:ascii="Times New Roman" w:hAnsi="Times New Roman" w:cs="Times New Roman"/>
+        </w:rPr>
+        <w:t>pjog</w:t>
+      </w:r>
+      <w:proofErr w:type="spellEnd"/>
+      <w:r>
+        <w:rPr>
+          <w:rFonts w:ascii="Times New Roman" w:hAnsi="Times New Roman" w:cs="Times New Roman"/>
+        </w:rPr>
+        <w:t xml:space="preserve"> went over 0.3. This is because…</w:t>
       </w:r>
     </w:p>
     <w:p>
@@ -3979,7 +4545,21 @@
         <w:rPr>
           <w:rFonts w:ascii="Times New Roman" w:hAnsi="Times New Roman" w:cs="Times New Roman"/>
         </w:rPr>
-        <w:t xml:space="preserve">Other than convergence time and number of steps to converge, value and policy iteration returned the same results. Figure 9 shows a comparison of value and policy iteration performed on the big maze, with the same pjog values of 0.3. One can see </w:t>
+        <w:t xml:space="preserve">Other than convergence time and number of steps to converge, value and policy iteration returned the same results. Figure 9 shows a comparison of value and policy iteration performed on the big maze, with the same </w:t>
+      </w:r>
+      <w:proofErr w:type="spellStart"/>
+      <w:r>
+        <w:rPr>
+          <w:rFonts w:ascii="Times New Roman" w:hAnsi="Times New Roman" w:cs="Times New Roman"/>
+        </w:rPr>
+        <w:t>pjog</w:t>
+      </w:r>
+      <w:proofErr w:type="spellEnd"/>
+      <w:r>
+        <w:rPr>
+          <w:rFonts w:ascii="Times New Roman" w:hAnsi="Times New Roman" w:cs="Times New Roman"/>
+        </w:rPr>
+        <w:t xml:space="preserve"> values of 0.3. One can see </w:t>
       </w:r>
       <w:r>
         <w:rPr>
@@ -4053,7 +4633,28 @@
         <w:rPr>
           <w:rFonts w:ascii="Times New Roman" w:hAnsi="Times New Roman" w:cs="Times New Roman"/>
         </w:rPr>
-        <w:t xml:space="preserve">We have to allow some value of epsilon for the agent to explore and not get stuck in a local minima, but too high a value will </w:t>
+        <w:t xml:space="preserve">We </w:t>
+      </w:r>
+      <w:proofErr w:type="gramStart"/>
+      <w:r>
+        <w:rPr>
+          <w:rFonts w:ascii="Times New Roman" w:hAnsi="Times New Roman" w:cs="Times New Roman"/>
+        </w:rPr>
+        <w:t>have to</w:t>
+      </w:r>
+      <w:proofErr w:type="gramEnd"/>
+      <w:r>
+        <w:rPr>
+          <w:rFonts w:ascii="Times New Roman" w:hAnsi="Times New Roman" w:cs="Times New Roman"/>
+        </w:rPr>
+        <w:t xml:space="preserve"> </w:t>
+      </w:r>
+      <w:r>
+        <w:rPr>
+          <w:rFonts w:ascii="Times New Roman" w:hAnsi="Times New Roman" w:cs="Times New Roman"/>
+        </w:rPr>
+        <w:lastRenderedPageBreak/>
+        <w:t xml:space="preserve">allow some value of epsilon for the agent to explore and not get stuck in local minima, but too high a value will </w:t>
       </w:r>
       <w:r>
         <w:rPr>
@@ -4061,20 +4662,17 @@
         </w:rPr>
         <w:t xml:space="preserve">allow too much exploration and ultimately take long to converge to an optimal value. </w:t>
       </w:r>
-    </w:p>
-    <w:p>
-      <w:pPr>
-        <w:jc w:val="left"/>
-        <w:rPr>
-          <w:rFonts w:ascii="Times New Roman" w:hAnsi="Times New Roman" w:cs="Times New Roman"/>
-        </w:rPr>
-      </w:pPr>
+      <w:r>
+        <w:rPr>
+          <w:rFonts w:ascii="Times New Roman" w:hAnsi="Times New Roman" w:cs="Times New Roman"/>
+        </w:rPr>
+        <w:t xml:space="preserve">One interesting behavior I </w:t>
+      </w:r>
       <w:r>
         <w:rPr>
           <w:noProof/>
           <w:lang w:eastAsia="en-US"/>
         </w:rPr>
-        <w:lastRenderedPageBreak/>
         <mc:AlternateContent>
           <mc:Choice Requires="wps">
             <w:drawing>
@@ -4114,7 +4712,7 @@
                         <w:txbxContent>
                           <w:p>
                             <w:pPr>
-                              <w:pStyle w:val="Caption"/>
+                              <w:pStyle w:val="a4"/>
                               <w:jc w:val="center"/>
                               <w:rPr>
                                 <w:rFonts w:ascii="Times New Roman" w:hAnsi="Times New Roman" w:cs="Times New Roman"/>
@@ -4165,16 +4763,12 @@
           </mc:Choice>
           <mc:Fallback>
             <w:pict>
-              <v:shapetype w14:anchorId="32AB2784" id="_x0000_t202" coordsize="21600,21600" o:spt="202" path="m,l,21600r21600,l21600,xe">
-                <v:stroke joinstyle="miter"/>
-                <v:path gradientshapeok="t" o:connecttype="rect"/>
-              </v:shapetype>
-              <v:shape id="Text Box 20" o:spid="_x0000_s1034" type="#_x0000_t202" style="position:absolute;margin-left:416.45pt;margin-top:242.2pt;width:467.65pt;height:16.6pt;z-index:251687936;visibility:visible;mso-wrap-style:square;mso-width-percent:0;mso-height-percent:0;mso-wrap-distance-left:9pt;mso-wrap-distance-top:0;mso-wrap-distance-right:9pt;mso-wrap-distance-bottom:0;mso-position-horizontal:right;mso-position-horizontal-relative:margin;mso-position-vertical:absolute;mso-position-vertical-relative:text;mso-width-percent:0;mso-height-percent:0;mso-width-relative:margin;mso-height-relative:margin;v-text-anchor:top" o:gfxdata="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" stroked="f">
+              <v:shape w14:anchorId="32AB2784" id="Text Box 20" o:spid="_x0000_s1034" type="#_x0000_t202" style="position:absolute;margin-left:416.45pt;margin-top:242.2pt;width:467.65pt;height:16.6pt;z-index:251687936;visibility:visible;mso-wrap-style:square;mso-width-percent:0;mso-height-percent:0;mso-wrap-distance-left:9pt;mso-wrap-distance-top:0;mso-wrap-distance-right:9pt;mso-wrap-distance-bottom:0;mso-position-horizontal:right;mso-position-horizontal-relative:margin;mso-position-vertical:absolute;mso-position-vertical-relative:text;mso-width-percent:0;mso-height-percent:0;mso-width-relative:margin;mso-height-relative:margin;v-text-anchor:top" o:gfxdata="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" stroked="f">
                 <v:textbox inset="0,0,0,0">
                   <w:txbxContent>
                     <w:p>
                       <w:pPr>
-                        <w:pStyle w:val="Caption"/>
+                        <w:pStyle w:val="a4"/>
                         <w:jc w:val="center"/>
                         <w:rPr>
                           <w:rFonts w:ascii="Times New Roman" w:hAnsi="Times New Roman" w:cs="Times New Roman"/>
@@ -4337,6 +4931,26 @@
       </w:r>
       <w:r>
         <w:rPr>
+          <w:rFonts w:ascii="Times New Roman" w:hAnsi="Times New Roman" w:cs="Times New Roman" w:hint="eastAsia"/>
+        </w:rPr>
+        <w:t xml:space="preserve"> </w:t>
+      </w:r>
+      <w:r>
+        <w:rPr>
+          <w:rFonts w:ascii="Times New Roman" w:hAnsi="Times New Roman" w:cs="Times New Roman"/>
+        </w:rPr>
+        <w:t xml:space="preserve">observed was for both big and small mazes, the agent converges to the goal with the shortest Manhattan distance if the epsilon value is 0. </w:t>
+      </w:r>
+    </w:p>
+    <w:p>
+      <w:pPr>
+        <w:jc w:val="left"/>
+        <w:rPr>
+          <w:rFonts w:ascii="Times New Roman" w:hAnsi="Times New Roman" w:cs="Times New Roman"/>
+        </w:rPr>
+      </w:pPr>
+      <w:r>
+        <w:rPr>
           <w:rFonts w:ascii="Times New Roman" w:hAnsi="Times New Roman" w:cs="Times New Roman"/>
         </w:rPr>
         <w:t xml:space="preserve">The learning rate represents how much of the newly calculated data will influence the Q-value. </w:t>
@@ -4439,6 +5053,40 @@
           <w:rFonts w:ascii="Times New Roman" w:hAnsi="Times New Roman" w:cs="Times New Roman"/>
         </w:rPr>
       </w:pPr>
+    </w:p>
+    <w:p>
+      <w:pPr>
+        <w:jc w:val="left"/>
+        <w:rPr>
+          <w:rFonts w:ascii="Times New Roman" w:hAnsi="Times New Roman" w:cs="Times New Roman" w:hint="eastAsia"/>
+        </w:rPr>
+      </w:pPr>
+      <w:r>
+        <w:rPr>
+          <w:rFonts w:ascii="Times New Roman" w:hAnsi="Times New Roman" w:cs="Times New Roman"/>
+        </w:rPr>
+        <w:t xml:space="preserve">Epsilon 0: prefer closest </w:t>
+      </w:r>
+      <w:proofErr w:type="spellStart"/>
+      <w:r>
+        <w:rPr>
+          <w:rFonts w:ascii="Times New Roman" w:hAnsi="Times New Roman" w:cs="Times New Roman"/>
+        </w:rPr>
+        <w:t>manhattan</w:t>
+      </w:r>
+      <w:proofErr w:type="spellEnd"/>
+      <w:r>
+        <w:rPr>
+          <w:rFonts w:ascii="Times New Roman" w:hAnsi="Times New Roman" w:cs="Times New Roman"/>
+        </w:rPr>
+        <w:t xml:space="preserve"> distance goal (converge in local maxima</w:t>
+      </w:r>
+      <w:r>
+        <w:rPr>
+          <w:rFonts w:ascii="Times New Roman" w:hAnsi="Times New Roman" w:cs="Times New Roman" w:hint="eastAsia"/>
+        </w:rPr>
+        <w:t>)</w:t>
+      </w:r>
     </w:p>
     <w:sectPr>
       <w:pgSz w:w="12240" w:h="15840"/>
@@ -4451,7 +5099,7 @@
 </file>
 
 <file path=word/endnotes.xml><?xml version="1.0" encoding="utf-8"?>
-<w:endnotes xmlns:wpc="http://schemas.microsoft.com/office/word/2010/wordprocessingCanvas" xmlns:cx="http://schemas.microsoft.com/office/drawing/2014/chartex" xmlns:cx1="http://schemas.microsoft.com/office/drawing/2015/9/8/chartex" xmlns:mc="http://schemas.openxmlformats.org/markup-compatibility/2006" xmlns:o="urn:schemas-microsoft-com:office:office" xmlns:r="http://schemas.openxmlformats.org/officeDocument/2006/relationships" xmlns:m="http://schemas.openxmlformats.org/officeDocument/2006/math" xmlns:v="urn:schemas-microsoft-com:vml" xmlns:wp14="http://schemas.microsoft.com/office/word/2010/wordprocessingDrawing" xmlns:wp="http://schemas.openxmlformats.org/drawingml/2006/wordprocessingDrawing" xmlns:w10="urn:schemas-microsoft-com:office:word" xmlns:w="http://schemas.openxmlformats.org/wordprocessingml/2006/main" xmlns:w14="http://schemas.microsoft.com/office/word/2010/wordml" xmlns:w15="http://schemas.microsoft.com/office/word/2012/wordml" xmlns:w16se="http://schemas.microsoft.com/office/word/2015/wordml/symex" xmlns:wpg="http://schemas.microsoft.com/office/word/2010/wordprocessingGroup" xmlns:wpi="http://schemas.microsoft.com/office/word/2010/wordprocessingInk" xmlns:wne="http://schemas.microsoft.com/office/word/2006/wordml" xmlns:wps="http://schemas.microsoft.com/office/word/2010/wordprocessingShape" mc:Ignorable="w14 w15 w16se wp14">
+<w:endnotes xmlns:wpc="http://schemas.microsoft.com/office/word/2010/wordprocessingCanvas" xmlns:cx="http://schemas.microsoft.com/office/drawing/2014/chartex" xmlns:cx1="http://schemas.microsoft.com/office/drawing/2015/9/8/chartex" xmlns:cx2="http://schemas.microsoft.com/office/drawing/2015/10/21/chartex" xmlns:cx3="http://schemas.microsoft.com/office/drawing/2016/5/9/chartex" xmlns:cx4="http://schemas.microsoft.com/office/drawing/2016/5/10/chartex" xmlns:cx5="http://schemas.microsoft.com/office/drawing/2016/5/11/chartex" xmlns:cx6="http://schemas.microsoft.com/office/drawing/2016/5/12/chartex" xmlns:cx7="http://schemas.microsoft.com/office/drawing/2016/5/13/chartex" xmlns:cx8="http://schemas.microsoft.com/office/drawing/2016/5/14/chartex" xmlns:mc="http://schemas.openxmlformats.org/markup-compatibility/2006" xmlns:aink="http://schemas.microsoft.com/office/drawing/2016/ink" xmlns:am3d="http://schemas.microsoft.com/office/drawing/2017/model3d" xmlns:o="urn:schemas-microsoft-com:office:office" xmlns:r="http://schemas.openxmlformats.org/officeDocument/2006/relationships" xmlns:m="http://schemas.openxmlformats.org/officeDocument/2006/math" xmlns:v="urn:schemas-microsoft-com:vml" xmlns:wp14="http://schemas.microsoft.com/office/word/2010/wordprocessingDrawing" xmlns:wp="http://schemas.openxmlformats.org/drawingml/2006/wordprocessingDrawing" xmlns:w10="urn:schemas-microsoft-com:office:word" xmlns:w="http://schemas.openxmlformats.org/wordprocessingml/2006/main" xmlns:w14="http://schemas.microsoft.com/office/word/2010/wordml" xmlns:w15="http://schemas.microsoft.com/office/word/2012/wordml" xmlns:w16cid="http://schemas.microsoft.com/office/word/2016/wordml/cid" xmlns:w16se="http://schemas.microsoft.com/office/word/2015/wordml/symex" xmlns:wpg="http://schemas.microsoft.com/office/word/2010/wordprocessingGroup" xmlns:wpi="http://schemas.microsoft.com/office/word/2010/wordprocessingInk" xmlns:wne="http://schemas.microsoft.com/office/word/2006/wordml" xmlns:wps="http://schemas.microsoft.com/office/word/2010/wordprocessingShape" mc:Ignorable="w14 w15 w16se w16cid wp14">
   <w:endnote w:type="separator" w:id="-1">
     <w:p>
       <w:pPr>
@@ -4476,7 +5124,7 @@
 </file>
 
 <file path=word/footnotes.xml><?xml version="1.0" encoding="utf-8"?>
-<w:footnotes xmlns:wpc="http://schemas.microsoft.com/office/word/2010/wordprocessingCanvas" xmlns:cx="http://schemas.microsoft.com/office/drawing/2014/chartex" xmlns:cx1="http://schemas.microsoft.com/office/drawing/2015/9/8/chartex" xmlns:mc="http://schemas.openxmlformats.org/markup-compatibility/2006" xmlns:o="urn:schemas-microsoft-com:office:office" xmlns:r="http://schemas.openxmlformats.org/officeDocument/2006/relationships" xmlns:m="http://schemas.openxmlformats.org/officeDocument/2006/math" xmlns:v="urn:schemas-microsoft-com:vml" xmlns:wp14="http://schemas.microsoft.com/office/word/2010/wordprocessingDrawing" xmlns:wp="http://schemas.openxmlformats.org/drawingml/2006/wordprocessingDrawing" xmlns:w10="urn:schemas-microsoft-com:office:word" xmlns:w="http://schemas.openxmlformats.org/wordprocessingml/2006/main" xmlns:w14="http://schemas.microsoft.com/office/word/2010/wordml" xmlns:w15="http://schemas.microsoft.com/office/word/2012/wordml" xmlns:w16se="http://schemas.microsoft.com/office/word/2015/wordml/symex" xmlns:wpg="http://schemas.microsoft.com/office/word/2010/wordprocessingGroup" xmlns:wpi="http://schemas.microsoft.com/office/word/2010/wordprocessingInk" xmlns:wne="http://schemas.microsoft.com/office/word/2006/wordml" xmlns:wps="http://schemas.microsoft.com/office/word/2010/wordprocessingShape" mc:Ignorable="w14 w15 w16se wp14">
+<w:footnotes xmlns:wpc="http://schemas.microsoft.com/office/word/2010/wordprocessingCanvas" xmlns:cx="http://schemas.microsoft.com/office/drawing/2014/chartex" xmlns:cx1="http://schemas.microsoft.com/office/drawing/2015/9/8/chartex" xmlns:cx2="http://schemas.microsoft.com/office/drawing/2015/10/21/chartex" xmlns:cx3="http://schemas.microsoft.com/office/drawing/2016/5/9/chartex" xmlns:cx4="http://schemas.microsoft.com/office/drawing/2016/5/10/chartex" xmlns:cx5="http://schemas.microsoft.com/office/drawing/2016/5/11/chartex" xmlns:cx6="http://schemas.microsoft.com/office/drawing/2016/5/12/chartex" xmlns:cx7="http://schemas.microsoft.com/office/drawing/2016/5/13/chartex" xmlns:cx8="http://schemas.microsoft.com/office/drawing/2016/5/14/chartex" xmlns:mc="http://schemas.openxmlformats.org/markup-compatibility/2006" xmlns:aink="http://schemas.microsoft.com/office/drawing/2016/ink" xmlns:am3d="http://schemas.microsoft.com/office/drawing/2017/model3d" xmlns:o="urn:schemas-microsoft-com:office:office" xmlns:r="http://schemas.openxmlformats.org/officeDocument/2006/relationships" xmlns:m="http://schemas.openxmlformats.org/officeDocument/2006/math" xmlns:v="urn:schemas-microsoft-com:vml" xmlns:wp14="http://schemas.microsoft.com/office/word/2010/wordprocessingDrawing" xmlns:wp="http://schemas.openxmlformats.org/drawingml/2006/wordprocessingDrawing" xmlns:w10="urn:schemas-microsoft-com:office:word" xmlns:w="http://schemas.openxmlformats.org/wordprocessingml/2006/main" xmlns:w14="http://schemas.microsoft.com/office/word/2010/wordml" xmlns:w15="http://schemas.microsoft.com/office/word/2012/wordml" xmlns:w16cid="http://schemas.microsoft.com/office/word/2016/wordml/cid" xmlns:w16se="http://schemas.microsoft.com/office/word/2015/wordml/symex" xmlns:wpg="http://schemas.microsoft.com/office/word/2010/wordprocessingGroup" xmlns:wpi="http://schemas.microsoft.com/office/word/2010/wordprocessingInk" xmlns:wne="http://schemas.microsoft.com/office/word/2006/wordml" xmlns:wps="http://schemas.microsoft.com/office/word/2010/wordprocessingShape" mc:Ignorable="w14 w15 w16se w16cid wp14">
   <w:footnote w:type="separator" w:id="-1">
     <w:p>
       <w:pPr>
@@ -4501,7 +5149,7 @@
 </file>
 
 <file path=word/numbering.xml><?xml version="1.0" encoding="utf-8"?>
-<w:numbering xmlns:wpc="http://schemas.microsoft.com/office/word/2010/wordprocessingCanvas" xmlns:cx="http://schemas.microsoft.com/office/drawing/2014/chartex" xmlns:cx1="http://schemas.microsoft.com/office/drawing/2015/9/8/chartex" xmlns:mc="http://schemas.openxmlformats.org/markup-compatibility/2006" xmlns:o="urn:schemas-microsoft-com:office:office" xmlns:r="http://schemas.openxmlformats.org/officeDocument/2006/relationships" xmlns:m="http://schemas.openxmlformats.org/officeDocument/2006/math" xmlns:v="urn:schemas-microsoft-com:vml" xmlns:wp14="http://schemas.microsoft.com/office/word/2010/wordprocessingDrawing" xmlns:wp="http://schemas.openxmlformats.org/drawingml/2006/wordprocessingDrawing" xmlns:w10="urn:schemas-microsoft-com:office:word" xmlns:w="http://schemas.openxmlformats.org/wordprocessingml/2006/main" xmlns:w14="http://schemas.microsoft.com/office/word/2010/wordml" xmlns:w15="http://schemas.microsoft.com/office/word/2012/wordml" xmlns:w16se="http://schemas.microsoft.com/office/word/2015/wordml/symex" xmlns:wpg="http://schemas.microsoft.com/office/word/2010/wordprocessingGroup" xmlns:wpi="http://schemas.microsoft.com/office/word/2010/wordprocessingInk" xmlns:wne="http://schemas.microsoft.com/office/word/2006/wordml" xmlns:wps="http://schemas.microsoft.com/office/word/2010/wordprocessingShape" mc:Ignorable="w14 w15 w16se wp14">
+<w:numbering xmlns:wpc="http://schemas.microsoft.com/office/word/2010/wordprocessingCanvas" xmlns:cx="http://schemas.microsoft.com/office/drawing/2014/chartex" xmlns:cx1="http://schemas.microsoft.com/office/drawing/2015/9/8/chartex" xmlns:cx2="http://schemas.microsoft.com/office/drawing/2015/10/21/chartex" xmlns:cx3="http://schemas.microsoft.com/office/drawing/2016/5/9/chartex" xmlns:cx4="http://schemas.microsoft.com/office/drawing/2016/5/10/chartex" xmlns:cx5="http://schemas.microsoft.com/office/drawing/2016/5/11/chartex" xmlns:cx6="http://schemas.microsoft.com/office/drawing/2016/5/12/chartex" xmlns:cx7="http://schemas.microsoft.com/office/drawing/2016/5/13/chartex" xmlns:cx8="http://schemas.microsoft.com/office/drawing/2016/5/14/chartex" xmlns:mc="http://schemas.openxmlformats.org/markup-compatibility/2006" xmlns:aink="http://schemas.microsoft.com/office/drawing/2016/ink" xmlns:am3d="http://schemas.microsoft.com/office/drawing/2017/model3d" xmlns:o="urn:schemas-microsoft-com:office:office" xmlns:r="http://schemas.openxmlformats.org/officeDocument/2006/relationships" xmlns:m="http://schemas.openxmlformats.org/officeDocument/2006/math" xmlns:v="urn:schemas-microsoft-com:vml" xmlns:wp14="http://schemas.microsoft.com/office/word/2010/wordprocessingDrawing" xmlns:wp="http://schemas.openxmlformats.org/drawingml/2006/wordprocessingDrawing" xmlns:w10="urn:schemas-microsoft-com:office:word" xmlns:w="http://schemas.openxmlformats.org/wordprocessingml/2006/main" xmlns:w14="http://schemas.microsoft.com/office/word/2010/wordml" xmlns:w15="http://schemas.microsoft.com/office/word/2012/wordml" xmlns:w16cid="http://schemas.microsoft.com/office/word/2016/wordml/cid" xmlns:w16se="http://schemas.microsoft.com/office/word/2015/wordml/symex" xmlns:wpg="http://schemas.microsoft.com/office/word/2010/wordprocessingGroup" xmlns:wpi="http://schemas.microsoft.com/office/word/2010/wordprocessingInk" xmlns:wne="http://schemas.microsoft.com/office/word/2006/wordml" xmlns:wps="http://schemas.microsoft.com/office/word/2010/wordprocessingShape" mc:Ignorable="w14 w15 w16se w16cid wp14">
   <w:abstractNum w:abstractNumId="0" w15:restartNumberingAfterBreak="0">
     <w:nsid w:val="190801B2"/>
     <w:multiLevelType w:val="hybridMultilevel"/>
@@ -4621,7 +5269,7 @@
 </file>
 
 <file path=word/styles.xml><?xml version="1.0" encoding="utf-8"?>
-<w:styles xmlns:mc="http://schemas.openxmlformats.org/markup-compatibility/2006" xmlns:r="http://schemas.openxmlformats.org/officeDocument/2006/relationships" xmlns:w="http://schemas.openxmlformats.org/wordprocessingml/2006/main" xmlns:w14="http://schemas.microsoft.com/office/word/2010/wordml" xmlns:w15="http://schemas.microsoft.com/office/word/2012/wordml" xmlns:w16se="http://schemas.microsoft.com/office/word/2015/wordml/symex" mc:Ignorable="w14 w15 w16se">
+<w:styles xmlns:mc="http://schemas.openxmlformats.org/markup-compatibility/2006" xmlns:r="http://schemas.openxmlformats.org/officeDocument/2006/relationships" xmlns:w="http://schemas.openxmlformats.org/wordprocessingml/2006/main" xmlns:w14="http://schemas.microsoft.com/office/word/2010/wordml" xmlns:w15="http://schemas.microsoft.com/office/word/2012/wordml" xmlns:w16cid="http://schemas.microsoft.com/office/word/2016/wordml/cid" xmlns:w16se="http://schemas.microsoft.com/office/word/2015/wordml/symex" mc:Ignorable="w14 w15 w16se w16cid">
   <w:docDefaults>
     <w:rPrDefault>
       <w:rPr>
@@ -4633,7 +5281,7 @@
     </w:rPrDefault>
     <w:pPrDefault/>
   </w:docDefaults>
-  <w:latentStyles w:defLockedState="0" w:defUIPriority="99" w:defSemiHidden="0" w:defUnhideWhenUsed="0" w:defQFormat="0" w:count="371">
+  <w:latentStyles w:defLockedState="0" w:defUIPriority="99" w:defSemiHidden="0" w:defUnhideWhenUsed="0" w:defQFormat="0" w:count="376">
     <w:lsdException w:name="Normal" w:uiPriority="0" w:qFormat="1"/>
     <w:lsdException w:name="heading 1" w:uiPriority="9" w:qFormat="1"/>
     <w:lsdException w:name="heading 2" w:semiHidden="1" w:uiPriority="9" w:unhideWhenUsed="1" w:qFormat="1"/>
@@ -4739,7 +5387,6 @@
     <w:lsdException w:name="HTML Sample" w:semiHidden="1" w:unhideWhenUsed="1"/>
     <w:lsdException w:name="HTML Typewriter" w:semiHidden="1" w:unhideWhenUsed="1"/>
     <w:lsdException w:name="HTML Variable" w:semiHidden="1" w:unhideWhenUsed="1"/>
-    <w:lsdException w:name="Normal Table" w:semiHidden="1" w:unhideWhenUsed="1"/>
     <w:lsdException w:name="annotation subject" w:semiHidden="1" w:unhideWhenUsed="1"/>
     <w:lsdException w:name="No List" w:semiHidden="1" w:unhideWhenUsed="1"/>
     <w:lsdException w:name="Outline List 1" w:semiHidden="1" w:unhideWhenUsed="1"/>
@@ -4782,11 +5429,8 @@
     <w:lsdException w:name="Table Contemporary" w:semiHidden="1" w:unhideWhenUsed="1"/>
     <w:lsdException w:name="Table Elegant" w:semiHidden="1" w:unhideWhenUsed="1"/>
     <w:lsdException w:name="Table Professional" w:semiHidden="1" w:unhideWhenUsed="1"/>
-    <w:lsdException w:name="Table Subtle 1" w:semiHidden="1" w:unhideWhenUsed="1"/>
     <w:lsdException w:name="Table Subtle 2" w:semiHidden="1" w:unhideWhenUsed="1"/>
     <w:lsdException w:name="Table Web 1" w:semiHidden="1" w:unhideWhenUsed="1"/>
-    <w:lsdException w:name="Table Web 2" w:semiHidden="1" w:unhideWhenUsed="1"/>
-    <w:lsdException w:name="Table Web 3" w:semiHidden="1" w:unhideWhenUsed="1"/>
     <w:lsdException w:name="Balloon Text" w:semiHidden="1" w:unhideWhenUsed="1"/>
     <w:lsdException w:name="Table Grid" w:uiPriority="39"/>
     <w:lsdException w:name="Table Theme" w:semiHidden="1" w:unhideWhenUsed="1"/>
@@ -5005,8 +5649,13 @@
     <w:lsdException w:name="List Table 5 Dark Accent 6" w:uiPriority="50"/>
     <w:lsdException w:name="List Table 6 Colorful Accent 6" w:uiPriority="51"/>
     <w:lsdException w:name="List Table 7 Colorful Accent 6" w:uiPriority="52"/>
+    <w:lsdException w:name="Mention" w:semiHidden="1" w:unhideWhenUsed="1"/>
+    <w:lsdException w:name="Smart Hyperlink" w:semiHidden="1" w:unhideWhenUsed="1"/>
+    <w:lsdException w:name="Hashtag" w:semiHidden="1" w:unhideWhenUsed="1"/>
+    <w:lsdException w:name="Unresolved Mention" w:semiHidden="1" w:unhideWhenUsed="1"/>
+    <w:lsdException w:name="Smart Link" w:semiHidden="1" w:unhideWhenUsed="1"/>
   </w:latentStyles>
-  <w:style w:type="paragraph" w:default="1" w:styleId="Normal">
+  <w:style w:type="paragraph" w:default="1" w:styleId="a">
     <w:name w:val="Normal"/>
     <w:qFormat/>
     <w:rsid w:val="009B39FC"/>
@@ -5024,13 +5673,13 @@
       <w:szCs w:val="22"/>
     </w:rPr>
   </w:style>
-  <w:style w:type="character" w:default="1" w:styleId="DefaultParagraphFont">
+  <w:style w:type="character" w:default="1" w:styleId="a0">
     <w:name w:val="Default Paragraph Font"/>
     <w:uiPriority w:val="1"/>
     <w:semiHidden/>
     <w:unhideWhenUsed/>
   </w:style>
-  <w:style w:type="table" w:default="1" w:styleId="TableNormal">
+  <w:style w:type="table" w:default="1" w:styleId="a1">
     <w:name w:val="Normal Table"/>
     <w:uiPriority w:val="99"/>
     <w:semiHidden/>
@@ -5045,16 +5694,16 @@
       </w:tblCellMar>
     </w:tblPr>
   </w:style>
-  <w:style w:type="numbering" w:default="1" w:styleId="NoList">
+  <w:style w:type="numbering" w:default="1" w:styleId="a2">
     <w:name w:val="No List"/>
     <w:uiPriority w:val="99"/>
     <w:semiHidden/>
     <w:unhideWhenUsed/>
   </w:style>
-  <w:style w:type="paragraph" w:styleId="BalloonText">
+  <w:style w:type="paragraph" w:styleId="a3">
     <w:name w:val="Balloon Text"/>
-    <w:basedOn w:val="Normal"/>
-    <w:link w:val="BalloonTextChar"/>
+    <w:basedOn w:val="a"/>
+    <w:link w:val="Char"/>
     <w:uiPriority w:val="99"/>
     <w:semiHidden/>
     <w:unhideWhenUsed/>
@@ -5068,10 +5717,10 @@
       <w:szCs w:val="18"/>
     </w:rPr>
   </w:style>
-  <w:style w:type="character" w:customStyle="1" w:styleId="BalloonTextChar">
-    <w:name w:val="Balloon Text Char"/>
-    <w:basedOn w:val="DefaultParagraphFont"/>
-    <w:link w:val="BalloonText"/>
+  <w:style w:type="character" w:customStyle="1" w:styleId="Char">
+    <w:name w:val="풍선 도움말 텍스트 Char"/>
+    <w:basedOn w:val="a0"/>
+    <w:link w:val="a3"/>
     <w:uiPriority w:val="99"/>
     <w:semiHidden/>
     <w:rsid w:val="00C003F8"/>
@@ -5082,10 +5731,10 @@
       <w:szCs w:val="18"/>
     </w:rPr>
   </w:style>
-  <w:style w:type="paragraph" w:styleId="Caption">
+  <w:style w:type="paragraph" w:styleId="a4">
     <w:name w:val="caption"/>
-    <w:basedOn w:val="Normal"/>
-    <w:next w:val="Normal"/>
+    <w:basedOn w:val="a"/>
+    <w:next w:val="a"/>
     <w:uiPriority w:val="35"/>
     <w:unhideWhenUsed/>
     <w:qFormat/>
@@ -5101,9 +5750,9 @@
       <w:szCs w:val="18"/>
     </w:rPr>
   </w:style>
-  <w:style w:type="paragraph" w:styleId="ListParagraph">
+  <w:style w:type="paragraph" w:styleId="a5">
     <w:name w:val="List Paragraph"/>
-    <w:basedOn w:val="Normal"/>
+    <w:basedOn w:val="a"/>
     <w:uiPriority w:val="34"/>
     <w:qFormat/>
     <w:rsid w:val="005A32EE"/>
@@ -5111,9 +5760,9 @@
       <w:ind w:leftChars="400" w:left="800"/>
     </w:pPr>
   </w:style>
-  <w:style w:type="character" w:styleId="PlaceholderText">
+  <w:style w:type="character" w:styleId="a6">
     <w:name w:val="Placeholder Text"/>
-    <w:basedOn w:val="DefaultParagraphFont"/>
+    <w:basedOn w:val="a0"/>
     <w:uiPriority w:val="99"/>
     <w:semiHidden/>
     <w:rsid w:val="005A32EE"/>
@@ -5121,10 +5770,10 @@
       <w:color w:val="808080"/>
     </w:rPr>
   </w:style>
-  <w:style w:type="paragraph" w:styleId="Header">
+  <w:style w:type="paragraph" w:styleId="a7">
     <w:name w:val="header"/>
-    <w:basedOn w:val="Normal"/>
-    <w:link w:val="HeaderChar"/>
+    <w:basedOn w:val="a"/>
+    <w:link w:val="Char0"/>
     <w:uiPriority w:val="99"/>
     <w:unhideWhenUsed/>
     <w:rsid w:val="00061422"/>
@@ -5136,10 +5785,10 @@
       <w:snapToGrid w:val="0"/>
     </w:pPr>
   </w:style>
-  <w:style w:type="character" w:customStyle="1" w:styleId="HeaderChar">
-    <w:name w:val="Header Char"/>
-    <w:basedOn w:val="DefaultParagraphFont"/>
-    <w:link w:val="Header"/>
+  <w:style w:type="character" w:customStyle="1" w:styleId="Char0">
+    <w:name w:val="머리글 Char"/>
+    <w:basedOn w:val="a0"/>
+    <w:link w:val="a7"/>
     <w:uiPriority w:val="99"/>
     <w:rsid w:val="00061422"/>
     <w:rPr>
@@ -5148,10 +5797,10 @@
       <w:szCs w:val="22"/>
     </w:rPr>
   </w:style>
-  <w:style w:type="paragraph" w:styleId="Footer">
+  <w:style w:type="paragraph" w:styleId="a8">
     <w:name w:val="footer"/>
-    <w:basedOn w:val="Normal"/>
-    <w:link w:val="FooterChar"/>
+    <w:basedOn w:val="a"/>
+    <w:link w:val="Char1"/>
     <w:uiPriority w:val="99"/>
     <w:unhideWhenUsed/>
     <w:rsid w:val="00061422"/>
@@ -5163,10 +5812,10 @@
       <w:snapToGrid w:val="0"/>
     </w:pPr>
   </w:style>
-  <w:style w:type="character" w:customStyle="1" w:styleId="FooterChar">
-    <w:name w:val="Footer Char"/>
-    <w:basedOn w:val="DefaultParagraphFont"/>
-    <w:link w:val="Footer"/>
+  <w:style w:type="character" w:customStyle="1" w:styleId="Char1">
+    <w:name w:val="바닥글 Char"/>
+    <w:basedOn w:val="a0"/>
+    <w:link w:val="a8"/>
     <w:uiPriority w:val="99"/>
     <w:rsid w:val="00061422"/>
     <w:rPr>
@@ -5181,7 +5830,7 @@
 <file path=word/charts/chart1.xml><?xml version="1.0" encoding="utf-8"?>
 <c:chartSpace xmlns:c="http://schemas.openxmlformats.org/drawingml/2006/chart" xmlns:a="http://schemas.openxmlformats.org/drawingml/2006/main" xmlns:r="http://schemas.openxmlformats.org/officeDocument/2006/relationships" xmlns:c16r2="http://schemas.microsoft.com/office/drawing/2015/06/chart">
   <c:date1904 val="0"/>
-  <c:lang val="en-US"/>
+  <c:lang val="ko-KR"/>
   <c:roundedCorners val="0"/>
   <mc:AlternateContent xmlns:mc="http://schemas.openxmlformats.org/markup-compatibility/2006">
     <mc:Choice xmlns:c14="http://schemas.microsoft.com/office/drawing/2007/8/2/chart" Requires="c14">
@@ -5463,7 +6112,7 @@
                 <a:cs typeface="+mn-cs"/>
               </a:defRPr>
             </a:pPr>
-            <a:endParaRPr lang="en-US"/>
+            <a:endParaRPr lang="ko-KR"/>
           </a:p>
         </c:txPr>
         <c:crossAx val="708865344"/>
@@ -5541,7 +6190,7 @@
                 <a:cs typeface="+mn-cs"/>
               </a:defRPr>
             </a:pPr>
-            <a:endParaRPr lang="en-US"/>
+            <a:endParaRPr lang="ko-KR"/>
           </a:p>
         </c:txPr>
         <c:crossAx val="708861080"/>
@@ -5564,7 +6213,7 @@
       <a:pPr>
         <a:defRPr/>
       </a:pPr>
-      <a:endParaRPr lang="en-US"/>
+      <a:endParaRPr lang="ko-KR"/>
     </a:p>
   </c:txPr>
   <c:externalData r:id="rId1">
@@ -5576,7 +6225,7 @@
 <file path=word/charts/chart2.xml><?xml version="1.0" encoding="utf-8"?>
 <c:chartSpace xmlns:c="http://schemas.openxmlformats.org/drawingml/2006/chart" xmlns:a="http://schemas.openxmlformats.org/drawingml/2006/main" xmlns:r="http://schemas.openxmlformats.org/officeDocument/2006/relationships" xmlns:c16r2="http://schemas.microsoft.com/office/drawing/2015/06/chart">
   <c:date1904 val="0"/>
-  <c:lang val="en-US"/>
+  <c:lang val="ko-KR"/>
   <c:roundedCorners val="0"/>
   <mc:AlternateContent xmlns:mc="http://schemas.openxmlformats.org/markup-compatibility/2006">
     <mc:Choice xmlns:c14="http://schemas.microsoft.com/office/drawing/2007/8/2/chart" Requires="c14">
@@ -5823,7 +6472,7 @@
                 <a:cs typeface="+mn-cs"/>
               </a:defRPr>
             </a:pPr>
-            <a:endParaRPr lang="en-US"/>
+            <a:endParaRPr lang="ko-KR"/>
           </a:p>
         </c:txPr>
         <c:crossAx val="702769880"/>
@@ -5901,7 +6550,7 @@
                 <a:cs typeface="+mn-cs"/>
               </a:defRPr>
             </a:pPr>
-            <a:endParaRPr lang="en-US"/>
+            <a:endParaRPr lang="ko-KR"/>
           </a:p>
         </c:txPr>
         <c:crossAx val="702769224"/>
@@ -5924,7 +6573,7 @@
       <a:pPr>
         <a:defRPr/>
       </a:pPr>
-      <a:endParaRPr lang="en-US"/>
+      <a:endParaRPr lang="ko-KR"/>
     </a:p>
   </c:txPr>
   <c:externalData r:id="rId1">
@@ -5936,7 +6585,7 @@
 <file path=word/charts/chart3.xml><?xml version="1.0" encoding="utf-8"?>
 <c:chartSpace xmlns:c="http://schemas.openxmlformats.org/drawingml/2006/chart" xmlns:a="http://schemas.openxmlformats.org/drawingml/2006/main" xmlns:r="http://schemas.openxmlformats.org/officeDocument/2006/relationships" xmlns:c16r2="http://schemas.microsoft.com/office/drawing/2015/06/chart">
   <c:date1904 val="0"/>
-  <c:lang val="en-US"/>
+  <c:lang val="ko-KR"/>
   <c:roundedCorners val="0"/>
   <mc:AlternateContent xmlns:mc="http://schemas.openxmlformats.org/markup-compatibility/2006">
     <mc:Choice xmlns:c14="http://schemas.microsoft.com/office/drawing/2007/8/2/chart" Requires="c14">
@@ -5999,7 +6648,7 @@
               <a:cs typeface="+mn-cs"/>
             </a:defRPr>
           </a:pPr>
-          <a:endParaRPr lang="en-US"/>
+          <a:endParaRPr lang="ko-KR"/>
         </a:p>
       </c:txPr>
     </c:title>
@@ -6242,7 +6891,7 @@
                   <a:cs typeface="+mn-cs"/>
                 </a:defRPr>
               </a:pPr>
-              <a:endParaRPr lang="en-US"/>
+              <a:endParaRPr lang="ko-KR"/>
             </a:p>
           </c:txPr>
         </c:title>
@@ -6280,7 +6929,7 @@
                 <a:cs typeface="+mn-cs"/>
               </a:defRPr>
             </a:pPr>
-            <a:endParaRPr lang="en-US"/>
+            <a:endParaRPr lang="ko-KR"/>
           </a:p>
         </c:txPr>
         <c:crossAx val="782000872"/>
@@ -6363,7 +7012,7 @@
                   <a:cs typeface="+mn-cs"/>
                 </a:defRPr>
               </a:pPr>
-              <a:endParaRPr lang="en-US"/>
+              <a:endParaRPr lang="ko-KR"/>
             </a:p>
           </c:txPr>
         </c:title>
@@ -6395,7 +7044,7 @@
                 <a:cs typeface="+mn-cs"/>
               </a:defRPr>
             </a:pPr>
-            <a:endParaRPr lang="en-US"/>
+            <a:endParaRPr lang="ko-KR"/>
           </a:p>
         </c:txPr>
         <c:crossAx val="781998248"/>
@@ -6437,7 +7086,7 @@
               <a:cs typeface="+mn-cs"/>
             </a:defRPr>
           </a:pPr>
-          <a:endParaRPr lang="en-US"/>
+          <a:endParaRPr lang="ko-KR"/>
         </a:p>
       </c:txPr>
     </c:legend>
@@ -6467,7 +7116,7 @@
       <a:pPr>
         <a:defRPr/>
       </a:pPr>
-      <a:endParaRPr lang="en-US"/>
+      <a:endParaRPr lang="ko-KR"/>
     </a:p>
   </c:txPr>
   <c:externalData r:id="rId3">

</xml_diff>